<commit_message>
Answer to question number 1
</commit_message>
<xml_diff>
--- a/AssignmentOne.docx
+++ b/AssignmentOne.docx
@@ -369,13 +369,1787 @@
     <w:p>
       <w:pPr>
         <w:rPr>
+          <w:rFonts w:ascii="Times New Roman" w:eastAsia="Times New Roman" w:hAnsi="Times New Roman"/>
+          <w:sz w:val="26"/>
+          <w:szCs w:val="26"/>
+        </w:rPr>
+      </w:pPr>
+      <w:bookmarkStart w:id="0" w:name="_GoBack"/>
+      <w:bookmarkEnd w:id="0"/>
+      <w:r>
+        <w:rPr>
+          <w:rFonts w:ascii="Times New Roman" w:hAnsi="Times New Roman"/>
+          <w:b/>
+          <w:sz w:val="26"/>
+          <w:szCs w:val="26"/>
+          <w:shd w:val="clear" w:color="auto" w:fill="FFFFFF"/>
+        </w:rPr>
+        <w:lastRenderedPageBreak/>
+        <w:t>1.</w:t>
+      </w:r>
+      <w:r>
+        <w:rPr>
+          <w:rFonts w:ascii="Times New Roman" w:hAnsi="Times New Roman"/>
+          <w:b/>
+          <w:sz w:val="26"/>
+          <w:szCs w:val="26"/>
+          <w:shd w:val="clear" w:color="auto" w:fill="FFFFFF"/>
+        </w:rPr>
+        <w:t xml:space="preserve"> Internet</w:t>
+      </w:r>
+      <w:r>
+        <w:rPr>
+          <w:rFonts w:ascii="Times New Roman" w:hAnsi="Times New Roman"/>
+          <w:b/>
+          <w:sz w:val="26"/>
+          <w:szCs w:val="26"/>
+          <w:shd w:val="clear" w:color="auto" w:fill="FFFFFF"/>
+        </w:rPr>
+        <w:t xml:space="preserve"> </w:t>
+      </w:r>
+      <w:r>
+        <w:rPr>
+          <w:rFonts w:ascii="Times New Roman" w:hAnsi="Times New Roman"/>
+          <w:sz w:val="26"/>
+          <w:szCs w:val="26"/>
+          <w:shd w:val="clear" w:color="auto" w:fill="FFFFFF"/>
+        </w:rPr>
+        <w:t xml:space="preserve">was created by Robert Elliot Kahn. Khan was an American electrical engineer, who, along with </w:t>
+      </w:r>
+      <w:proofErr w:type="spellStart"/>
+      <w:r>
+        <w:rPr>
+          <w:rFonts w:ascii="Times New Roman" w:hAnsi="Times New Roman"/>
+          <w:sz w:val="26"/>
+          <w:szCs w:val="26"/>
+          <w:shd w:val="clear" w:color="auto" w:fill="FFFFFF"/>
+        </w:rPr>
+        <w:t>Vint</w:t>
+      </w:r>
+      <w:proofErr w:type="spellEnd"/>
+      <w:r>
+        <w:rPr>
+          <w:rFonts w:ascii="Times New Roman" w:hAnsi="Times New Roman"/>
+          <w:sz w:val="26"/>
+          <w:szCs w:val="26"/>
+          <w:shd w:val="clear" w:color="auto" w:fill="FFFFFF"/>
+        </w:rPr>
+        <w:t xml:space="preserve"> Cerf, first proposed the Transmission Control Protocol and the Internet Protocol, the fundamental communication protocols at the heart of the Internet.</w:t>
+      </w:r>
+      <w:r>
+        <w:rPr>
+          <w:rFonts w:ascii="Times New Roman" w:eastAsia="Times New Roman" w:hAnsi="Times New Roman"/>
+          <w:sz w:val="26"/>
+          <w:szCs w:val="26"/>
+        </w:rPr>
+        <w:t> </w:t>
+      </w:r>
+    </w:p>
+    <w:p>
+      <w:pPr>
+        <w:rPr>
+          <w:rFonts w:ascii="Times New Roman" w:eastAsia="Times New Roman" w:hAnsi="Times New Roman"/>
+          <w:sz w:val="26"/>
+          <w:szCs w:val="26"/>
+        </w:rPr>
+      </w:pPr>
+      <w:r>
+        <w:rPr>
+          <w:rFonts w:ascii="Times New Roman" w:eastAsia="Times New Roman" w:hAnsi="Times New Roman"/>
+          <w:b/>
+          <w:bCs/>
+          <w:sz w:val="26"/>
+          <w:szCs w:val="26"/>
+        </w:rPr>
+        <w:t>Internet</w:t>
+      </w:r>
+      <w:r>
+        <w:rPr>
+          <w:rFonts w:ascii="Times New Roman" w:eastAsia="Times New Roman" w:hAnsi="Times New Roman"/>
+          <w:sz w:val="26"/>
+          <w:szCs w:val="26"/>
+        </w:rPr>
+        <w:t xml:space="preserve"> is a worldwide system of interconnected computer networks that use the TCP/IP set of network protocols to reach billions of users. </w:t>
+      </w:r>
+    </w:p>
+    <w:p>
+      <w:pPr>
+        <w:rPr>
+          <w:rFonts w:ascii="Times New Roman" w:hAnsi="Times New Roman"/>
+          <w:sz w:val="26"/>
+          <w:szCs w:val="26"/>
+          <w:shd w:val="clear" w:color="auto" w:fill="FFFFFF"/>
+        </w:rPr>
+      </w:pPr>
+      <w:r>
+        <w:rPr>
+          <w:rFonts w:ascii="Times New Roman" w:hAnsi="Times New Roman"/>
+          <w:sz w:val="26"/>
+          <w:szCs w:val="26"/>
+          <w:shd w:val="clear" w:color="auto" w:fill="FFFFFF"/>
+        </w:rPr>
+        <w:t>The </w:t>
+      </w:r>
+      <w:r>
+        <w:rPr>
+          <w:rFonts w:ascii="Times New Roman" w:hAnsi="Times New Roman"/>
+          <w:bCs/>
+          <w:sz w:val="26"/>
+          <w:szCs w:val="26"/>
+          <w:shd w:val="clear" w:color="auto" w:fill="FFFFFF"/>
+        </w:rPr>
+        <w:t>Internet is made</w:t>
+      </w:r>
+      <w:r>
+        <w:rPr>
+          <w:rFonts w:ascii="Times New Roman" w:hAnsi="Times New Roman"/>
+          <w:sz w:val="26"/>
+          <w:szCs w:val="26"/>
+          <w:shd w:val="clear" w:color="auto" w:fill="FFFFFF"/>
+        </w:rPr>
+        <w:t xml:space="preserve"> up of a massive network of specialized computers called routers. Each router's job is to know how to move packets along from their source to their destination. A packet will have moved through multiple routers during its journey. When a packet moves from one router to the next, it's called a hop. </w:t>
+      </w:r>
+    </w:p>
+    <w:p>
+      <w:pPr>
+        <w:rPr>
+          <w:rFonts w:ascii="Times New Roman" w:hAnsi="Times New Roman"/>
+          <w:sz w:val="26"/>
+          <w:szCs w:val="26"/>
+        </w:rPr>
+      </w:pPr>
+      <w:r>
+        <w:rPr>
+          <w:rFonts w:ascii="Times New Roman" w:hAnsi="Times New Roman"/>
+          <w:sz w:val="26"/>
+          <w:szCs w:val="26"/>
+          <w:shd w:val="clear" w:color="auto" w:fill="FFFFFF"/>
+        </w:rPr>
+        <w:t>The first workable prototype of the </w:t>
+      </w:r>
+      <w:r>
+        <w:rPr>
+          <w:rFonts w:ascii="Times New Roman" w:hAnsi="Times New Roman"/>
+          <w:b/>
+          <w:bCs/>
+          <w:sz w:val="26"/>
+          <w:szCs w:val="26"/>
+          <w:shd w:val="clear" w:color="auto" w:fill="FFFFFF"/>
+        </w:rPr>
+        <w:t>Internet</w:t>
+      </w:r>
+      <w:r>
+        <w:rPr>
+          <w:rFonts w:ascii="Times New Roman" w:hAnsi="Times New Roman"/>
+          <w:sz w:val="26"/>
+          <w:szCs w:val="26"/>
+          <w:shd w:val="clear" w:color="auto" w:fill="FFFFFF"/>
+        </w:rPr>
+        <w:t> came in the late 1960s in California in the United States. In the summer of 1968, the NWG (Network Working Group) held its first meeting, chaired by Elmer Shapiro, at the SRI (Stanford Research Institute) with the creation of ARPANET, or the Advanced Research Projects Agency Network. ... ARPANET adopted TCP/IP on January 1, 1983, and from there researchers began to assemble the “network of networks” that became the modern </w:t>
+      </w:r>
+      <w:r>
+        <w:rPr>
+          <w:rFonts w:ascii="Times New Roman" w:hAnsi="Times New Roman"/>
+          <w:b/>
+          <w:bCs/>
+          <w:sz w:val="26"/>
+          <w:szCs w:val="26"/>
+          <w:shd w:val="clear" w:color="auto" w:fill="FFFFFF"/>
+        </w:rPr>
+        <w:t>Internet.</w:t>
+      </w:r>
+      <w:r>
+        <w:rPr>
+          <w:rFonts w:ascii="Times New Roman" w:hAnsi="Times New Roman"/>
+          <w:sz w:val="26"/>
+          <w:szCs w:val="26"/>
+        </w:rPr>
+        <w:t xml:space="preserve"> </w:t>
+      </w:r>
+    </w:p>
+    <w:p>
+      <w:pPr>
+        <w:rPr>
+          <w:rFonts w:ascii="Times New Roman" w:hAnsi="Times New Roman"/>
+          <w:sz w:val="26"/>
+          <w:szCs w:val="26"/>
+          <w:shd w:val="clear" w:color="auto" w:fill="FFFFFF"/>
+        </w:rPr>
+      </w:pPr>
+      <w:r>
+        <w:rPr>
+          <w:rFonts w:ascii="Times New Roman" w:hAnsi="Times New Roman"/>
+          <w:sz w:val="26"/>
+          <w:szCs w:val="26"/>
+        </w:rPr>
+        <w:t>The </w:t>
+      </w:r>
+      <w:r>
+        <w:rPr>
+          <w:rFonts w:ascii="Times New Roman" w:hAnsi="Times New Roman"/>
+          <w:b/>
+          <w:bCs/>
+          <w:sz w:val="26"/>
+          <w:szCs w:val="26"/>
+        </w:rPr>
+        <w:t>Advanced Research Projects Agency Network</w:t>
+      </w:r>
+      <w:r>
+        <w:rPr>
+          <w:rFonts w:ascii="Times New Roman" w:hAnsi="Times New Roman"/>
+          <w:sz w:val="26"/>
+          <w:szCs w:val="26"/>
+        </w:rPr>
+        <w:t> (</w:t>
+      </w:r>
+      <w:r>
+        <w:rPr>
+          <w:rFonts w:ascii="Times New Roman" w:hAnsi="Times New Roman"/>
+          <w:b/>
+          <w:bCs/>
+          <w:sz w:val="26"/>
+          <w:szCs w:val="26"/>
+        </w:rPr>
+        <w:t>ARPANET</w:t>
+      </w:r>
+      <w:r>
+        <w:rPr>
+          <w:rFonts w:ascii="Times New Roman" w:hAnsi="Times New Roman"/>
+          <w:sz w:val="26"/>
+          <w:szCs w:val="26"/>
+        </w:rPr>
+        <w:t xml:space="preserve">) was the first wide-area packet-switching network with distributed control and the first network to implement the TCP/IP protocol suite. Both technologies became the technical foundation of the Internet. The ARPANET was established by the Advanced Research Projects Agency (ARPA) of the United States Department of </w:t>
+      </w:r>
+      <w:proofErr w:type="spellStart"/>
+      <w:r>
+        <w:rPr>
+          <w:rFonts w:ascii="Times New Roman" w:hAnsi="Times New Roman"/>
+          <w:sz w:val="26"/>
+          <w:szCs w:val="26"/>
+        </w:rPr>
+        <w:t>Defense</w:t>
+      </w:r>
+      <w:proofErr w:type="spellEnd"/>
+      <w:r>
+        <w:rPr>
+          <w:rFonts w:ascii="Times New Roman" w:hAnsi="Times New Roman"/>
+          <w:sz w:val="26"/>
+          <w:szCs w:val="26"/>
+        </w:rPr>
+        <w:t xml:space="preserve">. Based on the ideas of J. C. R. </w:t>
+      </w:r>
+      <w:proofErr w:type="spellStart"/>
+      <w:r>
+        <w:rPr>
+          <w:rFonts w:ascii="Times New Roman" w:hAnsi="Times New Roman"/>
+          <w:sz w:val="26"/>
+          <w:szCs w:val="26"/>
+        </w:rPr>
+        <w:t>Licklider</w:t>
+      </w:r>
+      <w:proofErr w:type="spellEnd"/>
+      <w:r>
+        <w:rPr>
+          <w:rFonts w:ascii="Times New Roman" w:hAnsi="Times New Roman"/>
+          <w:sz w:val="26"/>
+          <w:szCs w:val="26"/>
+        </w:rPr>
+        <w:t xml:space="preserve">, Bob Taylor initiated the ARPANET project in 1966 and appointed Larry Roberts as program manager. Roberts made the key decisions about the network design. He incorporated Donald Davies’ concepts and designs for packet switching, and sought input from Paul </w:t>
+      </w:r>
+      <w:proofErr w:type="spellStart"/>
+      <w:r>
+        <w:rPr>
+          <w:rFonts w:ascii="Times New Roman" w:hAnsi="Times New Roman"/>
+          <w:sz w:val="26"/>
+          <w:szCs w:val="26"/>
+        </w:rPr>
+        <w:t>Baran</w:t>
+      </w:r>
+      <w:proofErr w:type="spellEnd"/>
+      <w:r>
+        <w:rPr>
+          <w:rFonts w:ascii="Times New Roman" w:hAnsi="Times New Roman"/>
+          <w:sz w:val="26"/>
+          <w:szCs w:val="26"/>
+        </w:rPr>
+        <w:t xml:space="preserve">. ARPA awarded the contract to build the network to Bolt </w:t>
+      </w:r>
+      <w:proofErr w:type="spellStart"/>
+      <w:r>
+        <w:rPr>
+          <w:rFonts w:ascii="Times New Roman" w:hAnsi="Times New Roman"/>
+          <w:sz w:val="26"/>
+          <w:szCs w:val="26"/>
+        </w:rPr>
+        <w:t>Beranek</w:t>
+      </w:r>
+      <w:proofErr w:type="spellEnd"/>
+      <w:r>
+        <w:rPr>
+          <w:rFonts w:ascii="Times New Roman" w:hAnsi="Times New Roman"/>
+          <w:sz w:val="26"/>
+          <w:szCs w:val="26"/>
+        </w:rPr>
+        <w:t xml:space="preserve"> &amp; Newman who developed the first protocol for the network. Roberts engaged Leonard </w:t>
+      </w:r>
+      <w:proofErr w:type="spellStart"/>
+      <w:r>
+        <w:rPr>
+          <w:rFonts w:ascii="Times New Roman" w:hAnsi="Times New Roman"/>
+          <w:sz w:val="26"/>
+          <w:szCs w:val="26"/>
+        </w:rPr>
+        <w:t>Kleinrock</w:t>
+      </w:r>
+      <w:proofErr w:type="spellEnd"/>
+      <w:r>
+        <w:rPr>
+          <w:rFonts w:ascii="Times New Roman" w:hAnsi="Times New Roman"/>
+          <w:sz w:val="26"/>
+          <w:szCs w:val="26"/>
+        </w:rPr>
+        <w:t xml:space="preserve"> to develop mathematical methods for </w:t>
+      </w:r>
+      <w:proofErr w:type="spellStart"/>
+      <w:r>
+        <w:rPr>
+          <w:rFonts w:ascii="Times New Roman" w:hAnsi="Times New Roman"/>
+          <w:sz w:val="26"/>
+          <w:szCs w:val="26"/>
+        </w:rPr>
+        <w:t>analyzing</w:t>
+      </w:r>
+      <w:proofErr w:type="spellEnd"/>
+      <w:r>
+        <w:rPr>
+          <w:rFonts w:ascii="Times New Roman" w:hAnsi="Times New Roman"/>
+          <w:sz w:val="26"/>
+          <w:szCs w:val="26"/>
+        </w:rPr>
+        <w:t xml:space="preserve"> the packet network technology. The first computers were connected in 1969 and the Network Control Program was implemented in 1970. Networking research in the early 1970s by Bob Kahn and </w:t>
+      </w:r>
+      <w:proofErr w:type="spellStart"/>
+      <w:r>
+        <w:rPr>
+          <w:rFonts w:ascii="Times New Roman" w:hAnsi="Times New Roman"/>
+          <w:sz w:val="26"/>
+          <w:szCs w:val="26"/>
+        </w:rPr>
+        <w:t>Vint</w:t>
+      </w:r>
+      <w:proofErr w:type="spellEnd"/>
+      <w:r>
+        <w:rPr>
+          <w:rFonts w:ascii="Times New Roman" w:hAnsi="Times New Roman"/>
+          <w:sz w:val="26"/>
+          <w:szCs w:val="26"/>
+        </w:rPr>
+        <w:t xml:space="preserve"> Cerf led to the formulation of the Transmission Control Program (TCP) in 1974, which incorporated concepts from the French CYCLADES project directed by Louis </w:t>
+      </w:r>
+      <w:proofErr w:type="spellStart"/>
+      <w:r>
+        <w:rPr>
+          <w:rFonts w:ascii="Times New Roman" w:hAnsi="Times New Roman"/>
+          <w:sz w:val="26"/>
+          <w:szCs w:val="26"/>
+        </w:rPr>
+        <w:t>Pouzin</w:t>
+      </w:r>
+      <w:proofErr w:type="spellEnd"/>
+      <w:r>
+        <w:rPr>
+          <w:rFonts w:ascii="Times New Roman" w:hAnsi="Times New Roman"/>
+          <w:sz w:val="26"/>
+          <w:szCs w:val="26"/>
+        </w:rPr>
+        <w:t>. As the network development progressed, a protocol for internetworking was developed by which multiple separate networks could be joined into a network of networks. Originally referred to as </w:t>
+      </w:r>
+      <w:r>
+        <w:rPr>
+          <w:rFonts w:ascii="Times New Roman" w:hAnsi="Times New Roman"/>
+          <w:i/>
+          <w:iCs/>
+          <w:sz w:val="26"/>
+          <w:szCs w:val="26"/>
+        </w:rPr>
+        <w:t>IP/TCP</w:t>
+      </w:r>
+      <w:r>
+        <w:rPr>
+          <w:rFonts w:ascii="Times New Roman" w:hAnsi="Times New Roman"/>
+          <w:sz w:val="26"/>
+          <w:szCs w:val="26"/>
+        </w:rPr>
+        <w:t xml:space="preserve">, version 4 of TCP/IP was </w:t>
+      </w:r>
+      <w:r>
+        <w:rPr>
+          <w:rFonts w:ascii="Times New Roman" w:hAnsi="Times New Roman"/>
+          <w:sz w:val="26"/>
+          <w:szCs w:val="26"/>
+        </w:rPr>
+        <w:lastRenderedPageBreak/>
+        <w:t xml:space="preserve">installed in the ARPANET for production use in January 1983 after the Department of </w:t>
+      </w:r>
+      <w:proofErr w:type="spellStart"/>
+      <w:r>
+        <w:rPr>
+          <w:rFonts w:ascii="Times New Roman" w:hAnsi="Times New Roman"/>
+          <w:sz w:val="26"/>
+          <w:szCs w:val="26"/>
+        </w:rPr>
+        <w:t>Defense</w:t>
+      </w:r>
+      <w:proofErr w:type="spellEnd"/>
+      <w:r>
+        <w:rPr>
+          <w:rFonts w:ascii="Times New Roman" w:hAnsi="Times New Roman"/>
+          <w:sz w:val="26"/>
+          <w:szCs w:val="26"/>
+        </w:rPr>
+        <w:t xml:space="preserve"> made it standard for all military computer networking</w:t>
+      </w:r>
+      <w:hyperlink r:id="rId11" w:anchor="cite_note-12" w:history="1">
+        <w:r>
+          <w:rPr>
+            <w:rStyle w:val="Hyperlink"/>
+            <w:rFonts w:ascii="Times New Roman" w:hAnsi="Times New Roman"/>
+            <w:color w:val="0B0080"/>
+            <w:sz w:val="26"/>
+            <w:szCs w:val="26"/>
+            <w:vertAlign w:val="superscript"/>
+          </w:rPr>
+          <w:t>[</w:t>
+        </w:r>
+      </w:hyperlink>
+      <w:r>
+        <w:rPr>
+          <w:rFonts w:ascii="Times New Roman" w:hAnsi="Times New Roman"/>
+          <w:sz w:val="26"/>
+          <w:szCs w:val="26"/>
+        </w:rPr>
+        <w:t xml:space="preserve"> Access to the ARPANET was expanded in 1981, when the National Science Foundation (NSF) funded the Computer Science Network (CSNET). In the early 1980s, the NSF funded the establishment of national supercomputing </w:t>
+      </w:r>
+      <w:proofErr w:type="spellStart"/>
+      <w:r>
+        <w:rPr>
+          <w:rFonts w:ascii="Times New Roman" w:hAnsi="Times New Roman"/>
+          <w:sz w:val="26"/>
+          <w:szCs w:val="26"/>
+        </w:rPr>
+        <w:t>centers</w:t>
+      </w:r>
+      <w:proofErr w:type="spellEnd"/>
+      <w:r>
+        <w:rPr>
+          <w:rFonts w:ascii="Times New Roman" w:hAnsi="Times New Roman"/>
+          <w:sz w:val="26"/>
+          <w:szCs w:val="26"/>
+        </w:rPr>
+        <w:t xml:space="preserve"> at several universities, and provided network access and network interconnectivity with the NSFNET project in 1986. The ARPANET project was formally decommissioned in 1990, after partnerships with the telecommunication industry paved the way for future commercialization of a new world-wide network, known as the Internet.</w:t>
+      </w:r>
+    </w:p>
+    <w:p>
+      <w:pPr>
+        <w:rPr>
+          <w:rFonts w:ascii="Times New Roman" w:hAnsi="Times New Roman"/>
+          <w:color w:val="000000"/>
+          <w:sz w:val="26"/>
+          <w:szCs w:val="26"/>
+        </w:rPr>
+      </w:pPr>
+      <w:r>
+        <w:rPr>
+          <w:rFonts w:ascii="Times New Roman" w:hAnsi="Times New Roman"/>
+          <w:color w:val="000000"/>
+          <w:sz w:val="26"/>
+          <w:szCs w:val="26"/>
+        </w:rPr>
+        <w:t>History of the Internet: Timeline</w:t>
+      </w:r>
+    </w:p>
+    <w:p>
+      <w:pPr>
+        <w:rPr>
+          <w:rFonts w:ascii="Times New Roman" w:hAnsi="Times New Roman"/>
+          <w:sz w:val="26"/>
+          <w:szCs w:val="26"/>
+        </w:rPr>
+      </w:pPr>
+    </w:p>
+    <w:p>
+      <w:pPr>
+        <w:rPr>
+          <w:rFonts w:ascii="Times New Roman" w:eastAsia="Times New Roman" w:hAnsi="Times New Roman"/>
+          <w:b/>
+          <w:bCs/>
+          <w:color w:val="122239"/>
+          <w:sz w:val="26"/>
+          <w:szCs w:val="26"/>
+        </w:rPr>
+      </w:pPr>
+      <w:r>
+        <w:rPr>
+          <w:rFonts w:ascii="Times New Roman" w:eastAsia="Times New Roman" w:hAnsi="Times New Roman"/>
+          <w:bCs/>
+          <w:color w:val="122239"/>
+          <w:sz w:val="26"/>
+          <w:szCs w:val="26"/>
+        </w:rPr>
+        <w:t>1969</w:t>
+      </w:r>
+      <w:r>
+        <w:rPr>
+          <w:rFonts w:ascii="Times New Roman" w:eastAsia="Times New Roman" w:hAnsi="Times New Roman"/>
+          <w:b/>
+          <w:bCs/>
+          <w:color w:val="122239"/>
+          <w:sz w:val="26"/>
+          <w:szCs w:val="26"/>
+        </w:rPr>
+        <w:t xml:space="preserve">: </w:t>
+      </w:r>
+      <w:r>
+        <w:rPr>
+          <w:rFonts w:ascii="Times New Roman" w:eastAsia="Times New Roman" w:hAnsi="Times New Roman"/>
+          <w:bCs/>
+          <w:color w:val="122239"/>
+          <w:sz w:val="26"/>
+          <w:szCs w:val="26"/>
+        </w:rPr>
+        <w:t>Arpanet</w:t>
+      </w:r>
+      <w:r>
+        <w:rPr>
+          <w:rFonts w:ascii="Times New Roman" w:eastAsia="Times New Roman" w:hAnsi="Times New Roman"/>
+          <w:b/>
+          <w:bCs/>
+          <w:color w:val="122239"/>
+          <w:sz w:val="26"/>
+          <w:szCs w:val="26"/>
+        </w:rPr>
+        <w:t xml:space="preserve">  </w:t>
+      </w:r>
+    </w:p>
+    <w:p>
+      <w:pPr>
+        <w:rPr>
+          <w:rFonts w:ascii="Times New Roman" w:eastAsia="Times New Roman" w:hAnsi="Times New Roman"/>
+          <w:b/>
+          <w:bCs/>
+          <w:color w:val="122239"/>
+          <w:sz w:val="26"/>
+          <w:szCs w:val="26"/>
+        </w:rPr>
+      </w:pPr>
+      <w:r>
+        <w:rPr>
+          <w:rFonts w:ascii="Times New Roman" w:hAnsi="Times New Roman"/>
+          <w:color w:val="122239"/>
+          <w:sz w:val="26"/>
+          <w:szCs w:val="26"/>
+        </w:rPr>
+        <w:t xml:space="preserve">1969: </w:t>
+      </w:r>
+      <w:proofErr w:type="gramStart"/>
+      <w:r>
+        <w:rPr>
+          <w:rFonts w:ascii="Times New Roman" w:hAnsi="Times New Roman"/>
+          <w:color w:val="122239"/>
+          <w:sz w:val="26"/>
+          <w:szCs w:val="26"/>
+        </w:rPr>
+        <w:t>Unix</w:t>
+      </w:r>
+      <w:proofErr w:type="gramEnd"/>
+      <w:r>
+        <w:rPr>
+          <w:rFonts w:ascii="Times New Roman" w:hAnsi="Times New Roman"/>
+          <w:color w:val="122239"/>
+          <w:sz w:val="26"/>
+          <w:szCs w:val="26"/>
+        </w:rPr>
+        <w:t xml:space="preserve"> </w:t>
+      </w:r>
+    </w:p>
+    <w:p>
+      <w:pPr>
+        <w:rPr>
+          <w:rFonts w:ascii="Times New Roman" w:eastAsia="Times New Roman" w:hAnsi="Times New Roman"/>
+          <w:b/>
+          <w:bCs/>
+          <w:color w:val="122239"/>
+          <w:sz w:val="26"/>
+          <w:szCs w:val="26"/>
+        </w:rPr>
+      </w:pPr>
+      <w:r>
+        <w:rPr>
+          <w:rFonts w:ascii="Times New Roman" w:hAnsi="Times New Roman"/>
+          <w:color w:val="122239"/>
+          <w:sz w:val="26"/>
+          <w:szCs w:val="26"/>
+        </w:rPr>
+        <w:t xml:space="preserve">1970: Arpanet network </w:t>
+      </w:r>
+    </w:p>
+    <w:p>
+      <w:pPr>
+        <w:rPr>
+          <w:rFonts w:ascii="Times New Roman" w:eastAsia="Times New Roman" w:hAnsi="Times New Roman"/>
+          <w:b/>
+          <w:bCs/>
+          <w:color w:val="122239"/>
+          <w:sz w:val="26"/>
+          <w:szCs w:val="26"/>
+        </w:rPr>
+      </w:pPr>
+      <w:r>
+        <w:rPr>
+          <w:rFonts w:ascii="Times New Roman" w:hAnsi="Times New Roman"/>
+          <w:color w:val="122239"/>
+          <w:sz w:val="26"/>
+          <w:szCs w:val="26"/>
+        </w:rPr>
+        <w:t>1971: Email</w:t>
+      </w:r>
+    </w:p>
+    <w:p>
+      <w:pPr>
+        <w:rPr>
+          <w:rFonts w:ascii="Times New Roman" w:eastAsia="Times New Roman" w:hAnsi="Times New Roman"/>
+          <w:b/>
+          <w:bCs/>
+          <w:color w:val="122239"/>
+          <w:sz w:val="26"/>
+          <w:szCs w:val="26"/>
+        </w:rPr>
+      </w:pPr>
+      <w:r>
+        <w:rPr>
+          <w:rFonts w:ascii="Times New Roman" w:hAnsi="Times New Roman"/>
+          <w:color w:val="122239"/>
+          <w:sz w:val="26"/>
+          <w:szCs w:val="26"/>
+        </w:rPr>
+        <w:t>1971: Project Gutenberg and eBooks</w:t>
+      </w:r>
+    </w:p>
+    <w:p>
+      <w:pPr>
+        <w:rPr>
+          <w:rFonts w:ascii="Times New Roman" w:eastAsia="Times New Roman" w:hAnsi="Times New Roman"/>
+          <w:b/>
+          <w:bCs/>
+          <w:color w:val="122239"/>
+          <w:sz w:val="26"/>
+          <w:szCs w:val="26"/>
+        </w:rPr>
+      </w:pPr>
+      <w:r>
+        <w:rPr>
+          <w:rFonts w:ascii="Times New Roman" w:hAnsi="Times New Roman"/>
+          <w:color w:val="122239"/>
+          <w:sz w:val="26"/>
+          <w:szCs w:val="26"/>
+        </w:rPr>
+        <w:t>1972: CYCLADES</w:t>
+      </w:r>
+    </w:p>
+    <w:p>
+      <w:pPr>
+        <w:rPr>
+          <w:rFonts w:ascii="Times New Roman" w:eastAsia="Times New Roman" w:hAnsi="Times New Roman"/>
+          <w:b/>
+          <w:bCs/>
+          <w:color w:val="122239"/>
+          <w:sz w:val="26"/>
+          <w:szCs w:val="26"/>
+        </w:rPr>
+      </w:pPr>
+      <w:r>
+        <w:rPr>
+          <w:rFonts w:ascii="Times New Roman" w:hAnsi="Times New Roman"/>
+          <w:color w:val="122239"/>
+          <w:sz w:val="26"/>
+          <w:szCs w:val="26"/>
+        </w:rPr>
+        <w:t>1973: The first trans-Atlantic connection and the popularity of emailing</w:t>
+      </w:r>
+    </w:p>
+    <w:p>
+      <w:pPr>
+        <w:rPr>
+          <w:rFonts w:ascii="Times New Roman" w:eastAsia="Times New Roman" w:hAnsi="Times New Roman"/>
+          <w:b/>
+          <w:bCs/>
+          <w:color w:val="122239"/>
+          <w:sz w:val="26"/>
+          <w:szCs w:val="26"/>
+        </w:rPr>
+      </w:pPr>
+      <w:r>
+        <w:rPr>
+          <w:rFonts w:ascii="Times New Roman" w:hAnsi="Times New Roman"/>
+          <w:color w:val="122239"/>
+          <w:sz w:val="26"/>
+          <w:szCs w:val="26"/>
+        </w:rPr>
+        <w:t>1974: The beginning of TCP/IP</w:t>
+      </w:r>
+    </w:p>
+    <w:p>
+      <w:pPr>
+        <w:rPr>
+          <w:rFonts w:ascii="Times New Roman" w:eastAsia="Times New Roman" w:hAnsi="Times New Roman"/>
+          <w:b/>
+          <w:bCs/>
+          <w:color w:val="122239"/>
+          <w:sz w:val="26"/>
+          <w:szCs w:val="26"/>
+        </w:rPr>
+      </w:pPr>
+      <w:r>
+        <w:rPr>
+          <w:rFonts w:ascii="Times New Roman" w:hAnsi="Times New Roman"/>
+          <w:color w:val="122239"/>
+          <w:sz w:val="26"/>
+          <w:szCs w:val="26"/>
+        </w:rPr>
+        <w:t>1975: The email client</w:t>
+      </w:r>
+    </w:p>
+    <w:p>
+      <w:pPr>
+        <w:rPr>
+          <w:rFonts w:ascii="Times New Roman" w:eastAsia="Times New Roman" w:hAnsi="Times New Roman"/>
+          <w:b/>
+          <w:bCs/>
+          <w:color w:val="122239"/>
+          <w:sz w:val="26"/>
+          <w:szCs w:val="26"/>
+        </w:rPr>
+      </w:pPr>
+      <w:r>
+        <w:rPr>
+          <w:rFonts w:ascii="Times New Roman" w:hAnsi="Times New Roman"/>
+          <w:color w:val="122239"/>
+          <w:sz w:val="26"/>
+          <w:szCs w:val="26"/>
+        </w:rPr>
+        <w:t>1977: The PC modem</w:t>
+      </w:r>
+    </w:p>
+    <w:p>
+      <w:pPr>
+        <w:rPr>
+          <w:rFonts w:ascii="Times New Roman" w:eastAsia="Times New Roman" w:hAnsi="Times New Roman"/>
+          <w:b/>
+          <w:bCs/>
+          <w:color w:val="122239"/>
+          <w:sz w:val="26"/>
+          <w:szCs w:val="26"/>
+        </w:rPr>
+      </w:pPr>
+      <w:r>
+        <w:rPr>
+          <w:rFonts w:ascii="Times New Roman" w:hAnsi="Times New Roman"/>
+          <w:color w:val="122239"/>
+          <w:sz w:val="26"/>
+          <w:szCs w:val="26"/>
+        </w:rPr>
+        <w:t>1978: The Bulletin Board System (BBS)</w:t>
+      </w:r>
+    </w:p>
+    <w:p>
+      <w:pPr>
+        <w:rPr>
+          <w:rFonts w:ascii="Times New Roman" w:eastAsia="Times New Roman" w:hAnsi="Times New Roman"/>
+          <w:b/>
+          <w:bCs/>
+          <w:color w:val="122239"/>
+          <w:sz w:val="26"/>
+          <w:szCs w:val="26"/>
+        </w:rPr>
+      </w:pPr>
+      <w:r>
+        <w:rPr>
+          <w:rFonts w:ascii="Times New Roman" w:hAnsi="Times New Roman"/>
+          <w:color w:val="122239"/>
+          <w:sz w:val="26"/>
+          <w:szCs w:val="26"/>
+        </w:rPr>
+        <w:t>1978: Spam is born</w:t>
+      </w:r>
+    </w:p>
+    <w:p>
+      <w:pPr>
+        <w:rPr>
+          <w:rFonts w:ascii="Times New Roman" w:eastAsia="Times New Roman" w:hAnsi="Times New Roman"/>
+          <w:b/>
+          <w:bCs/>
+          <w:color w:val="122239"/>
+          <w:sz w:val="26"/>
+          <w:szCs w:val="26"/>
+        </w:rPr>
+      </w:pPr>
+      <w:r>
+        <w:rPr>
+          <w:rFonts w:ascii="Times New Roman" w:hAnsi="Times New Roman"/>
+          <w:color w:val="122239"/>
+          <w:sz w:val="26"/>
+          <w:szCs w:val="26"/>
+        </w:rPr>
+        <w:t>1979: MUD – The earliest form of multiplayer games</w:t>
+      </w:r>
+    </w:p>
+    <w:p>
+      <w:pPr>
+        <w:rPr>
+          <w:rFonts w:ascii="Times New Roman" w:eastAsia="Times New Roman" w:hAnsi="Times New Roman"/>
+          <w:b/>
+          <w:bCs/>
+          <w:color w:val="122239"/>
+          <w:sz w:val="26"/>
+          <w:szCs w:val="26"/>
+        </w:rPr>
+      </w:pPr>
+      <w:r>
+        <w:rPr>
+          <w:rFonts w:ascii="Times New Roman" w:hAnsi="Times New Roman"/>
+          <w:color w:val="122239"/>
+          <w:sz w:val="26"/>
+          <w:szCs w:val="26"/>
+        </w:rPr>
+        <w:t>1979: Usenet</w:t>
+      </w:r>
+    </w:p>
+    <w:p>
+      <w:pPr>
+        <w:rPr>
+          <w:rFonts w:ascii="Times New Roman" w:eastAsia="Times New Roman" w:hAnsi="Times New Roman"/>
+          <w:b/>
+          <w:bCs/>
+          <w:color w:val="122239"/>
+          <w:sz w:val="26"/>
+          <w:szCs w:val="26"/>
+        </w:rPr>
+      </w:pPr>
+      <w:r>
+        <w:rPr>
+          <w:rFonts w:ascii="Times New Roman" w:hAnsi="Times New Roman"/>
+          <w:color w:val="122239"/>
+          <w:sz w:val="26"/>
+          <w:szCs w:val="26"/>
+        </w:rPr>
+        <w:t>1980: ENQUIRE software</w:t>
+      </w:r>
+    </w:p>
+    <w:p>
+      <w:pPr>
+        <w:rPr>
+          <w:rFonts w:ascii="Times New Roman" w:eastAsia="Times New Roman" w:hAnsi="Times New Roman"/>
+          <w:b/>
+          <w:bCs/>
+          <w:color w:val="122239"/>
+          <w:sz w:val="26"/>
+          <w:szCs w:val="26"/>
+        </w:rPr>
+      </w:pPr>
+      <w:r>
+        <w:rPr>
+          <w:rFonts w:ascii="Times New Roman" w:hAnsi="Times New Roman"/>
+          <w:color w:val="122239"/>
+          <w:sz w:val="26"/>
+          <w:szCs w:val="26"/>
+        </w:rPr>
+        <w:lastRenderedPageBreak/>
+        <w:t>1982: The first emoticon</w:t>
+      </w:r>
+    </w:p>
+    <w:p>
+      <w:pPr>
+        <w:rPr>
+          <w:rFonts w:ascii="Times New Roman" w:eastAsia="Times New Roman" w:hAnsi="Times New Roman"/>
+          <w:b/>
+          <w:bCs/>
+          <w:color w:val="122239"/>
+          <w:sz w:val="26"/>
+          <w:szCs w:val="26"/>
+        </w:rPr>
+      </w:pPr>
+      <w:r>
+        <w:rPr>
+          <w:rFonts w:ascii="Times New Roman" w:hAnsi="Times New Roman"/>
+          <w:color w:val="122239"/>
+          <w:sz w:val="26"/>
+          <w:szCs w:val="26"/>
+        </w:rPr>
+        <w:t>1984: Domain Name System (DNS)</w:t>
+      </w:r>
+    </w:p>
+    <w:p>
+      <w:pPr>
+        <w:rPr>
+          <w:rFonts w:ascii="Times New Roman" w:eastAsia="Times New Roman" w:hAnsi="Times New Roman"/>
+          <w:b/>
+          <w:bCs/>
+          <w:color w:val="122239"/>
+          <w:sz w:val="26"/>
+          <w:szCs w:val="26"/>
+        </w:rPr>
+      </w:pPr>
+      <w:r>
+        <w:rPr>
+          <w:rFonts w:ascii="Times New Roman" w:hAnsi="Times New Roman"/>
+          <w:color w:val="122239"/>
+          <w:sz w:val="26"/>
+          <w:szCs w:val="26"/>
+        </w:rPr>
+        <w:t>1985: Virtual communities</w:t>
+      </w:r>
+    </w:p>
+    <w:p>
+      <w:pPr>
+        <w:rPr>
+          <w:rFonts w:ascii="Times New Roman" w:eastAsia="Times New Roman" w:hAnsi="Times New Roman"/>
+          <w:b/>
+          <w:bCs/>
+          <w:color w:val="122239"/>
+          <w:sz w:val="26"/>
+          <w:szCs w:val="26"/>
+        </w:rPr>
+      </w:pPr>
+      <w:r>
+        <w:rPr>
+          <w:rFonts w:ascii="Times New Roman" w:hAnsi="Times New Roman"/>
+          <w:color w:val="122239"/>
+          <w:sz w:val="26"/>
+          <w:szCs w:val="26"/>
+        </w:rPr>
+        <w:t>1986: Protocol wars</w:t>
+      </w:r>
+    </w:p>
+    <w:p>
+      <w:pPr>
+        <w:rPr>
+          <w:rFonts w:ascii="Times New Roman" w:eastAsia="Times New Roman" w:hAnsi="Times New Roman"/>
+          <w:b/>
+          <w:bCs/>
+          <w:color w:val="122239"/>
+          <w:sz w:val="26"/>
+          <w:szCs w:val="26"/>
+        </w:rPr>
+      </w:pPr>
+      <w:r>
+        <w:rPr>
+          <w:rFonts w:ascii="Times New Roman" w:hAnsi="Times New Roman"/>
+          <w:color w:val="122239"/>
+          <w:sz w:val="26"/>
+          <w:szCs w:val="26"/>
+        </w:rPr>
+        <w:t>1987: The Internet grows</w:t>
+      </w:r>
+    </w:p>
+    <w:p>
+      <w:pPr>
+        <w:rPr>
+          <w:rFonts w:ascii="Times New Roman" w:eastAsia="Times New Roman" w:hAnsi="Times New Roman"/>
+          <w:b/>
+          <w:bCs/>
+          <w:color w:val="122239"/>
+          <w:sz w:val="26"/>
+          <w:szCs w:val="26"/>
+        </w:rPr>
+      </w:pPr>
+      <w:r>
+        <w:rPr>
+          <w:rFonts w:ascii="Times New Roman" w:hAnsi="Times New Roman"/>
+          <w:color w:val="122239"/>
+          <w:sz w:val="26"/>
+          <w:szCs w:val="26"/>
+        </w:rPr>
+        <w:t>1988: IRC – Internet Relay Chat</w:t>
+      </w:r>
+    </w:p>
+    <w:p>
+      <w:pPr>
+        <w:rPr>
+          <w:rFonts w:ascii="Times New Roman" w:eastAsia="Times New Roman" w:hAnsi="Times New Roman"/>
+          <w:b/>
+          <w:bCs/>
+          <w:color w:val="122239"/>
+          <w:sz w:val="26"/>
+          <w:szCs w:val="26"/>
+        </w:rPr>
+      </w:pPr>
+      <w:r>
+        <w:rPr>
+          <w:rFonts w:ascii="Times New Roman" w:hAnsi="Times New Roman"/>
+          <w:color w:val="122239"/>
+          <w:sz w:val="26"/>
+          <w:szCs w:val="26"/>
+        </w:rPr>
+        <w:t>1988: First major malicious internet-based attack</w:t>
+      </w:r>
+    </w:p>
+    <w:p>
+      <w:pPr>
+        <w:rPr>
+          <w:rFonts w:ascii="Times New Roman" w:eastAsia="Times New Roman" w:hAnsi="Times New Roman"/>
+          <w:b/>
+          <w:bCs/>
+          <w:color w:val="122239"/>
+          <w:sz w:val="26"/>
+          <w:szCs w:val="26"/>
+        </w:rPr>
+      </w:pPr>
+      <w:r>
+        <w:rPr>
+          <w:rFonts w:ascii="Times New Roman" w:hAnsi="Times New Roman"/>
+          <w:color w:val="122239"/>
+          <w:sz w:val="26"/>
+          <w:szCs w:val="26"/>
+        </w:rPr>
+        <w:t>1989: AOL is launched</w:t>
+      </w:r>
+    </w:p>
+    <w:p>
+      <w:pPr>
+        <w:rPr>
+          <w:rFonts w:ascii="Times New Roman" w:eastAsia="Times New Roman" w:hAnsi="Times New Roman"/>
+          <w:b/>
+          <w:bCs/>
+          <w:color w:val="122239"/>
+          <w:sz w:val="26"/>
+          <w:szCs w:val="26"/>
+        </w:rPr>
+      </w:pPr>
+      <w:r>
+        <w:rPr>
+          <w:rFonts w:ascii="Times New Roman" w:hAnsi="Times New Roman"/>
+          <w:color w:val="122239"/>
+          <w:sz w:val="26"/>
+          <w:szCs w:val="26"/>
+        </w:rPr>
+        <w:t>1989: The proposal for the World Wide Web</w:t>
+      </w:r>
+    </w:p>
+    <w:p>
+      <w:pPr>
+        <w:rPr>
+          <w:rFonts w:ascii="Times New Roman" w:eastAsia="Times New Roman" w:hAnsi="Times New Roman"/>
+          <w:b/>
+          <w:bCs/>
+          <w:color w:val="122239"/>
+          <w:sz w:val="26"/>
+          <w:szCs w:val="26"/>
+        </w:rPr>
+      </w:pPr>
+      <w:r>
+        <w:rPr>
+          <w:rFonts w:ascii="Times New Roman" w:hAnsi="Times New Roman"/>
+          <w:color w:val="122239"/>
+          <w:sz w:val="26"/>
+          <w:szCs w:val="26"/>
+        </w:rPr>
+        <w:t>1990: First commercial dial-up ISP</w:t>
+      </w:r>
+    </w:p>
+    <w:p>
+      <w:pPr>
+        <w:rPr>
+          <w:rFonts w:ascii="Times New Roman" w:eastAsia="Times New Roman" w:hAnsi="Times New Roman"/>
+          <w:b/>
+          <w:bCs/>
+          <w:color w:val="122239"/>
+          <w:sz w:val="26"/>
+          <w:szCs w:val="26"/>
+        </w:rPr>
+      </w:pPr>
+      <w:r>
+        <w:rPr>
+          <w:rFonts w:ascii="Times New Roman" w:hAnsi="Times New Roman"/>
+          <w:color w:val="122239"/>
+          <w:sz w:val="26"/>
+          <w:szCs w:val="26"/>
+        </w:rPr>
+        <w:t>1990: World Wide Web protocols finished</w:t>
+      </w:r>
+    </w:p>
+    <w:p>
+      <w:pPr>
+        <w:rPr>
+          <w:rFonts w:ascii="Times New Roman" w:eastAsia="Times New Roman" w:hAnsi="Times New Roman"/>
+          <w:b/>
+          <w:bCs/>
+          <w:color w:val="122239"/>
+          <w:sz w:val="26"/>
+          <w:szCs w:val="26"/>
+        </w:rPr>
+      </w:pPr>
+      <w:r>
+        <w:rPr>
+          <w:rFonts w:ascii="Times New Roman" w:hAnsi="Times New Roman"/>
+          <w:color w:val="122239"/>
+          <w:sz w:val="26"/>
+          <w:szCs w:val="26"/>
+        </w:rPr>
+        <w:t>1991: MP3 becomes a standard</w:t>
+      </w:r>
+    </w:p>
+    <w:p>
+      <w:pPr>
+        <w:rPr>
+          <w:rFonts w:ascii="Times New Roman" w:eastAsia="Times New Roman" w:hAnsi="Times New Roman"/>
+          <w:b/>
+          <w:bCs/>
+          <w:color w:val="122239"/>
+          <w:sz w:val="26"/>
+          <w:szCs w:val="26"/>
+        </w:rPr>
+      </w:pPr>
+      <w:r>
+        <w:rPr>
+          <w:rFonts w:ascii="Times New Roman" w:hAnsi="Times New Roman"/>
+          <w:color w:val="122239"/>
+          <w:sz w:val="26"/>
+          <w:szCs w:val="26"/>
+        </w:rPr>
+        <w:t>1991: The first webcam</w:t>
+      </w:r>
+    </w:p>
+    <w:p>
+      <w:pPr>
+        <w:rPr>
+          <w:rFonts w:ascii="Times New Roman" w:eastAsia="Times New Roman" w:hAnsi="Times New Roman"/>
+          <w:b/>
+          <w:bCs/>
+          <w:color w:val="122239"/>
+          <w:sz w:val="26"/>
+          <w:szCs w:val="26"/>
+        </w:rPr>
+      </w:pPr>
+      <w:r>
+        <w:rPr>
+          <w:rFonts w:ascii="Times New Roman" w:hAnsi="Times New Roman"/>
+          <w:color w:val="122239"/>
+          <w:sz w:val="26"/>
+          <w:szCs w:val="26"/>
+        </w:rPr>
+        <w:t>1993: Mosaic – first graphical web browser for the general public</w:t>
+      </w:r>
+    </w:p>
+    <w:p>
+      <w:pPr>
+        <w:rPr>
+          <w:rFonts w:ascii="Times New Roman" w:eastAsia="Times New Roman" w:hAnsi="Times New Roman"/>
+          <w:b/>
+          <w:bCs/>
+          <w:color w:val="122239"/>
+          <w:sz w:val="26"/>
+          <w:szCs w:val="26"/>
+        </w:rPr>
+      </w:pPr>
+      <w:r>
+        <w:rPr>
+          <w:rFonts w:ascii="Times New Roman" w:hAnsi="Times New Roman"/>
+          <w:color w:val="122239"/>
+          <w:sz w:val="26"/>
+          <w:szCs w:val="26"/>
+        </w:rPr>
+        <w:t>1993: Governments join in on the fun</w:t>
+      </w:r>
+    </w:p>
+    <w:p>
+      <w:pPr>
+        <w:rPr>
+          <w:rFonts w:ascii="Times New Roman" w:eastAsia="Times New Roman" w:hAnsi="Times New Roman"/>
+          <w:b/>
+          <w:bCs/>
+          <w:color w:val="122239"/>
+          <w:sz w:val="26"/>
+          <w:szCs w:val="26"/>
+        </w:rPr>
+      </w:pPr>
+      <w:r>
+        <w:rPr>
+          <w:rFonts w:ascii="Times New Roman" w:hAnsi="Times New Roman"/>
+          <w:color w:val="122239"/>
+          <w:sz w:val="26"/>
+          <w:szCs w:val="26"/>
+        </w:rPr>
+        <w:t>1994: Netscape Navigator</w:t>
+      </w:r>
+    </w:p>
+    <w:p>
+      <w:pPr>
+        <w:rPr>
+          <w:rFonts w:ascii="Times New Roman" w:eastAsia="Times New Roman" w:hAnsi="Times New Roman"/>
+          <w:b/>
+          <w:bCs/>
+          <w:color w:val="122239"/>
+          <w:sz w:val="26"/>
+          <w:szCs w:val="26"/>
+        </w:rPr>
+      </w:pPr>
+      <w:r>
+        <w:rPr>
+          <w:rFonts w:ascii="Times New Roman" w:hAnsi="Times New Roman"/>
+          <w:color w:val="122239"/>
+          <w:sz w:val="26"/>
+          <w:szCs w:val="26"/>
+        </w:rPr>
+        <w:t>1995: Commercialization of the internet</w:t>
+      </w:r>
+    </w:p>
+    <w:p>
+      <w:pPr>
+        <w:rPr>
+          <w:rFonts w:ascii="Times New Roman" w:eastAsia="Times New Roman" w:hAnsi="Times New Roman"/>
+          <w:b/>
+          <w:bCs/>
+          <w:color w:val="122239"/>
+          <w:sz w:val="26"/>
+          <w:szCs w:val="26"/>
+        </w:rPr>
+      </w:pPr>
+      <w:r>
+        <w:rPr>
+          <w:rFonts w:ascii="Times New Roman" w:hAnsi="Times New Roman"/>
+          <w:color w:val="122239"/>
+          <w:sz w:val="26"/>
+          <w:szCs w:val="26"/>
+        </w:rPr>
+        <w:t>1996: First web-based (webmail) service</w:t>
+      </w:r>
+    </w:p>
+    <w:p>
+      <w:pPr>
+        <w:rPr>
+          <w:rFonts w:ascii="Times New Roman" w:eastAsia="Times New Roman" w:hAnsi="Times New Roman"/>
+          <w:b/>
+          <w:bCs/>
+          <w:color w:val="122239"/>
+          <w:sz w:val="26"/>
+          <w:szCs w:val="26"/>
+        </w:rPr>
+      </w:pPr>
+      <w:r>
+        <w:rPr>
+          <w:rFonts w:ascii="Times New Roman" w:hAnsi="Times New Roman"/>
+          <w:color w:val="122239"/>
+          <w:sz w:val="26"/>
+          <w:szCs w:val="26"/>
+        </w:rPr>
+        <w:t>1997: The term “weblog” is coined</w:t>
+      </w:r>
+    </w:p>
+    <w:p>
+      <w:pPr>
+        <w:rPr>
+          <w:rFonts w:ascii="Times New Roman" w:eastAsia="Times New Roman" w:hAnsi="Times New Roman"/>
+          <w:b/>
+          <w:bCs/>
+          <w:color w:val="122239"/>
+          <w:sz w:val="26"/>
+          <w:szCs w:val="26"/>
+        </w:rPr>
+      </w:pPr>
+      <w:r>
+        <w:rPr>
+          <w:rFonts w:ascii="Times New Roman" w:hAnsi="Times New Roman"/>
+          <w:color w:val="122239"/>
+          <w:sz w:val="26"/>
+          <w:szCs w:val="26"/>
+        </w:rPr>
+        <w:t>1998: First new story to be broken online instead of traditional media</w:t>
+      </w:r>
+    </w:p>
+    <w:p>
+      <w:pPr>
+        <w:rPr>
+          <w:rFonts w:ascii="Times New Roman" w:eastAsia="Times New Roman" w:hAnsi="Times New Roman"/>
+          <w:b/>
+          <w:bCs/>
+          <w:color w:val="122239"/>
+          <w:sz w:val="26"/>
+          <w:szCs w:val="26"/>
+        </w:rPr>
+      </w:pPr>
+      <w:r>
+        <w:rPr>
+          <w:rFonts w:ascii="Times New Roman" w:hAnsi="Times New Roman"/>
+          <w:color w:val="122239"/>
+          <w:sz w:val="26"/>
+          <w:szCs w:val="26"/>
+        </w:rPr>
+        <w:t>1998: Google!</w:t>
+      </w:r>
+    </w:p>
+    <w:p>
+      <w:pPr>
+        <w:rPr>
+          <w:rFonts w:ascii="Times New Roman" w:eastAsia="Times New Roman" w:hAnsi="Times New Roman"/>
+          <w:b/>
+          <w:bCs/>
+          <w:color w:val="122239"/>
+          <w:sz w:val="26"/>
+          <w:szCs w:val="26"/>
+        </w:rPr>
+      </w:pPr>
+      <w:r>
+        <w:rPr>
+          <w:rFonts w:ascii="Times New Roman" w:hAnsi="Times New Roman"/>
+          <w:color w:val="122239"/>
+          <w:sz w:val="26"/>
+          <w:szCs w:val="26"/>
+        </w:rPr>
+        <w:t>1998: Internet-based file-sharing gets its roots</w:t>
+      </w:r>
+    </w:p>
+    <w:p>
+      <w:pPr>
+        <w:rPr>
+          <w:rFonts w:ascii="Times New Roman" w:eastAsia="Times New Roman" w:hAnsi="Times New Roman"/>
+          <w:b/>
+          <w:bCs/>
+          <w:color w:val="122239"/>
+          <w:sz w:val="26"/>
+          <w:szCs w:val="26"/>
+        </w:rPr>
+      </w:pPr>
+      <w:r>
+        <w:rPr>
+          <w:rFonts w:ascii="Times New Roman" w:hAnsi="Times New Roman"/>
+          <w:color w:val="122239"/>
+          <w:sz w:val="26"/>
+          <w:szCs w:val="26"/>
+        </w:rPr>
+        <w:t xml:space="preserve">1999: </w:t>
+      </w:r>
+      <w:proofErr w:type="spellStart"/>
+      <w:r>
+        <w:rPr>
+          <w:rFonts w:ascii="Times New Roman" w:hAnsi="Times New Roman"/>
+          <w:color w:val="122239"/>
+          <w:sz w:val="26"/>
+          <w:szCs w:val="26"/>
+        </w:rPr>
+        <w:t>SETI@home</w:t>
+      </w:r>
+      <w:proofErr w:type="spellEnd"/>
+      <w:r>
+        <w:rPr>
+          <w:rFonts w:ascii="Times New Roman" w:hAnsi="Times New Roman"/>
+          <w:color w:val="122239"/>
+          <w:sz w:val="26"/>
+          <w:szCs w:val="26"/>
+        </w:rPr>
+        <w:t xml:space="preserve"> project</w:t>
+      </w:r>
+    </w:p>
+    <w:p>
+      <w:pPr>
+        <w:rPr>
+          <w:rFonts w:ascii="Times New Roman" w:eastAsia="Times New Roman" w:hAnsi="Times New Roman"/>
+          <w:b/>
+          <w:bCs/>
+          <w:color w:val="122239"/>
+          <w:sz w:val="26"/>
+          <w:szCs w:val="26"/>
+        </w:rPr>
+      </w:pPr>
+      <w:r>
+        <w:rPr>
+          <w:rFonts w:ascii="Times New Roman" w:hAnsi="Times New Roman"/>
+          <w:color w:val="122239"/>
+          <w:sz w:val="26"/>
+          <w:szCs w:val="26"/>
+        </w:rPr>
+        <w:lastRenderedPageBreak/>
+        <w:t>2000: The bubble bursts</w:t>
+      </w:r>
+    </w:p>
+    <w:p>
+      <w:pPr>
+        <w:rPr>
+          <w:rFonts w:ascii="Times New Roman" w:eastAsia="Times New Roman" w:hAnsi="Times New Roman"/>
+          <w:b/>
+          <w:bCs/>
+          <w:color w:val="122239"/>
+          <w:sz w:val="26"/>
+          <w:szCs w:val="26"/>
+        </w:rPr>
+      </w:pPr>
+      <w:r>
+        <w:rPr>
+          <w:rFonts w:ascii="Times New Roman" w:hAnsi="Times New Roman"/>
+          <w:color w:val="122239"/>
+          <w:sz w:val="26"/>
+          <w:szCs w:val="26"/>
+        </w:rPr>
+        <w:t>2001: Wikipedia is launched</w:t>
+      </w:r>
+    </w:p>
+    <w:p>
+      <w:pPr>
+        <w:rPr>
+          <w:rFonts w:ascii="Times New Roman" w:eastAsia="Times New Roman" w:hAnsi="Times New Roman"/>
+          <w:b/>
+          <w:bCs/>
+          <w:color w:val="122239"/>
+          <w:sz w:val="26"/>
+          <w:szCs w:val="26"/>
+        </w:rPr>
+      </w:pPr>
+      <w:r>
+        <w:rPr>
+          <w:rFonts w:ascii="Times New Roman" w:hAnsi="Times New Roman"/>
+          <w:color w:val="122239"/>
+          <w:sz w:val="26"/>
+          <w:szCs w:val="26"/>
+        </w:rPr>
+        <w:t xml:space="preserve">2003: VoIP goes </w:t>
+      </w:r>
+      <w:proofErr w:type="gramStart"/>
+      <w:r>
+        <w:rPr>
+          <w:rFonts w:ascii="Times New Roman" w:hAnsi="Times New Roman"/>
+          <w:color w:val="122239"/>
+          <w:sz w:val="26"/>
+          <w:szCs w:val="26"/>
+        </w:rPr>
+        <w:t>mainstream</w:t>
+      </w:r>
+      <w:proofErr w:type="gramEnd"/>
+    </w:p>
+    <w:p>
+      <w:pPr>
+        <w:rPr>
+          <w:rFonts w:ascii="Times New Roman" w:eastAsia="Times New Roman" w:hAnsi="Times New Roman"/>
+          <w:b/>
+          <w:bCs/>
+          <w:color w:val="122239"/>
+          <w:sz w:val="26"/>
+          <w:szCs w:val="26"/>
+        </w:rPr>
+      </w:pPr>
+      <w:r>
+        <w:rPr>
+          <w:rFonts w:ascii="Times New Roman" w:hAnsi="Times New Roman"/>
+          <w:color w:val="122239"/>
+          <w:sz w:val="26"/>
+          <w:szCs w:val="26"/>
+        </w:rPr>
+        <w:t>2003: MySpace becomes the most popular social network</w:t>
+      </w:r>
+    </w:p>
+    <w:p>
+      <w:pPr>
+        <w:rPr>
+          <w:rFonts w:ascii="Times New Roman" w:eastAsia="Times New Roman" w:hAnsi="Times New Roman"/>
+          <w:b/>
+          <w:bCs/>
+          <w:color w:val="122239"/>
+          <w:sz w:val="26"/>
+          <w:szCs w:val="26"/>
+        </w:rPr>
+      </w:pPr>
+      <w:r>
+        <w:rPr>
+          <w:rFonts w:ascii="Times New Roman" w:hAnsi="Times New Roman"/>
+          <w:color w:val="122239"/>
+          <w:sz w:val="26"/>
+          <w:szCs w:val="26"/>
+        </w:rPr>
+        <w:t>2003: CAN-SPAM Act puts a lid on unsolicited emails</w:t>
+      </w:r>
+    </w:p>
+    <w:p>
+      <w:pPr>
+        <w:rPr>
+          <w:rFonts w:ascii="Times New Roman" w:eastAsia="Times New Roman" w:hAnsi="Times New Roman"/>
+          <w:b/>
+          <w:bCs/>
+          <w:color w:val="122239"/>
+          <w:sz w:val="26"/>
+          <w:szCs w:val="26"/>
+        </w:rPr>
+      </w:pPr>
+      <w:r>
+        <w:rPr>
+          <w:rFonts w:ascii="Times New Roman" w:hAnsi="Times New Roman"/>
+          <w:color w:val="122239"/>
+          <w:sz w:val="26"/>
+          <w:szCs w:val="26"/>
+        </w:rPr>
+        <w:t>2004: Web 2.0</w:t>
+      </w:r>
+    </w:p>
+    <w:p>
+      <w:pPr>
+        <w:rPr>
+          <w:rFonts w:ascii="Times New Roman" w:eastAsia="Times New Roman" w:hAnsi="Times New Roman"/>
+          <w:b/>
+          <w:bCs/>
+          <w:color w:val="122239"/>
+          <w:sz w:val="26"/>
+          <w:szCs w:val="26"/>
+        </w:rPr>
+      </w:pPr>
+      <w:r>
+        <w:rPr>
+          <w:rFonts w:ascii="Times New Roman" w:hAnsi="Times New Roman"/>
+          <w:color w:val="122239"/>
+          <w:sz w:val="26"/>
+          <w:szCs w:val="26"/>
+        </w:rPr>
+        <w:t xml:space="preserve">2004: Social Media and </w:t>
+      </w:r>
+      <w:proofErr w:type="spellStart"/>
+      <w:r>
+        <w:rPr>
+          <w:rFonts w:ascii="Times New Roman" w:hAnsi="Times New Roman"/>
+          <w:color w:val="122239"/>
+          <w:sz w:val="26"/>
+          <w:szCs w:val="26"/>
+        </w:rPr>
+        <w:t>Digg</w:t>
+      </w:r>
+      <w:proofErr w:type="spellEnd"/>
+    </w:p>
+    <w:p>
+      <w:pPr>
+        <w:rPr>
+          <w:rFonts w:ascii="Times New Roman" w:eastAsia="Times New Roman" w:hAnsi="Times New Roman"/>
+          <w:b/>
+          <w:bCs/>
+          <w:color w:val="122239"/>
+          <w:sz w:val="26"/>
+          <w:szCs w:val="26"/>
+        </w:rPr>
+      </w:pPr>
+      <w:r>
+        <w:rPr>
+          <w:rFonts w:ascii="Times New Roman" w:hAnsi="Times New Roman"/>
+          <w:color w:val="122239"/>
+          <w:sz w:val="26"/>
+          <w:szCs w:val="26"/>
+        </w:rPr>
+        <w:t>2004: “The” Facebook open to college students</w:t>
+      </w:r>
+    </w:p>
+    <w:p>
+      <w:pPr>
+        <w:rPr>
+          <w:rFonts w:ascii="Times New Roman" w:eastAsia="Times New Roman" w:hAnsi="Times New Roman"/>
+          <w:b/>
+          <w:bCs/>
+          <w:color w:val="122239"/>
+          <w:sz w:val="26"/>
+          <w:szCs w:val="26"/>
+        </w:rPr>
+      </w:pPr>
+      <w:r>
+        <w:rPr>
+          <w:rFonts w:ascii="Times New Roman" w:hAnsi="Times New Roman"/>
+          <w:color w:val="122239"/>
+          <w:sz w:val="26"/>
+          <w:szCs w:val="26"/>
+        </w:rPr>
+        <w:t>2005: YouTube – streaming video for the masses</w:t>
+      </w:r>
+    </w:p>
+    <w:p>
+      <w:pPr>
+        <w:rPr>
+          <w:rFonts w:ascii="Times New Roman" w:eastAsia="Times New Roman" w:hAnsi="Times New Roman"/>
+          <w:b/>
+          <w:bCs/>
+          <w:color w:val="122239"/>
+          <w:sz w:val="26"/>
+          <w:szCs w:val="26"/>
+        </w:rPr>
+      </w:pPr>
+      <w:r>
+        <w:rPr>
+          <w:rFonts w:ascii="Times New Roman" w:hAnsi="Times New Roman"/>
+          <w:color w:val="122239"/>
+          <w:sz w:val="26"/>
+          <w:szCs w:val="26"/>
+        </w:rPr>
+        <w:t>2006: Twitter gets twittering</w:t>
+      </w:r>
+    </w:p>
+    <w:p>
+      <w:pPr>
+        <w:rPr>
+          <w:rFonts w:ascii="Times New Roman" w:eastAsia="Times New Roman" w:hAnsi="Times New Roman"/>
+          <w:b/>
+          <w:bCs/>
+          <w:color w:val="122239"/>
+          <w:sz w:val="26"/>
+          <w:szCs w:val="26"/>
+        </w:rPr>
+      </w:pPr>
+      <w:r>
+        <w:rPr>
+          <w:rFonts w:ascii="Times New Roman" w:hAnsi="Times New Roman"/>
+          <w:color w:val="122239"/>
+          <w:sz w:val="26"/>
+          <w:szCs w:val="26"/>
+        </w:rPr>
+        <w:t>2007: Major move to place TV shows online</w:t>
+      </w:r>
+    </w:p>
+    <w:p>
+      <w:pPr>
+        <w:rPr>
+          <w:rFonts w:ascii="Times New Roman" w:eastAsia="Times New Roman" w:hAnsi="Times New Roman"/>
+          <w:b/>
+          <w:bCs/>
+          <w:color w:val="122239"/>
+          <w:sz w:val="26"/>
+          <w:szCs w:val="26"/>
+        </w:rPr>
+      </w:pPr>
+      <w:r>
+        <w:rPr>
+          <w:rFonts w:ascii="Times New Roman" w:hAnsi="Times New Roman"/>
+          <w:color w:val="122239"/>
+          <w:sz w:val="26"/>
+          <w:szCs w:val="26"/>
+        </w:rPr>
+        <w:t>2007: The iPhone and the Mobile Web</w:t>
+      </w:r>
+    </w:p>
+    <w:p>
+      <w:pPr>
+        <w:rPr>
+          <w:rFonts w:ascii="Times New Roman" w:eastAsia="Times New Roman" w:hAnsi="Times New Roman"/>
+          <w:b/>
+          <w:bCs/>
+          <w:color w:val="122239"/>
+          <w:sz w:val="26"/>
+          <w:szCs w:val="26"/>
+        </w:rPr>
+      </w:pPr>
+      <w:r>
+        <w:rPr>
+          <w:rFonts w:ascii="Times New Roman" w:hAnsi="Times New Roman"/>
+          <w:color w:val="122239"/>
+          <w:sz w:val="26"/>
+          <w:szCs w:val="26"/>
+        </w:rPr>
+        <w:t>2008: “Internet Election”</w:t>
+      </w:r>
+    </w:p>
+    <w:p>
+      <w:pPr>
+        <w:rPr>
+          <w:rFonts w:ascii="Times New Roman" w:eastAsia="Times New Roman" w:hAnsi="Times New Roman"/>
+          <w:b/>
+          <w:bCs/>
+          <w:color w:val="122239"/>
+          <w:sz w:val="26"/>
+          <w:szCs w:val="26"/>
+        </w:rPr>
+      </w:pPr>
+      <w:r>
+        <w:rPr>
+          <w:rFonts w:ascii="Times New Roman" w:hAnsi="Times New Roman"/>
+          <w:color w:val="122239"/>
+          <w:sz w:val="26"/>
+          <w:szCs w:val="26"/>
+        </w:rPr>
+        <w:t>2009: ICANN policy changes</w:t>
+      </w:r>
+    </w:p>
+    <w:p>
+      <w:pPr>
+        <w:rPr>
+          <w:rFonts w:ascii="Times New Roman" w:eastAsia="Times New Roman" w:hAnsi="Times New Roman"/>
+          <w:b/>
+          <w:bCs/>
+          <w:color w:val="122239"/>
+          <w:sz w:val="26"/>
+          <w:szCs w:val="26"/>
+        </w:rPr>
+      </w:pPr>
+      <w:proofErr w:type="gramStart"/>
+      <w:r>
+        <w:rPr>
+          <w:rFonts w:ascii="Times New Roman" w:hAnsi="Times New Roman"/>
+          <w:color w:val="122239"/>
+          <w:sz w:val="26"/>
+          <w:szCs w:val="26"/>
+        </w:rPr>
+        <w:t xml:space="preserve">The </w:t>
+      </w:r>
+      <w:r>
+        <w:rPr>
+          <w:rFonts w:ascii="Times New Roman" w:hAnsi="Times New Roman"/>
+          <w:b/>
+          <w:color w:val="122239"/>
+          <w:sz w:val="26"/>
+          <w:szCs w:val="26"/>
+        </w:rPr>
+        <w:t>Future</w:t>
+      </w:r>
+      <w:r>
+        <w:rPr>
+          <w:rFonts w:ascii="Times New Roman" w:hAnsi="Times New Roman"/>
+          <w:color w:val="122239"/>
+          <w:sz w:val="26"/>
+          <w:szCs w:val="26"/>
+        </w:rPr>
+        <w:t xml:space="preserve"> of internet?</w:t>
+      </w:r>
+      <w:proofErr w:type="gramEnd"/>
+    </w:p>
+    <w:p>
+      <w:pPr>
+        <w:rPr>
+          <w:rFonts w:ascii="Times New Roman" w:eastAsia="Times New Roman" w:hAnsi="Times New Roman"/>
+          <w:bCs/>
+          <w:color w:val="122239"/>
+          <w:sz w:val="26"/>
+          <w:szCs w:val="26"/>
+        </w:rPr>
+      </w:pPr>
+      <w:r>
+        <w:rPr>
+          <w:rFonts w:ascii="Times New Roman" w:eastAsia="Times New Roman" w:hAnsi="Times New Roman"/>
+          <w:bCs/>
+          <w:color w:val="122239"/>
+          <w:sz w:val="26"/>
+          <w:szCs w:val="26"/>
+        </w:rPr>
+        <w:t>In the future internet is authenticated to continue growing.</w:t>
+      </w:r>
+    </w:p>
+    <w:p>
+      <w:pPr>
+        <w:ind w:left="360"/>
+        <w:rPr>
+          <w:rFonts w:ascii="Times New Roman" w:hAnsi="Times New Roman"/>
+          <w:bCs/>
+          <w:color w:val="222222"/>
+          <w:sz w:val="26"/>
+          <w:szCs w:val="26"/>
+          <w:shd w:val="clear" w:color="auto" w:fill="FFFFFF"/>
+        </w:rPr>
+      </w:pPr>
+    </w:p>
+    <w:p>
+      <w:pPr>
+        <w:rPr>
           <w:rFonts w:ascii="Times New Roman" w:hAnsi="Times New Roman"/>
           <w:sz w:val="24"/>
           <w:szCs w:val="24"/>
         </w:rPr>
       </w:pPr>
-      <w:bookmarkStart w:id="0" w:name="_GoBack"/>
-      <w:bookmarkEnd w:id="0"/>
     </w:p>
     <w:sectPr>
       <w:pgSz w:w="12240" w:h="15840"/>
@@ -719,6 +2493,96 @@
     </w:lvl>
   </w:abstractNum>
   <w:abstractNum w:abstractNumId="2">
+    <w:nsid w:val="0EDD6676"/>
+    <w:multiLevelType w:val="hybridMultilevel"/>
+    <w:tmpl w:val="1C96F9B4"/>
+    <w:lvl w:ilvl="0" w:tplc="39D6150E">
+      <w:start w:val="1"/>
+      <w:numFmt w:val="decimal"/>
+      <w:lvlText w:val="%1."/>
+      <w:lvlJc w:val="left"/>
+      <w:pPr>
+        <w:ind w:left="720" w:hanging="360"/>
+      </w:pPr>
+      <w:rPr>
+        <w:rFonts w:eastAsia="Calibri" w:hint="default"/>
+        <w:b/>
+      </w:rPr>
+    </w:lvl>
+    <w:lvl w:ilvl="1" w:tplc="04090019" w:tentative="1">
+      <w:start w:val="1"/>
+      <w:numFmt w:val="lowerLetter"/>
+      <w:lvlText w:val="%2."/>
+      <w:lvlJc w:val="left"/>
+      <w:pPr>
+        <w:ind w:left="1440" w:hanging="360"/>
+      </w:pPr>
+    </w:lvl>
+    <w:lvl w:ilvl="2" w:tplc="0409001B" w:tentative="1">
+      <w:start w:val="1"/>
+      <w:numFmt w:val="lowerRoman"/>
+      <w:lvlText w:val="%3."/>
+      <w:lvlJc w:val="right"/>
+      <w:pPr>
+        <w:ind w:left="2160" w:hanging="180"/>
+      </w:pPr>
+    </w:lvl>
+    <w:lvl w:ilvl="3" w:tplc="0409000F" w:tentative="1">
+      <w:start w:val="1"/>
+      <w:numFmt w:val="decimal"/>
+      <w:lvlText w:val="%4."/>
+      <w:lvlJc w:val="left"/>
+      <w:pPr>
+        <w:ind w:left="2880" w:hanging="360"/>
+      </w:pPr>
+    </w:lvl>
+    <w:lvl w:ilvl="4" w:tplc="04090019" w:tentative="1">
+      <w:start w:val="1"/>
+      <w:numFmt w:val="lowerLetter"/>
+      <w:lvlText w:val="%5."/>
+      <w:lvlJc w:val="left"/>
+      <w:pPr>
+        <w:ind w:left="3600" w:hanging="360"/>
+      </w:pPr>
+    </w:lvl>
+    <w:lvl w:ilvl="5" w:tplc="0409001B" w:tentative="1">
+      <w:start w:val="1"/>
+      <w:numFmt w:val="lowerRoman"/>
+      <w:lvlText w:val="%6."/>
+      <w:lvlJc w:val="right"/>
+      <w:pPr>
+        <w:ind w:left="4320" w:hanging="180"/>
+      </w:pPr>
+    </w:lvl>
+    <w:lvl w:ilvl="6" w:tplc="0409000F" w:tentative="1">
+      <w:start w:val="1"/>
+      <w:numFmt w:val="decimal"/>
+      <w:lvlText w:val="%7."/>
+      <w:lvlJc w:val="left"/>
+      <w:pPr>
+        <w:ind w:left="5040" w:hanging="360"/>
+      </w:pPr>
+    </w:lvl>
+    <w:lvl w:ilvl="7" w:tplc="04090019" w:tentative="1">
+      <w:start w:val="1"/>
+      <w:numFmt w:val="lowerLetter"/>
+      <w:lvlText w:val="%8."/>
+      <w:lvlJc w:val="left"/>
+      <w:pPr>
+        <w:ind w:left="5760" w:hanging="360"/>
+      </w:pPr>
+    </w:lvl>
+    <w:lvl w:ilvl="8" w:tplc="0409001B" w:tentative="1">
+      <w:start w:val="1"/>
+      <w:numFmt w:val="lowerRoman"/>
+      <w:lvlText w:val="%9."/>
+      <w:lvlJc w:val="right"/>
+      <w:pPr>
+        <w:ind w:left="6480" w:hanging="180"/>
+      </w:pPr>
+    </w:lvl>
+  </w:abstractNum>
+  <w:abstractNum w:abstractNumId="3">
     <w:nsid w:val="2211298A"/>
     <w:multiLevelType w:val="hybridMultilevel"/>
     <w:tmpl w:val="E41206EC"/>
@@ -831,7 +2695,7 @@
       </w:rPr>
     </w:lvl>
   </w:abstractNum>
-  <w:abstractNum w:abstractNumId="3">
+  <w:abstractNum w:abstractNumId="4">
     <w:nsid w:val="233B38EF"/>
     <w:multiLevelType w:val="hybridMultilevel"/>
     <w:tmpl w:val="F1469146"/>
@@ -944,7 +2808,97 @@
       </w:rPr>
     </w:lvl>
   </w:abstractNum>
-  <w:abstractNum w:abstractNumId="4">
+  <w:abstractNum w:abstractNumId="5">
+    <w:nsid w:val="283B1366"/>
+    <w:multiLevelType w:val="hybridMultilevel"/>
+    <w:tmpl w:val="9FFCFA28"/>
+    <w:lvl w:ilvl="0" w:tplc="01545F70">
+      <w:start w:val="1"/>
+      <w:numFmt w:val="decimal"/>
+      <w:lvlText w:val="%1."/>
+      <w:lvlJc w:val="left"/>
+      <w:pPr>
+        <w:ind w:left="720" w:hanging="360"/>
+      </w:pPr>
+      <w:rPr>
+        <w:rFonts w:eastAsia="Calibri" w:hint="default"/>
+        <w:b/>
+      </w:rPr>
+    </w:lvl>
+    <w:lvl w:ilvl="1" w:tplc="04090019" w:tentative="1">
+      <w:start w:val="1"/>
+      <w:numFmt w:val="lowerLetter"/>
+      <w:lvlText w:val="%2."/>
+      <w:lvlJc w:val="left"/>
+      <w:pPr>
+        <w:ind w:left="1440" w:hanging="360"/>
+      </w:pPr>
+    </w:lvl>
+    <w:lvl w:ilvl="2" w:tplc="0409001B" w:tentative="1">
+      <w:start w:val="1"/>
+      <w:numFmt w:val="lowerRoman"/>
+      <w:lvlText w:val="%3."/>
+      <w:lvlJc w:val="right"/>
+      <w:pPr>
+        <w:ind w:left="2160" w:hanging="180"/>
+      </w:pPr>
+    </w:lvl>
+    <w:lvl w:ilvl="3" w:tplc="0409000F" w:tentative="1">
+      <w:start w:val="1"/>
+      <w:numFmt w:val="decimal"/>
+      <w:lvlText w:val="%4."/>
+      <w:lvlJc w:val="left"/>
+      <w:pPr>
+        <w:ind w:left="2880" w:hanging="360"/>
+      </w:pPr>
+    </w:lvl>
+    <w:lvl w:ilvl="4" w:tplc="04090019" w:tentative="1">
+      <w:start w:val="1"/>
+      <w:numFmt w:val="lowerLetter"/>
+      <w:lvlText w:val="%5."/>
+      <w:lvlJc w:val="left"/>
+      <w:pPr>
+        <w:ind w:left="3600" w:hanging="360"/>
+      </w:pPr>
+    </w:lvl>
+    <w:lvl w:ilvl="5" w:tplc="0409001B" w:tentative="1">
+      <w:start w:val="1"/>
+      <w:numFmt w:val="lowerRoman"/>
+      <w:lvlText w:val="%6."/>
+      <w:lvlJc w:val="right"/>
+      <w:pPr>
+        <w:ind w:left="4320" w:hanging="180"/>
+      </w:pPr>
+    </w:lvl>
+    <w:lvl w:ilvl="6" w:tplc="0409000F" w:tentative="1">
+      <w:start w:val="1"/>
+      <w:numFmt w:val="decimal"/>
+      <w:lvlText w:val="%7."/>
+      <w:lvlJc w:val="left"/>
+      <w:pPr>
+        <w:ind w:left="5040" w:hanging="360"/>
+      </w:pPr>
+    </w:lvl>
+    <w:lvl w:ilvl="7" w:tplc="04090019" w:tentative="1">
+      <w:start w:val="1"/>
+      <w:numFmt w:val="lowerLetter"/>
+      <w:lvlText w:val="%8."/>
+      <w:lvlJc w:val="left"/>
+      <w:pPr>
+        <w:ind w:left="5760" w:hanging="360"/>
+      </w:pPr>
+    </w:lvl>
+    <w:lvl w:ilvl="8" w:tplc="0409001B" w:tentative="1">
+      <w:start w:val="1"/>
+      <w:numFmt w:val="lowerRoman"/>
+      <w:lvlText w:val="%9."/>
+      <w:lvlJc w:val="right"/>
+      <w:pPr>
+        <w:ind w:left="6480" w:hanging="180"/>
+      </w:pPr>
+    </w:lvl>
+  </w:abstractNum>
+  <w:abstractNum w:abstractNumId="6">
     <w:nsid w:val="2BC262F5"/>
     <w:multiLevelType w:val="hybridMultilevel"/>
     <w:tmpl w:val="3E12973A"/>
@@ -1057,7 +3011,7 @@
       </w:rPr>
     </w:lvl>
   </w:abstractNum>
-  <w:abstractNum w:abstractNumId="5">
+  <w:abstractNum w:abstractNumId="7">
     <w:nsid w:val="2DD331AF"/>
     <w:multiLevelType w:val="hybridMultilevel"/>
     <w:tmpl w:val="15000632"/>
@@ -1147,7 +3101,7 @@
       </w:pPr>
     </w:lvl>
   </w:abstractNum>
-  <w:abstractNum w:abstractNumId="6">
+  <w:abstractNum w:abstractNumId="8">
     <w:nsid w:val="2EB211F1"/>
     <w:multiLevelType w:val="hybridMultilevel"/>
     <w:tmpl w:val="EAA2EE56"/>
@@ -1260,7 +3214,7 @@
       </w:rPr>
     </w:lvl>
   </w:abstractNum>
-  <w:abstractNum w:abstractNumId="7">
+  <w:abstractNum w:abstractNumId="9">
     <w:nsid w:val="33C263CA"/>
     <w:multiLevelType w:val="hybridMultilevel"/>
     <w:tmpl w:val="0A8E57EA"/>
@@ -1373,7 +3327,7 @@
       </w:rPr>
     </w:lvl>
   </w:abstractNum>
-  <w:abstractNum w:abstractNumId="8">
+  <w:abstractNum w:abstractNumId="10">
     <w:nsid w:val="38E73C2A"/>
     <w:multiLevelType w:val="hybridMultilevel"/>
     <w:tmpl w:val="7CD6BBA2"/>
@@ -1486,7 +3440,7 @@
       </w:rPr>
     </w:lvl>
   </w:abstractNum>
-  <w:abstractNum w:abstractNumId="9">
+  <w:abstractNum w:abstractNumId="11">
     <w:nsid w:val="3E366487"/>
     <w:multiLevelType w:val="hybridMultilevel"/>
     <w:tmpl w:val="A9443342"/>
@@ -1599,7 +3553,7 @@
       </w:rPr>
     </w:lvl>
   </w:abstractNum>
-  <w:abstractNum w:abstractNumId="10">
+  <w:abstractNum w:abstractNumId="12">
     <w:nsid w:val="404B3F10"/>
     <w:multiLevelType w:val="hybridMultilevel"/>
     <w:tmpl w:val="2C6A49F2"/>
@@ -1712,7 +3666,7 @@
       </w:rPr>
     </w:lvl>
   </w:abstractNum>
-  <w:abstractNum w:abstractNumId="11">
+  <w:abstractNum w:abstractNumId="13">
     <w:nsid w:val="4B107408"/>
     <w:multiLevelType w:val="hybridMultilevel"/>
     <w:tmpl w:val="37CE6AB4"/>
@@ -1825,7 +3779,7 @@
       </w:rPr>
     </w:lvl>
   </w:abstractNum>
-  <w:abstractNum w:abstractNumId="12">
+  <w:abstractNum w:abstractNumId="14">
     <w:nsid w:val="60601EA8"/>
     <w:multiLevelType w:val="hybridMultilevel"/>
     <w:tmpl w:val="0BF89F06"/>
@@ -1938,7 +3892,7 @@
       </w:rPr>
     </w:lvl>
   </w:abstractNum>
-  <w:abstractNum w:abstractNumId="13">
+  <w:abstractNum w:abstractNumId="15">
     <w:nsid w:val="612A4145"/>
     <w:multiLevelType w:val="hybridMultilevel"/>
     <w:tmpl w:val="5B0A19F6"/>
@@ -2051,7 +4005,7 @@
       </w:rPr>
     </w:lvl>
   </w:abstractNum>
-  <w:abstractNum w:abstractNumId="14">
+  <w:abstractNum w:abstractNumId="16">
     <w:nsid w:val="63155B7A"/>
     <w:multiLevelType w:val="hybridMultilevel"/>
     <w:tmpl w:val="299225D4"/>
@@ -2164,7 +4118,7 @@
       </w:rPr>
     </w:lvl>
   </w:abstractNum>
-  <w:abstractNum w:abstractNumId="15">
+  <w:abstractNum w:abstractNumId="17">
     <w:nsid w:val="70B76E0A"/>
     <w:multiLevelType w:val="hybridMultilevel"/>
     <w:tmpl w:val="AFEC995C"/>
@@ -2277,7 +4231,7 @@
       </w:rPr>
     </w:lvl>
   </w:abstractNum>
-  <w:abstractNum w:abstractNumId="16">
+  <w:abstractNum w:abstractNumId="18">
     <w:nsid w:val="76591542"/>
     <w:multiLevelType w:val="hybridMultilevel"/>
     <w:tmpl w:val="7E16A71E"/>
@@ -2390,7 +4344,7 @@
       </w:rPr>
     </w:lvl>
   </w:abstractNum>
-  <w:abstractNum w:abstractNumId="17">
+  <w:abstractNum w:abstractNumId="19">
     <w:nsid w:val="7D770C82"/>
     <w:multiLevelType w:val="hybridMultilevel"/>
     <w:tmpl w:val="07F0D440"/>
@@ -2504,19 +4458,19 @@
     </w:lvl>
   </w:abstractNum>
   <w:num w:numId="1">
-    <w:abstractNumId w:val="16"/>
+    <w:abstractNumId w:val="18"/>
   </w:num>
   <w:num w:numId="2">
-    <w:abstractNumId w:val="9"/>
+    <w:abstractNumId w:val="11"/>
   </w:num>
   <w:num w:numId="3">
-    <w:abstractNumId w:val="5"/>
+    <w:abstractNumId w:val="7"/>
   </w:num>
   <w:num w:numId="4">
-    <w:abstractNumId w:val="8"/>
+    <w:abstractNumId w:val="10"/>
   </w:num>
   <w:num w:numId="5">
-    <w:abstractNumId w:val="11"/>
+    <w:abstractNumId w:val="13"/>
   </w:num>
   <w:num w:numId="6">
     <w:abstractNumId w:val="1"/>
@@ -2525,37 +4479,43 @@
     <w:abstractNumId w:val="0"/>
   </w:num>
   <w:num w:numId="8">
+    <w:abstractNumId w:val="17"/>
+  </w:num>
+  <w:num w:numId="9">
+    <w:abstractNumId w:val="14"/>
+  </w:num>
+  <w:num w:numId="10">
+    <w:abstractNumId w:val="16"/>
+  </w:num>
+  <w:num w:numId="11">
+    <w:abstractNumId w:val="19"/>
+  </w:num>
+  <w:num w:numId="12">
+    <w:abstractNumId w:val="8"/>
+  </w:num>
+  <w:num w:numId="13">
     <w:abstractNumId w:val="15"/>
   </w:num>
-  <w:num w:numId="9">
+  <w:num w:numId="14">
+    <w:abstractNumId w:val="4"/>
+  </w:num>
+  <w:num w:numId="15">
     <w:abstractNumId w:val="12"/>
   </w:num>
-  <w:num w:numId="10">
-    <w:abstractNumId w:val="14"/>
+  <w:num w:numId="16">
+    <w:abstractNumId w:val="9"/>
   </w:num>
-  <w:num w:numId="11">
-    <w:abstractNumId w:val="17"/>
-  </w:num>
-  <w:num w:numId="12">
+  <w:num w:numId="17">
     <w:abstractNumId w:val="6"/>
   </w:num>
-  <w:num w:numId="13">
-    <w:abstractNumId w:val="13"/>
-  </w:num>
-  <w:num w:numId="14">
+  <w:num w:numId="18">
     <w:abstractNumId w:val="3"/>
   </w:num>
-  <w:num w:numId="15">
-    <w:abstractNumId w:val="10"/>
+  <w:num w:numId="19">
+    <w:abstractNumId w:val="2"/>
   </w:num>
-  <w:num w:numId="16">
-    <w:abstractNumId w:val="7"/>
-  </w:num>
-  <w:num w:numId="17">
-    <w:abstractNumId w:val="4"/>
-  </w:num>
-  <w:num w:numId="18">
-    <w:abstractNumId w:val="2"/>
+  <w:num w:numId="20">
+    <w:abstractNumId w:val="5"/>
   </w:num>
 </w:numbering>
 </file>

</xml_diff>

<commit_message>
Answer to question number 3
</commit_message>
<xml_diff>
--- a/AssignmentOne.docx
+++ b/AssignmentOne.docx
@@ -374,8 +374,6 @@
           <w:szCs w:val="26"/>
         </w:rPr>
       </w:pPr>
-      <w:bookmarkStart w:id="0" w:name="_GoBack"/>
-      <w:bookmarkEnd w:id="0"/>
       <w:r>
         <w:rPr>
           <w:rFonts w:ascii="Times New Roman" w:hAnsi="Times New Roman"/>
@@ -2128,6 +2126,3211 @@
         </w:rPr>
         <w:t>In the future internet is authenticated to continue growing.</w:t>
       </w:r>
+    </w:p>
+    <w:p>
+      <w:pPr>
+        <w:rPr>
+          <w:rFonts w:ascii="Times New Roman" w:hAnsi="Times New Roman"/>
+          <w:sz w:val="26"/>
+          <w:szCs w:val="26"/>
+        </w:rPr>
+      </w:pPr>
+      <w:r>
+        <w:rPr>
+          <w:rFonts w:ascii="Times New Roman" w:hAnsi="Times New Roman"/>
+          <w:b/>
+          <w:sz w:val="26"/>
+          <w:szCs w:val="26"/>
+        </w:rPr>
+        <w:t>3</w:t>
+      </w:r>
+      <w:bookmarkStart w:id="0" w:name="_GoBack"/>
+      <w:bookmarkEnd w:id="0"/>
+      <w:r>
+        <w:rPr>
+          <w:rFonts w:ascii="Times New Roman" w:hAnsi="Times New Roman"/>
+          <w:sz w:val="26"/>
+          <w:szCs w:val="26"/>
+        </w:rPr>
+        <w:t xml:space="preserve">. There are 12 types of Websites: </w:t>
+      </w:r>
+    </w:p>
+    <w:p>
+      <w:pPr>
+        <w:ind w:left="360"/>
+        <w:rPr>
+          <w:rFonts w:ascii="Times New Roman" w:hAnsi="Times New Roman"/>
+          <w:sz w:val="26"/>
+          <w:szCs w:val="26"/>
+        </w:rPr>
+      </w:pPr>
+      <w:r>
+        <w:rPr>
+          <w:rFonts w:ascii="Times New Roman" w:hAnsi="Times New Roman"/>
+          <w:b/>
+          <w:sz w:val="26"/>
+          <w:szCs w:val="26"/>
+          <w:u w:val="single"/>
+        </w:rPr>
+        <w:t>Portal</w:t>
+      </w:r>
+      <w:r>
+        <w:rPr>
+          <w:rFonts w:ascii="Times New Roman" w:hAnsi="Times New Roman"/>
+          <w:b/>
+          <w:sz w:val="26"/>
+          <w:szCs w:val="26"/>
+        </w:rPr>
+        <w:t>:</w:t>
+      </w:r>
+      <w:r>
+        <w:rPr>
+          <w:rFonts w:ascii="Times New Roman" w:hAnsi="Times New Roman"/>
+          <w:sz w:val="26"/>
+          <w:szCs w:val="26"/>
+        </w:rPr>
+        <w:t xml:space="preserve"> Addis Ababa university </w:t>
+      </w:r>
+      <w:proofErr w:type="gramStart"/>
+      <w:r>
+        <w:rPr>
+          <w:rFonts w:ascii="Times New Roman" w:hAnsi="Times New Roman"/>
+          <w:sz w:val="26"/>
+          <w:szCs w:val="26"/>
+        </w:rPr>
+        <w:t>portal(</w:t>
+      </w:r>
+      <w:proofErr w:type="gramEnd"/>
+      <w:r>
+        <w:rPr>
+          <w:rFonts w:ascii="Times New Roman" w:hAnsi="Times New Roman"/>
+          <w:sz w:val="26"/>
+          <w:szCs w:val="26"/>
+        </w:rPr>
+        <w:t xml:space="preserve">http://www.aau.edu.et/), UAB Medicine(https://www.uabmedicine.org/), eService: Ethiopian Government Electronic Services(https://www.eservices.gov.et), </w:t>
+      </w:r>
+      <w:proofErr w:type="spellStart"/>
+      <w:r>
+        <w:rPr>
+          <w:rFonts w:ascii="Times New Roman" w:hAnsi="Times New Roman"/>
+          <w:sz w:val="26"/>
+          <w:szCs w:val="26"/>
+        </w:rPr>
+        <w:t>iGoogle</w:t>
+      </w:r>
+      <w:proofErr w:type="spellEnd"/>
+      <w:r>
+        <w:rPr>
+          <w:rFonts w:ascii="Times New Roman" w:hAnsi="Times New Roman"/>
+          <w:sz w:val="26"/>
+          <w:szCs w:val="26"/>
+        </w:rPr>
+        <w:t>(https://igoogleportal.com/),AOL(https://www.aol.com)</w:t>
+      </w:r>
+    </w:p>
+    <w:p>
+      <w:pPr>
+        <w:pStyle w:val="ListParagraph"/>
+        <w:numPr>
+          <w:ilvl w:val="0"/>
+          <w:numId w:val="8"/>
+        </w:numPr>
+        <w:rPr>
+          <w:rFonts w:ascii="Times New Roman" w:hAnsi="Times New Roman" w:cs="Times New Roman"/>
+          <w:sz w:val="26"/>
+          <w:szCs w:val="26"/>
+        </w:rPr>
+      </w:pPr>
+      <w:r>
+        <w:rPr>
+          <w:rFonts w:ascii="Times New Roman" w:hAnsi="Times New Roman" w:cs="Times New Roman"/>
+          <w:sz w:val="26"/>
+          <w:szCs w:val="26"/>
+        </w:rPr>
+        <w:t xml:space="preserve">Addis Ababa university portal is designed to provide services for Students, Applicants, </w:t>
+      </w:r>
+      <w:proofErr w:type="gramStart"/>
+      <w:r>
+        <w:rPr>
+          <w:rFonts w:ascii="Times New Roman" w:hAnsi="Times New Roman" w:cs="Times New Roman"/>
+          <w:sz w:val="26"/>
+          <w:szCs w:val="26"/>
+        </w:rPr>
+        <w:t>Academic</w:t>
+      </w:r>
+      <w:proofErr w:type="gramEnd"/>
+      <w:r>
+        <w:rPr>
+          <w:rFonts w:ascii="Times New Roman" w:hAnsi="Times New Roman" w:cs="Times New Roman"/>
+          <w:sz w:val="26"/>
+          <w:szCs w:val="26"/>
+        </w:rPr>
+        <w:t xml:space="preserve"> Staff and for those who play management role at Addis Ababa University.</w:t>
+      </w:r>
+    </w:p>
+    <w:p>
+      <w:pPr>
+        <w:pStyle w:val="ListParagraph"/>
+        <w:numPr>
+          <w:ilvl w:val="0"/>
+          <w:numId w:val="8"/>
+        </w:numPr>
+        <w:rPr>
+          <w:rFonts w:ascii="Times New Roman" w:hAnsi="Times New Roman" w:cs="Times New Roman"/>
+          <w:sz w:val="26"/>
+          <w:szCs w:val="26"/>
+        </w:rPr>
+      </w:pPr>
+      <w:r>
+        <w:rPr>
+          <w:rFonts w:ascii="Times New Roman" w:hAnsi="Times New Roman" w:cs="Times New Roman"/>
+          <w:sz w:val="26"/>
+          <w:szCs w:val="26"/>
+        </w:rPr>
+        <w:t>UAB's top-ranked medical professionals found a platform through which they can reach many visitors and actual patients with health concerns.</w:t>
+      </w:r>
+    </w:p>
+    <w:p>
+      <w:pPr>
+        <w:pStyle w:val="ListParagraph"/>
+        <w:numPr>
+          <w:ilvl w:val="0"/>
+          <w:numId w:val="8"/>
+        </w:numPr>
+        <w:rPr>
+          <w:rFonts w:ascii="Times New Roman" w:hAnsi="Times New Roman" w:cs="Times New Roman"/>
+          <w:sz w:val="26"/>
+          <w:szCs w:val="26"/>
+        </w:rPr>
+      </w:pPr>
+      <w:r>
+        <w:rPr>
+          <w:rFonts w:ascii="Times New Roman" w:hAnsi="Times New Roman" w:cs="Times New Roman"/>
+          <w:sz w:val="26"/>
+          <w:szCs w:val="26"/>
+        </w:rPr>
+        <w:lastRenderedPageBreak/>
+        <w:t xml:space="preserve">The Ethiopian Government Electronic Services </w:t>
+      </w:r>
+      <w:proofErr w:type="gramStart"/>
+      <w:r>
+        <w:rPr>
+          <w:rFonts w:ascii="Times New Roman" w:hAnsi="Times New Roman" w:cs="Times New Roman"/>
+          <w:sz w:val="26"/>
+          <w:szCs w:val="26"/>
+        </w:rPr>
+        <w:t>portal provide</w:t>
+      </w:r>
+      <w:proofErr w:type="gramEnd"/>
+      <w:r>
+        <w:rPr>
+          <w:rFonts w:ascii="Times New Roman" w:hAnsi="Times New Roman" w:cs="Times New Roman"/>
+          <w:sz w:val="26"/>
+          <w:szCs w:val="26"/>
+        </w:rPr>
+        <w:t xml:space="preserve"> electronic public services to citizens, non-citizens, businesses, governmental &amp; NGO.</w:t>
+      </w:r>
+    </w:p>
+    <w:p>
+      <w:pPr>
+        <w:pStyle w:val="ListParagraph"/>
+        <w:numPr>
+          <w:ilvl w:val="0"/>
+          <w:numId w:val="8"/>
+        </w:numPr>
+        <w:rPr>
+          <w:rFonts w:ascii="Times New Roman" w:hAnsi="Times New Roman" w:cs="Times New Roman"/>
+          <w:sz w:val="26"/>
+          <w:szCs w:val="26"/>
+        </w:rPr>
+      </w:pPr>
+      <w:proofErr w:type="spellStart"/>
+      <w:proofErr w:type="gramStart"/>
+      <w:r>
+        <w:rPr>
+          <w:rFonts w:ascii="Times New Roman" w:hAnsi="Times New Roman" w:cs="Times New Roman"/>
+          <w:sz w:val="26"/>
+          <w:szCs w:val="26"/>
+        </w:rPr>
+        <w:t>iGoogle</w:t>
+      </w:r>
+      <w:proofErr w:type="spellEnd"/>
+      <w:proofErr w:type="gramEnd"/>
+      <w:r>
+        <w:rPr>
+          <w:rFonts w:ascii="Times New Roman" w:hAnsi="Times New Roman" w:cs="Times New Roman"/>
+          <w:sz w:val="26"/>
+          <w:szCs w:val="26"/>
+        </w:rPr>
+        <w:t xml:space="preserve"> Portal is your personalized home page. Add news, weather, games and stuff from across the web to your page.</w:t>
+      </w:r>
+    </w:p>
+    <w:p>
+      <w:pPr>
+        <w:pStyle w:val="ListParagraph"/>
+        <w:numPr>
+          <w:ilvl w:val="0"/>
+          <w:numId w:val="8"/>
+        </w:numPr>
+        <w:rPr>
+          <w:rFonts w:ascii="Times New Roman" w:hAnsi="Times New Roman" w:cs="Times New Roman"/>
+          <w:sz w:val="26"/>
+          <w:szCs w:val="26"/>
+        </w:rPr>
+      </w:pPr>
+      <w:r>
+        <w:rPr>
+          <w:rFonts w:ascii="Times New Roman" w:hAnsi="Times New Roman" w:cs="Times New Roman"/>
+          <w:sz w:val="26"/>
+          <w:szCs w:val="26"/>
+        </w:rPr>
+        <w:t>The mission of the Academies of Loudoun is to empower students to make meaningful contributions to the world in the fields of science, technology, engineering</w:t>
+      </w:r>
+    </w:p>
+    <w:p>
+      <w:pPr>
+        <w:ind w:left="360"/>
+        <w:rPr>
+          <w:rFonts w:ascii="Times New Roman" w:hAnsi="Times New Roman"/>
+          <w:sz w:val="26"/>
+          <w:szCs w:val="26"/>
+        </w:rPr>
+      </w:pPr>
+      <w:r>
+        <w:rPr>
+          <w:rFonts w:ascii="Times New Roman" w:hAnsi="Times New Roman"/>
+          <w:sz w:val="26"/>
+          <w:szCs w:val="26"/>
+        </w:rPr>
+        <w:t xml:space="preserve"> </w:t>
+      </w:r>
+      <w:r>
+        <w:rPr>
+          <w:rFonts w:ascii="Times New Roman" w:hAnsi="Times New Roman"/>
+          <w:b/>
+          <w:sz w:val="26"/>
+          <w:szCs w:val="26"/>
+          <w:u w:val="single"/>
+        </w:rPr>
+        <w:t>News:</w:t>
+      </w:r>
+      <w:r>
+        <w:rPr>
+          <w:rFonts w:ascii="Times New Roman" w:hAnsi="Times New Roman"/>
+          <w:sz w:val="26"/>
+          <w:szCs w:val="26"/>
+        </w:rPr>
+        <w:t xml:space="preserve"> </w:t>
+      </w:r>
+      <w:proofErr w:type="spellStart"/>
+      <w:proofErr w:type="gramStart"/>
+      <w:r>
+        <w:rPr>
+          <w:rFonts w:ascii="Times New Roman" w:hAnsi="Times New Roman"/>
+          <w:sz w:val="26"/>
+          <w:szCs w:val="26"/>
+        </w:rPr>
+        <w:t>NBCNews</w:t>
+      </w:r>
+      <w:proofErr w:type="spellEnd"/>
+      <w:r>
+        <w:rPr>
+          <w:rFonts w:ascii="Times New Roman" w:hAnsi="Times New Roman"/>
+          <w:sz w:val="26"/>
+          <w:szCs w:val="26"/>
+        </w:rPr>
+        <w:t>(</w:t>
+      </w:r>
+      <w:proofErr w:type="gramEnd"/>
+      <w:r>
+        <w:rPr>
+          <w:rFonts w:ascii="Times New Roman" w:hAnsi="Times New Roman"/>
+          <w:sz w:val="26"/>
+          <w:szCs w:val="26"/>
+        </w:rPr>
+        <w:t>https://www.nbcnews.com/), EBC(https:// EBC.com), BBC(https://www.bbc.co.uk/news),  CNN(https://www.cnn.com/), Al Jazeera(https://www.aljazeera.com/)</w:t>
+      </w:r>
+    </w:p>
+    <w:p>
+      <w:pPr>
+        <w:pStyle w:val="ListParagraph"/>
+        <w:numPr>
+          <w:ilvl w:val="0"/>
+          <w:numId w:val="10"/>
+        </w:numPr>
+        <w:rPr>
+          <w:rFonts w:ascii="Times New Roman" w:hAnsi="Times New Roman" w:cs="Times New Roman"/>
+          <w:sz w:val="26"/>
+          <w:szCs w:val="26"/>
+        </w:rPr>
+      </w:pPr>
+      <w:proofErr w:type="spellStart"/>
+      <w:r>
+        <w:rPr>
+          <w:rFonts w:ascii="Times New Roman" w:hAnsi="Times New Roman" w:cs="Times New Roman"/>
+          <w:sz w:val="26"/>
+          <w:szCs w:val="26"/>
+        </w:rPr>
+        <w:t>NBCNews</w:t>
+      </w:r>
+      <w:proofErr w:type="spellEnd"/>
+      <w:r>
+        <w:rPr>
+          <w:rFonts w:ascii="Times New Roman" w:hAnsi="Times New Roman" w:cs="Times New Roman"/>
+          <w:sz w:val="26"/>
+          <w:szCs w:val="26"/>
+        </w:rPr>
+        <w:t xml:space="preserve"> is a website that </w:t>
+      </w:r>
+      <w:proofErr w:type="gramStart"/>
+      <w:r>
+        <w:rPr>
+          <w:rFonts w:ascii="Times New Roman" w:hAnsi="Times New Roman" w:cs="Times New Roman"/>
+          <w:sz w:val="26"/>
+          <w:szCs w:val="26"/>
+        </w:rPr>
+        <w:t>shows  Breaking</w:t>
+      </w:r>
+      <w:proofErr w:type="gramEnd"/>
+      <w:r>
+        <w:rPr>
+          <w:rFonts w:ascii="Times New Roman" w:hAnsi="Times New Roman" w:cs="Times New Roman"/>
+          <w:sz w:val="26"/>
+          <w:szCs w:val="26"/>
+        </w:rPr>
+        <w:t xml:space="preserve"> News, Latest News and Current News in the world. NBC News is the news division of the American broadcast television network NBC.</w:t>
+      </w:r>
+    </w:p>
+    <w:p>
+      <w:pPr>
+        <w:pStyle w:val="ListParagraph"/>
+        <w:numPr>
+          <w:ilvl w:val="0"/>
+          <w:numId w:val="10"/>
+        </w:numPr>
+        <w:rPr>
+          <w:rFonts w:ascii="Times New Roman" w:hAnsi="Times New Roman" w:cs="Times New Roman"/>
+          <w:sz w:val="26"/>
+          <w:szCs w:val="26"/>
+        </w:rPr>
+      </w:pPr>
+      <w:r>
+        <w:rPr>
+          <w:rFonts w:ascii="Times New Roman" w:hAnsi="Times New Roman" w:cs="Times New Roman"/>
+          <w:sz w:val="26"/>
+          <w:szCs w:val="26"/>
+        </w:rPr>
+        <w:t>Ethiopian Broadcasting Corporation EBC is a 24 hour working public media. ... Amharic News.</w:t>
+      </w:r>
+    </w:p>
+    <w:p>
+      <w:pPr>
+        <w:pStyle w:val="ListParagraph"/>
+        <w:numPr>
+          <w:ilvl w:val="0"/>
+          <w:numId w:val="10"/>
+        </w:numPr>
+        <w:rPr>
+          <w:rFonts w:ascii="Times New Roman" w:hAnsi="Times New Roman" w:cs="Times New Roman"/>
+          <w:sz w:val="26"/>
+          <w:szCs w:val="26"/>
+        </w:rPr>
+      </w:pPr>
+      <w:r>
+        <w:rPr>
+          <w:rFonts w:ascii="Times New Roman" w:hAnsi="Times New Roman" w:cs="Times New Roman"/>
+          <w:sz w:val="26"/>
+          <w:szCs w:val="26"/>
+        </w:rPr>
+        <w:t>BBC News provides trusted World and UK news as well as local and regional perspectives. ... The latest global news, sport, weather and documentaries</w:t>
+      </w:r>
+    </w:p>
+    <w:p>
+      <w:pPr>
+        <w:pStyle w:val="ListParagraph"/>
+        <w:numPr>
+          <w:ilvl w:val="0"/>
+          <w:numId w:val="10"/>
+        </w:numPr>
+        <w:rPr>
+          <w:rFonts w:ascii="Times New Roman" w:hAnsi="Times New Roman" w:cs="Times New Roman"/>
+          <w:sz w:val="26"/>
+          <w:szCs w:val="26"/>
+        </w:rPr>
+      </w:pPr>
+      <w:r>
+        <w:rPr>
+          <w:rFonts w:ascii="Times New Roman" w:hAnsi="Times New Roman" w:cs="Times New Roman"/>
+          <w:sz w:val="26"/>
+          <w:szCs w:val="26"/>
+        </w:rPr>
+        <w:t>CNN Digital is the world leader in online news and information and seeks to inform, engage and empower the world.</w:t>
+      </w:r>
+    </w:p>
+    <w:p>
+      <w:pPr>
+        <w:pStyle w:val="ListParagraph"/>
+        <w:numPr>
+          <w:ilvl w:val="0"/>
+          <w:numId w:val="9"/>
+        </w:numPr>
+        <w:rPr>
+          <w:rFonts w:ascii="Times New Roman" w:hAnsi="Times New Roman" w:cs="Times New Roman"/>
+          <w:sz w:val="26"/>
+          <w:szCs w:val="26"/>
+        </w:rPr>
+      </w:pPr>
+      <w:r>
+        <w:rPr>
+          <w:rFonts w:ascii="Times New Roman" w:hAnsi="Times New Roman" w:cs="Times New Roman"/>
+          <w:sz w:val="26"/>
+          <w:szCs w:val="26"/>
+        </w:rPr>
+        <w:t>Al Jazeera Media Network is a major global news organization, with 80 bureaus around the world.</w:t>
+      </w:r>
+    </w:p>
+    <w:p>
+      <w:pPr>
+        <w:pStyle w:val="ListParagraph"/>
+        <w:ind w:left="1080"/>
+        <w:rPr>
+          <w:rFonts w:ascii="Times New Roman" w:hAnsi="Times New Roman" w:cs="Times New Roman"/>
+          <w:sz w:val="26"/>
+          <w:szCs w:val="26"/>
+        </w:rPr>
+      </w:pPr>
+    </w:p>
+    <w:p>
+      <w:pPr>
+        <w:pStyle w:val="ListParagraph"/>
+        <w:ind w:left="1507"/>
+        <w:rPr>
+          <w:rFonts w:ascii="Times New Roman" w:hAnsi="Times New Roman" w:cs="Times New Roman"/>
+          <w:sz w:val="26"/>
+          <w:szCs w:val="26"/>
+        </w:rPr>
+      </w:pPr>
+    </w:p>
+    <w:p>
+      <w:pPr>
+        <w:ind w:left="60"/>
+        <w:rPr>
+          <w:rFonts w:ascii="Times New Roman" w:hAnsi="Times New Roman"/>
+          <w:sz w:val="26"/>
+          <w:szCs w:val="26"/>
+        </w:rPr>
+      </w:pPr>
+      <w:r>
+        <w:rPr>
+          <w:rFonts w:ascii="Times New Roman" w:hAnsi="Times New Roman"/>
+          <w:sz w:val="26"/>
+          <w:szCs w:val="26"/>
+        </w:rPr>
+        <w:t xml:space="preserve"> </w:t>
+      </w:r>
+      <w:proofErr w:type="gramStart"/>
+      <w:r>
+        <w:rPr>
+          <w:rFonts w:ascii="Times New Roman" w:hAnsi="Times New Roman"/>
+          <w:b/>
+          <w:sz w:val="26"/>
+          <w:szCs w:val="26"/>
+          <w:u w:val="single"/>
+        </w:rPr>
+        <w:t>Informational :</w:t>
+      </w:r>
+      <w:proofErr w:type="gramEnd"/>
+      <w:r>
+        <w:rPr>
+          <w:rFonts w:ascii="Times New Roman" w:hAnsi="Times New Roman"/>
+          <w:sz w:val="26"/>
+          <w:szCs w:val="26"/>
+        </w:rPr>
+        <w:t xml:space="preserve"> https:// www.Wikipedia.org , https://www.CNET.com,    https://www.Facebook.com, https://www.Youtube.com, https:// www.WHO.com</w:t>
+      </w:r>
+    </w:p>
+    <w:p>
+      <w:pPr>
+        <w:pStyle w:val="ListParagraph"/>
+        <w:numPr>
+          <w:ilvl w:val="0"/>
+          <w:numId w:val="9"/>
+        </w:numPr>
+        <w:rPr>
+          <w:rFonts w:ascii="Times New Roman" w:hAnsi="Times New Roman" w:cs="Times New Roman"/>
+          <w:sz w:val="26"/>
+          <w:szCs w:val="26"/>
+        </w:rPr>
+      </w:pPr>
+      <w:r>
+        <w:rPr>
+          <w:rFonts w:ascii="Times New Roman" w:hAnsi="Times New Roman" w:cs="Times New Roman"/>
+          <w:sz w:val="26"/>
+          <w:szCs w:val="26"/>
+        </w:rPr>
+        <w:t xml:space="preserve">Wikipedia.org is a </w:t>
+      </w:r>
+      <w:proofErr w:type="spellStart"/>
+      <w:r>
+        <w:rPr>
+          <w:rFonts w:ascii="Times New Roman" w:hAnsi="Times New Roman" w:cs="Times New Roman"/>
+          <w:sz w:val="26"/>
+          <w:szCs w:val="26"/>
+        </w:rPr>
+        <w:t>well known</w:t>
+      </w:r>
+      <w:proofErr w:type="spellEnd"/>
+      <w:r>
+        <w:rPr>
+          <w:rFonts w:ascii="Times New Roman" w:hAnsi="Times New Roman" w:cs="Times New Roman"/>
+          <w:sz w:val="26"/>
+          <w:szCs w:val="26"/>
+        </w:rPr>
+        <w:t xml:space="preserve"> free internet encyclopedia. It has been a trusted source of information on various subjects.</w:t>
+      </w:r>
+    </w:p>
+    <w:p>
+      <w:pPr>
+        <w:pStyle w:val="ListParagraph"/>
+        <w:numPr>
+          <w:ilvl w:val="0"/>
+          <w:numId w:val="9"/>
+        </w:numPr>
+        <w:rPr>
+          <w:rFonts w:ascii="Times New Roman" w:hAnsi="Times New Roman" w:cs="Times New Roman"/>
+          <w:sz w:val="26"/>
+          <w:szCs w:val="26"/>
+        </w:rPr>
+      </w:pPr>
+      <w:r>
+        <w:rPr>
+          <w:rFonts w:ascii="Times New Roman" w:hAnsi="Times New Roman" w:cs="Times New Roman"/>
+          <w:sz w:val="26"/>
+          <w:szCs w:val="26"/>
+        </w:rPr>
+        <w:t>CNET.com provides tech news; product review, and prices, offer software downloads.</w:t>
+      </w:r>
+    </w:p>
+    <w:p>
+      <w:pPr>
+        <w:pStyle w:val="ListParagraph"/>
+        <w:numPr>
+          <w:ilvl w:val="0"/>
+          <w:numId w:val="9"/>
+        </w:numPr>
+        <w:rPr>
+          <w:rFonts w:ascii="Times New Roman" w:hAnsi="Times New Roman" w:cs="Times New Roman"/>
+          <w:sz w:val="26"/>
+          <w:szCs w:val="26"/>
+        </w:rPr>
+      </w:pPr>
+      <w:r>
+        <w:rPr>
+          <w:rFonts w:ascii="Times New Roman" w:hAnsi="Times New Roman" w:cs="Times New Roman"/>
+          <w:sz w:val="26"/>
+          <w:szCs w:val="26"/>
+        </w:rPr>
+        <w:t>Facebook has become first source of different information like, local news, and local debates.</w:t>
+      </w:r>
+    </w:p>
+    <w:p>
+      <w:pPr>
+        <w:pStyle w:val="ListParagraph"/>
+        <w:numPr>
+          <w:ilvl w:val="0"/>
+          <w:numId w:val="9"/>
+        </w:numPr>
+        <w:rPr>
+          <w:rFonts w:ascii="Times New Roman" w:hAnsi="Times New Roman" w:cs="Times New Roman"/>
+          <w:sz w:val="26"/>
+          <w:szCs w:val="26"/>
+        </w:rPr>
+      </w:pPr>
+      <w:proofErr w:type="spellStart"/>
+      <w:r>
+        <w:rPr>
+          <w:rFonts w:ascii="Times New Roman" w:hAnsi="Times New Roman" w:cs="Times New Roman"/>
+          <w:sz w:val="26"/>
+          <w:szCs w:val="26"/>
+        </w:rPr>
+        <w:t>Youtube</w:t>
+      </w:r>
+      <w:proofErr w:type="spellEnd"/>
+      <w:r>
+        <w:rPr>
+          <w:rFonts w:ascii="Times New Roman" w:hAnsi="Times New Roman" w:cs="Times New Roman"/>
+          <w:sz w:val="26"/>
+          <w:szCs w:val="26"/>
+        </w:rPr>
+        <w:t xml:space="preserve"> is also a most informative websites.</w:t>
+      </w:r>
+    </w:p>
+    <w:p>
+      <w:pPr>
+        <w:pStyle w:val="ListParagraph"/>
+        <w:numPr>
+          <w:ilvl w:val="0"/>
+          <w:numId w:val="9"/>
+        </w:numPr>
+        <w:rPr>
+          <w:rFonts w:ascii="Times New Roman" w:hAnsi="Times New Roman" w:cs="Times New Roman"/>
+          <w:sz w:val="26"/>
+          <w:szCs w:val="26"/>
+        </w:rPr>
+      </w:pPr>
+      <w:r>
+        <w:rPr>
+          <w:rFonts w:ascii="Times New Roman" w:hAnsi="Times New Roman" w:cs="Times New Roman"/>
+          <w:sz w:val="26"/>
+          <w:szCs w:val="26"/>
+        </w:rPr>
+        <w:t>Website of WHO (World Health Organization) is one of the top 10 most informative websites.</w:t>
+      </w:r>
+    </w:p>
+    <w:p>
+      <w:pPr>
+        <w:ind w:left="360"/>
+        <w:rPr>
+          <w:rFonts w:ascii="Times New Roman" w:hAnsi="Times New Roman"/>
+          <w:sz w:val="26"/>
+          <w:szCs w:val="26"/>
+        </w:rPr>
+      </w:pPr>
+      <w:r>
+        <w:rPr>
+          <w:rFonts w:ascii="Times New Roman" w:hAnsi="Times New Roman"/>
+          <w:b/>
+          <w:sz w:val="26"/>
+          <w:szCs w:val="26"/>
+          <w:u w:val="single"/>
+        </w:rPr>
+        <w:lastRenderedPageBreak/>
+        <w:t xml:space="preserve"> Business/ </w:t>
+      </w:r>
+      <w:proofErr w:type="gramStart"/>
+      <w:r>
+        <w:rPr>
+          <w:rFonts w:ascii="Times New Roman" w:hAnsi="Times New Roman"/>
+          <w:b/>
+          <w:sz w:val="26"/>
+          <w:szCs w:val="26"/>
+          <w:u w:val="single"/>
+        </w:rPr>
+        <w:t>Marketing :</w:t>
+      </w:r>
+      <w:proofErr w:type="gramEnd"/>
+      <w:r>
+        <w:rPr>
+          <w:rFonts w:ascii="Times New Roman" w:hAnsi="Times New Roman"/>
+          <w:sz w:val="26"/>
+          <w:szCs w:val="26"/>
+        </w:rPr>
+        <w:t xml:space="preserve"> Amazon(https://www.amazon.com/),2merkat( https://www.2merkato.com), </w:t>
+      </w:r>
+      <w:proofErr w:type="spellStart"/>
+      <w:r>
+        <w:rPr>
+          <w:rFonts w:ascii="Times New Roman" w:hAnsi="Times New Roman"/>
+          <w:sz w:val="26"/>
+          <w:szCs w:val="26"/>
+        </w:rPr>
+        <w:t>manychat</w:t>
+      </w:r>
+      <w:proofErr w:type="spellEnd"/>
+      <w:r>
+        <w:rPr>
+          <w:rFonts w:ascii="Times New Roman" w:hAnsi="Times New Roman"/>
+          <w:sz w:val="26"/>
+          <w:szCs w:val="26"/>
+        </w:rPr>
+        <w:t xml:space="preserve">(https://www. 2merkat.com), </w:t>
+      </w:r>
+      <w:proofErr w:type="spellStart"/>
+      <w:r>
+        <w:rPr>
+          <w:rFonts w:ascii="Times New Roman" w:hAnsi="Times New Roman"/>
+          <w:sz w:val="26"/>
+          <w:szCs w:val="26"/>
+        </w:rPr>
+        <w:t>hubspot</w:t>
+      </w:r>
+      <w:proofErr w:type="spellEnd"/>
+      <w:r>
+        <w:rPr>
+          <w:rFonts w:ascii="Times New Roman" w:hAnsi="Times New Roman"/>
+          <w:sz w:val="26"/>
+          <w:szCs w:val="26"/>
+        </w:rPr>
+        <w:t xml:space="preserve">(https://www.hubspot.com/), </w:t>
+      </w:r>
+      <w:proofErr w:type="spellStart"/>
+      <w:r>
+        <w:rPr>
+          <w:rFonts w:ascii="Times New Roman" w:hAnsi="Times New Roman"/>
+          <w:sz w:val="26"/>
+          <w:szCs w:val="26"/>
+        </w:rPr>
+        <w:t>gemius</w:t>
+      </w:r>
+      <w:proofErr w:type="spellEnd"/>
+      <w:r>
+        <w:rPr>
+          <w:rFonts w:ascii="Times New Roman" w:hAnsi="Times New Roman"/>
+          <w:sz w:val="26"/>
+          <w:szCs w:val="26"/>
+        </w:rPr>
+        <w:t>(https://www.gemius.com/homepage.html)</w:t>
+      </w:r>
+    </w:p>
+    <w:p>
+      <w:pPr>
+        <w:pStyle w:val="ListParagraph"/>
+        <w:numPr>
+          <w:ilvl w:val="0"/>
+          <w:numId w:val="11"/>
+        </w:numPr>
+        <w:rPr>
+          <w:rFonts w:ascii="Times New Roman" w:hAnsi="Times New Roman" w:cs="Times New Roman"/>
+          <w:sz w:val="26"/>
+          <w:szCs w:val="26"/>
+        </w:rPr>
+      </w:pPr>
+      <w:r>
+        <w:rPr>
+          <w:rFonts w:ascii="Times New Roman" w:hAnsi="Times New Roman" w:cs="Times New Roman"/>
+          <w:sz w:val="26"/>
+          <w:szCs w:val="26"/>
+        </w:rPr>
+        <w:t>Amazon Web Services offers reliable, scalable, and inexpensive cloud computing services. Free to join, pay only for what you use.</w:t>
+      </w:r>
+    </w:p>
+    <w:p>
+      <w:pPr>
+        <w:pStyle w:val="ListParagraph"/>
+        <w:numPr>
+          <w:ilvl w:val="0"/>
+          <w:numId w:val="11"/>
+        </w:numPr>
+        <w:rPr>
+          <w:rFonts w:ascii="Times New Roman" w:hAnsi="Times New Roman" w:cs="Times New Roman"/>
+          <w:sz w:val="26"/>
+          <w:szCs w:val="26"/>
+        </w:rPr>
+      </w:pPr>
+      <w:r>
+        <w:rPr>
+          <w:rFonts w:ascii="Times New Roman" w:hAnsi="Times New Roman" w:cs="Times New Roman"/>
+          <w:sz w:val="26"/>
+          <w:szCs w:val="26"/>
+        </w:rPr>
+        <w:t>2merkato provides business information for investors, suppliers, buyers, traders who are engaged or want to engage in business activities in Ethiopia.</w:t>
+      </w:r>
+    </w:p>
+    <w:p>
+      <w:pPr>
+        <w:pStyle w:val="ListParagraph"/>
+        <w:numPr>
+          <w:ilvl w:val="0"/>
+          <w:numId w:val="11"/>
+        </w:numPr>
+        <w:rPr>
+          <w:rFonts w:ascii="Times New Roman" w:hAnsi="Times New Roman" w:cs="Times New Roman"/>
+          <w:sz w:val="26"/>
+          <w:szCs w:val="26"/>
+        </w:rPr>
+      </w:pPr>
+      <w:proofErr w:type="spellStart"/>
+      <w:proofErr w:type="gramStart"/>
+      <w:r>
+        <w:rPr>
+          <w:rFonts w:ascii="Times New Roman" w:hAnsi="Times New Roman" w:cs="Times New Roman"/>
+          <w:sz w:val="26"/>
+          <w:szCs w:val="26"/>
+        </w:rPr>
+        <w:t>hubspot</w:t>
+      </w:r>
+      <w:proofErr w:type="spellEnd"/>
+      <w:proofErr w:type="gramEnd"/>
+      <w:r>
+        <w:rPr>
+          <w:rFonts w:ascii="Times New Roman" w:hAnsi="Times New Roman" w:cs="Times New Roman"/>
+          <w:sz w:val="26"/>
+          <w:szCs w:val="26"/>
+        </w:rPr>
+        <w:t xml:space="preserve"> offers a full platform of marketing, sales, customer service, and </w:t>
+      </w:r>
+      <w:proofErr w:type="spellStart"/>
+      <w:r>
+        <w:rPr>
+          <w:rFonts w:ascii="Times New Roman" w:hAnsi="Times New Roman" w:cs="Times New Roman"/>
+          <w:sz w:val="26"/>
+          <w:szCs w:val="26"/>
+        </w:rPr>
+        <w:t>crm</w:t>
+      </w:r>
+      <w:proofErr w:type="spellEnd"/>
+      <w:r>
+        <w:rPr>
+          <w:rFonts w:ascii="Times New Roman" w:hAnsi="Times New Roman" w:cs="Times New Roman"/>
+          <w:sz w:val="26"/>
+          <w:szCs w:val="26"/>
+        </w:rPr>
+        <w:t xml:space="preserve"> software — plus the methodology, resources, and support — to help businesses grow better. </w:t>
+      </w:r>
+      <w:proofErr w:type="gramStart"/>
+      <w:r>
+        <w:rPr>
+          <w:rFonts w:ascii="Times New Roman" w:hAnsi="Times New Roman" w:cs="Times New Roman"/>
+          <w:sz w:val="26"/>
+          <w:szCs w:val="26"/>
+        </w:rPr>
+        <w:t>get</w:t>
+      </w:r>
+      <w:proofErr w:type="gramEnd"/>
+      <w:r>
+        <w:rPr>
+          <w:rFonts w:ascii="Times New Roman" w:hAnsi="Times New Roman" w:cs="Times New Roman"/>
+          <w:sz w:val="26"/>
+          <w:szCs w:val="26"/>
+        </w:rPr>
+        <w:t xml:space="preserve"> started with free tools, and upgrade as you grow.</w:t>
+      </w:r>
+    </w:p>
+    <w:p>
+      <w:pPr>
+        <w:pStyle w:val="ListParagraph"/>
+        <w:numPr>
+          <w:ilvl w:val="0"/>
+          <w:numId w:val="11"/>
+        </w:numPr>
+        <w:rPr>
+          <w:rFonts w:ascii="Times New Roman" w:hAnsi="Times New Roman" w:cs="Times New Roman"/>
+          <w:sz w:val="26"/>
+          <w:szCs w:val="26"/>
+        </w:rPr>
+      </w:pPr>
+      <w:proofErr w:type="spellStart"/>
+      <w:proofErr w:type="gramStart"/>
+      <w:r>
+        <w:rPr>
+          <w:rFonts w:ascii="Times New Roman" w:hAnsi="Times New Roman" w:cs="Times New Roman"/>
+          <w:sz w:val="26"/>
+          <w:szCs w:val="26"/>
+        </w:rPr>
+        <w:t>gemius</w:t>
+      </w:r>
+      <w:proofErr w:type="spellEnd"/>
+      <w:proofErr w:type="gramEnd"/>
+      <w:r>
+        <w:rPr>
+          <w:rFonts w:ascii="Times New Roman" w:hAnsi="Times New Roman" w:cs="Times New Roman"/>
+          <w:sz w:val="26"/>
+          <w:szCs w:val="26"/>
+        </w:rPr>
+        <w:t xml:space="preserve"> is a business consulting company, providing data, solutions and recommendations in the area of online advertising campaigns’ management as well as websites’ monitoring and analysis as far as users’ profiles are concerned.</w:t>
+      </w:r>
+    </w:p>
+    <w:p>
+      <w:pPr>
+        <w:pStyle w:val="ListParagraph"/>
+        <w:numPr>
+          <w:ilvl w:val="0"/>
+          <w:numId w:val="11"/>
+        </w:numPr>
+        <w:rPr>
+          <w:rFonts w:ascii="Times New Roman" w:hAnsi="Times New Roman" w:cs="Times New Roman"/>
+          <w:sz w:val="26"/>
+          <w:szCs w:val="26"/>
+        </w:rPr>
+      </w:pPr>
+      <w:proofErr w:type="gramStart"/>
+      <w:r>
+        <w:rPr>
+          <w:rFonts w:ascii="Times New Roman" w:hAnsi="Times New Roman" w:cs="Times New Roman"/>
+          <w:sz w:val="26"/>
+          <w:szCs w:val="26"/>
+        </w:rPr>
+        <w:t>manychat.com  is</w:t>
+      </w:r>
+      <w:proofErr w:type="gramEnd"/>
+      <w:r>
+        <w:rPr>
+          <w:rFonts w:ascii="Times New Roman" w:hAnsi="Times New Roman" w:cs="Times New Roman"/>
+          <w:sz w:val="26"/>
+          <w:szCs w:val="26"/>
+        </w:rPr>
+        <w:t xml:space="preserve"> automate &amp; combine </w:t>
+      </w:r>
+      <w:proofErr w:type="spellStart"/>
+      <w:r>
+        <w:rPr>
+          <w:rFonts w:ascii="Times New Roman" w:hAnsi="Times New Roman" w:cs="Times New Roman"/>
+          <w:sz w:val="26"/>
+          <w:szCs w:val="26"/>
+        </w:rPr>
+        <w:t>facebook</w:t>
+      </w:r>
+      <w:proofErr w:type="spellEnd"/>
+      <w:r>
+        <w:rPr>
+          <w:rFonts w:ascii="Times New Roman" w:hAnsi="Times New Roman" w:cs="Times New Roman"/>
+          <w:sz w:val="26"/>
+          <w:szCs w:val="26"/>
+        </w:rPr>
+        <w:t xml:space="preserve"> messenger, </w:t>
+      </w:r>
+      <w:proofErr w:type="spellStart"/>
+      <w:r>
+        <w:rPr>
+          <w:rFonts w:ascii="Times New Roman" w:hAnsi="Times New Roman" w:cs="Times New Roman"/>
+          <w:sz w:val="26"/>
+          <w:szCs w:val="26"/>
+        </w:rPr>
+        <w:t>sms</w:t>
+      </w:r>
+      <w:proofErr w:type="spellEnd"/>
+      <w:r>
+        <w:rPr>
+          <w:rFonts w:ascii="Times New Roman" w:hAnsi="Times New Roman" w:cs="Times New Roman"/>
+          <w:sz w:val="26"/>
+          <w:szCs w:val="26"/>
+        </w:rPr>
+        <w:t xml:space="preserve">, and e-mail to grow your business. </w:t>
+      </w:r>
+      <w:proofErr w:type="gramStart"/>
+      <w:r>
+        <w:rPr>
+          <w:rFonts w:ascii="Times New Roman" w:hAnsi="Times New Roman" w:cs="Times New Roman"/>
+          <w:sz w:val="26"/>
+          <w:szCs w:val="26"/>
+        </w:rPr>
+        <w:t>build</w:t>
+      </w:r>
+      <w:proofErr w:type="gramEnd"/>
+      <w:r>
+        <w:rPr>
+          <w:rFonts w:ascii="Times New Roman" w:hAnsi="Times New Roman" w:cs="Times New Roman"/>
+          <w:sz w:val="26"/>
+          <w:szCs w:val="26"/>
+        </w:rPr>
+        <w:t xml:space="preserve"> campaigns intuitively with our visual editor.</w:t>
+      </w:r>
+    </w:p>
+    <w:p>
+      <w:pPr>
+        <w:rPr>
+          <w:rFonts w:ascii="Times New Roman" w:hAnsi="Times New Roman"/>
+          <w:b/>
+          <w:sz w:val="26"/>
+          <w:szCs w:val="26"/>
+          <w:u w:val="single"/>
+        </w:rPr>
+      </w:pPr>
+    </w:p>
+    <w:p>
+      <w:pPr>
+        <w:ind w:left="360"/>
+        <w:rPr>
+          <w:rFonts w:ascii="Times New Roman" w:hAnsi="Times New Roman"/>
+          <w:sz w:val="26"/>
+          <w:szCs w:val="26"/>
+        </w:rPr>
+      </w:pPr>
+      <w:r>
+        <w:rPr>
+          <w:rFonts w:ascii="Times New Roman" w:hAnsi="Times New Roman"/>
+          <w:b/>
+          <w:sz w:val="26"/>
+          <w:szCs w:val="26"/>
+          <w:u w:val="single"/>
+        </w:rPr>
+        <w:t xml:space="preserve"> Educational:</w:t>
+      </w:r>
+      <w:r>
+        <w:rPr>
+          <w:rFonts w:ascii="Times New Roman" w:hAnsi="Times New Roman"/>
+          <w:sz w:val="26"/>
+          <w:szCs w:val="26"/>
+        </w:rPr>
+        <w:t xml:space="preserve"> https://www.The Futures Channel.com, https://www edX.com, https://www Codecademy.com, https://www W3Schools.com, https://www .Brightstorm.com</w:t>
+      </w:r>
+    </w:p>
+    <w:p>
+      <w:pPr>
+        <w:pStyle w:val="ListParagraph"/>
+        <w:numPr>
+          <w:ilvl w:val="0"/>
+          <w:numId w:val="7"/>
+        </w:numPr>
+        <w:ind w:left="1080"/>
+        <w:rPr>
+          <w:rFonts w:ascii="Times New Roman" w:hAnsi="Times New Roman" w:cs="Times New Roman"/>
+          <w:sz w:val="26"/>
+          <w:szCs w:val="26"/>
+        </w:rPr>
+      </w:pPr>
+      <w:r>
+        <w:rPr>
+          <w:rFonts w:ascii="Times New Roman" w:hAnsi="Times New Roman" w:cs="Times New Roman"/>
+          <w:sz w:val="26"/>
+          <w:szCs w:val="26"/>
+        </w:rPr>
+        <w:t>The Futures Channel provides students and educators with an excellent resource collection of inspirational Educational videos about current trends and advancements in Science, Engineering, and Technology.</w:t>
+      </w:r>
+    </w:p>
+    <w:p>
+      <w:pPr>
+        <w:pStyle w:val="ListParagraph"/>
+        <w:numPr>
+          <w:ilvl w:val="0"/>
+          <w:numId w:val="7"/>
+        </w:numPr>
+        <w:ind w:left="1080"/>
+        <w:rPr>
+          <w:rFonts w:ascii="Times New Roman" w:hAnsi="Times New Roman" w:cs="Times New Roman"/>
+          <w:sz w:val="26"/>
+          <w:szCs w:val="26"/>
+        </w:rPr>
+      </w:pPr>
+      <w:proofErr w:type="spellStart"/>
+      <w:proofErr w:type="gramStart"/>
+      <w:r>
+        <w:rPr>
+          <w:rFonts w:ascii="Times New Roman" w:hAnsi="Times New Roman" w:cs="Times New Roman"/>
+          <w:sz w:val="26"/>
+          <w:szCs w:val="26"/>
+        </w:rPr>
+        <w:t>edX</w:t>
+      </w:r>
+      <w:proofErr w:type="spellEnd"/>
+      <w:proofErr w:type="gramEnd"/>
+      <w:r>
+        <w:rPr>
+          <w:rFonts w:ascii="Times New Roman" w:hAnsi="Times New Roman" w:cs="Times New Roman"/>
+          <w:sz w:val="26"/>
+          <w:szCs w:val="26"/>
+        </w:rPr>
+        <w:t xml:space="preserve"> is a massive open online course (MOOC) provider. It hosts online university-level courses in a wide range of disciplines to a worldwide student body, including some courses at no charge.</w:t>
+      </w:r>
+    </w:p>
+    <w:p>
+      <w:pPr>
+        <w:pStyle w:val="ListParagraph"/>
+        <w:numPr>
+          <w:ilvl w:val="0"/>
+          <w:numId w:val="7"/>
+        </w:numPr>
+        <w:ind w:left="1080"/>
+        <w:rPr>
+          <w:rFonts w:ascii="Times New Roman" w:hAnsi="Times New Roman" w:cs="Times New Roman"/>
+          <w:sz w:val="26"/>
+          <w:szCs w:val="26"/>
+        </w:rPr>
+      </w:pPr>
+      <w:proofErr w:type="spellStart"/>
+      <w:r>
+        <w:rPr>
+          <w:rFonts w:ascii="Times New Roman" w:hAnsi="Times New Roman" w:cs="Times New Roman"/>
+          <w:sz w:val="26"/>
+          <w:szCs w:val="26"/>
+        </w:rPr>
+        <w:t>Codecademy</w:t>
+      </w:r>
+      <w:proofErr w:type="spellEnd"/>
+      <w:r>
+        <w:rPr>
+          <w:rFonts w:ascii="Times New Roman" w:hAnsi="Times New Roman" w:cs="Times New Roman"/>
+          <w:sz w:val="26"/>
+          <w:szCs w:val="26"/>
+        </w:rPr>
+        <w:t xml:space="preserve"> is an online interactive platform that offers free coding classes in 12 different programming languages including Python, Java, JavaScript (</w:t>
+      </w:r>
+      <w:proofErr w:type="spellStart"/>
+      <w:r>
+        <w:rPr>
+          <w:rFonts w:ascii="Times New Roman" w:hAnsi="Times New Roman" w:cs="Times New Roman"/>
+          <w:sz w:val="26"/>
+          <w:szCs w:val="26"/>
+        </w:rPr>
+        <w:t>jQuery</w:t>
+      </w:r>
+      <w:proofErr w:type="spellEnd"/>
+      <w:r>
+        <w:rPr>
+          <w:rFonts w:ascii="Times New Roman" w:hAnsi="Times New Roman" w:cs="Times New Roman"/>
+          <w:sz w:val="26"/>
+          <w:szCs w:val="26"/>
+        </w:rPr>
+        <w:t xml:space="preserve">, </w:t>
+      </w:r>
+      <w:proofErr w:type="spellStart"/>
+      <w:r>
+        <w:rPr>
+          <w:rFonts w:ascii="Times New Roman" w:hAnsi="Times New Roman" w:cs="Times New Roman"/>
+          <w:sz w:val="26"/>
+          <w:szCs w:val="26"/>
+        </w:rPr>
+        <w:t>AngularJS</w:t>
+      </w:r>
+      <w:proofErr w:type="spellEnd"/>
+      <w:r>
+        <w:rPr>
+          <w:rFonts w:ascii="Times New Roman" w:hAnsi="Times New Roman" w:cs="Times New Roman"/>
+          <w:sz w:val="26"/>
+          <w:szCs w:val="26"/>
+        </w:rPr>
+        <w:t>, React.js), Ruby, SQL, C++, Swift, and Sass, as well as markup languages HTML and CSS.[</w:t>
+      </w:r>
+    </w:p>
+    <w:p>
+      <w:pPr>
+        <w:pStyle w:val="ListParagraph"/>
+        <w:numPr>
+          <w:ilvl w:val="0"/>
+          <w:numId w:val="7"/>
+        </w:numPr>
+        <w:ind w:left="1080"/>
+        <w:rPr>
+          <w:rFonts w:ascii="Times New Roman" w:hAnsi="Times New Roman" w:cs="Times New Roman"/>
+          <w:sz w:val="26"/>
+          <w:szCs w:val="26"/>
+        </w:rPr>
+      </w:pPr>
+      <w:r>
+        <w:rPr>
+          <w:rFonts w:ascii="Times New Roman" w:hAnsi="Times New Roman" w:cs="Times New Roman"/>
+          <w:sz w:val="26"/>
+          <w:szCs w:val="26"/>
+        </w:rPr>
+        <w:t xml:space="preserve">W3Schools is an educational website for learning web technologies online. Content includes tutorials and references relating to HTML, CSS, JavaScript, </w:t>
+      </w:r>
+      <w:r>
+        <w:rPr>
+          <w:rFonts w:ascii="Times New Roman" w:hAnsi="Times New Roman" w:cs="Times New Roman"/>
+          <w:sz w:val="26"/>
+          <w:szCs w:val="26"/>
+        </w:rPr>
+        <w:lastRenderedPageBreak/>
+        <w:t xml:space="preserve">JSON, PHP, Python, </w:t>
+      </w:r>
+      <w:proofErr w:type="spellStart"/>
+      <w:r>
+        <w:rPr>
+          <w:rFonts w:ascii="Times New Roman" w:hAnsi="Times New Roman" w:cs="Times New Roman"/>
+          <w:sz w:val="26"/>
+          <w:szCs w:val="26"/>
+        </w:rPr>
+        <w:t>AngularJS</w:t>
+      </w:r>
+      <w:proofErr w:type="spellEnd"/>
+      <w:r>
+        <w:rPr>
+          <w:rFonts w:ascii="Times New Roman" w:hAnsi="Times New Roman" w:cs="Times New Roman"/>
+          <w:sz w:val="26"/>
+          <w:szCs w:val="26"/>
+        </w:rPr>
+        <w:t xml:space="preserve">, React.js, SQL, Bootstrap, Sass, Node.js, </w:t>
+      </w:r>
+      <w:proofErr w:type="spellStart"/>
+      <w:r>
+        <w:rPr>
+          <w:rFonts w:ascii="Times New Roman" w:hAnsi="Times New Roman" w:cs="Times New Roman"/>
+          <w:sz w:val="26"/>
+          <w:szCs w:val="26"/>
+        </w:rPr>
+        <w:t>jQuery</w:t>
+      </w:r>
+      <w:proofErr w:type="spellEnd"/>
+      <w:r>
+        <w:rPr>
+          <w:rFonts w:ascii="Times New Roman" w:hAnsi="Times New Roman" w:cs="Times New Roman"/>
+          <w:sz w:val="26"/>
+          <w:szCs w:val="26"/>
+        </w:rPr>
+        <w:t>, XQuery, AJAX, XML, Raspberry Pi, C++, C# and Java.</w:t>
+      </w:r>
+    </w:p>
+    <w:p>
+      <w:pPr>
+        <w:pStyle w:val="ListParagraph"/>
+        <w:numPr>
+          <w:ilvl w:val="0"/>
+          <w:numId w:val="7"/>
+        </w:numPr>
+        <w:ind w:left="1080"/>
+        <w:rPr>
+          <w:rFonts w:ascii="Times New Roman" w:hAnsi="Times New Roman" w:cs="Times New Roman"/>
+          <w:sz w:val="26"/>
+          <w:szCs w:val="26"/>
+        </w:rPr>
+      </w:pPr>
+      <w:proofErr w:type="spellStart"/>
+      <w:r>
+        <w:rPr>
+          <w:rFonts w:ascii="Times New Roman" w:hAnsi="Times New Roman" w:cs="Times New Roman"/>
+          <w:sz w:val="26"/>
+          <w:szCs w:val="26"/>
+        </w:rPr>
+        <w:t>Brightstorm</w:t>
+      </w:r>
+      <w:proofErr w:type="spellEnd"/>
+      <w:r>
+        <w:rPr>
+          <w:rFonts w:ascii="Times New Roman" w:hAnsi="Times New Roman" w:cs="Times New Roman"/>
+          <w:sz w:val="26"/>
+          <w:szCs w:val="26"/>
+        </w:rPr>
+        <w:t xml:space="preserve"> is an online learning platform for teenagers. </w:t>
+      </w:r>
+    </w:p>
+    <w:p>
+      <w:pPr>
+        <w:ind w:left="360"/>
+        <w:rPr>
+          <w:rFonts w:ascii="Times New Roman" w:hAnsi="Times New Roman"/>
+          <w:sz w:val="26"/>
+          <w:szCs w:val="26"/>
+        </w:rPr>
+      </w:pPr>
+      <w:r>
+        <w:rPr>
+          <w:rFonts w:ascii="Times New Roman" w:hAnsi="Times New Roman"/>
+          <w:b/>
+          <w:sz w:val="26"/>
+          <w:szCs w:val="26"/>
+          <w:u w:val="single"/>
+        </w:rPr>
+        <w:t xml:space="preserve"> Entertainment</w:t>
+      </w:r>
+      <w:r>
+        <w:rPr>
+          <w:rFonts w:ascii="Times New Roman" w:hAnsi="Times New Roman"/>
+          <w:sz w:val="26"/>
+          <w:szCs w:val="26"/>
+        </w:rPr>
+        <w:t xml:space="preserve">:  https://www. </w:t>
+      </w:r>
+      <w:proofErr w:type="gramStart"/>
+      <w:r>
+        <w:rPr>
+          <w:rFonts w:ascii="Times New Roman" w:hAnsi="Times New Roman"/>
+          <w:sz w:val="26"/>
+          <w:szCs w:val="26"/>
+        </w:rPr>
+        <w:t>youtube.com ,</w:t>
+      </w:r>
+      <w:proofErr w:type="gramEnd"/>
+      <w:r>
+        <w:rPr>
+          <w:rFonts w:ascii="Times New Roman" w:hAnsi="Times New Roman"/>
+          <w:sz w:val="26"/>
+          <w:szCs w:val="26"/>
+        </w:rPr>
+        <w:t xml:space="preserve">  https://www. </w:t>
+      </w:r>
+      <w:proofErr w:type="gramStart"/>
+      <w:r>
+        <w:rPr>
+          <w:rFonts w:ascii="Times New Roman" w:hAnsi="Times New Roman"/>
+          <w:sz w:val="26"/>
+          <w:szCs w:val="26"/>
+        </w:rPr>
+        <w:t>netflix.com, https://www.</w:t>
+      </w:r>
+      <w:proofErr w:type="gramEnd"/>
+      <w:r>
+        <w:rPr>
+          <w:rFonts w:ascii="Times New Roman" w:hAnsi="Times New Roman"/>
+          <w:sz w:val="26"/>
+          <w:szCs w:val="26"/>
+        </w:rPr>
+        <w:t xml:space="preserve"> imdb.com</w:t>
+      </w:r>
+      <w:proofErr w:type="gramStart"/>
+      <w:r>
+        <w:rPr>
+          <w:rFonts w:ascii="Times New Roman" w:hAnsi="Times New Roman"/>
+          <w:sz w:val="26"/>
+          <w:szCs w:val="26"/>
+        </w:rPr>
+        <w:t>,  https</w:t>
+      </w:r>
+      <w:proofErr w:type="gramEnd"/>
+      <w:r>
+        <w:rPr>
+          <w:rFonts w:ascii="Times New Roman" w:hAnsi="Times New Roman"/>
+          <w:sz w:val="26"/>
+          <w:szCs w:val="26"/>
+        </w:rPr>
+        <w:t>://www. spotify.com</w:t>
+      </w:r>
+      <w:proofErr w:type="gramStart"/>
+      <w:r>
+        <w:rPr>
+          <w:rFonts w:ascii="Times New Roman" w:hAnsi="Times New Roman"/>
+          <w:sz w:val="26"/>
+          <w:szCs w:val="26"/>
+        </w:rPr>
+        <w:t>,  https</w:t>
+      </w:r>
+      <w:proofErr w:type="gramEnd"/>
+      <w:r>
+        <w:rPr>
+          <w:rFonts w:ascii="Times New Roman" w:hAnsi="Times New Roman"/>
+          <w:sz w:val="26"/>
+          <w:szCs w:val="26"/>
+        </w:rPr>
+        <w:t>://www. soundcloud.com</w:t>
+      </w:r>
+    </w:p>
+    <w:p>
+      <w:pPr>
+        <w:pStyle w:val="ListParagraph"/>
+        <w:numPr>
+          <w:ilvl w:val="0"/>
+          <w:numId w:val="13"/>
+        </w:numPr>
+        <w:rPr>
+          <w:rFonts w:ascii="Times New Roman" w:hAnsi="Times New Roman" w:cs="Times New Roman"/>
+          <w:sz w:val="26"/>
+          <w:szCs w:val="26"/>
+        </w:rPr>
+      </w:pPr>
+      <w:proofErr w:type="spellStart"/>
+      <w:r>
+        <w:rPr>
+          <w:rFonts w:ascii="Times New Roman" w:hAnsi="Times New Roman" w:cs="Times New Roman"/>
+          <w:sz w:val="26"/>
+          <w:szCs w:val="26"/>
+        </w:rPr>
+        <w:t>spotify</w:t>
+      </w:r>
+      <w:proofErr w:type="spellEnd"/>
+      <w:r>
+        <w:rPr>
+          <w:rFonts w:ascii="Times New Roman" w:hAnsi="Times New Roman" w:cs="Times New Roman"/>
+          <w:sz w:val="26"/>
+          <w:szCs w:val="26"/>
+        </w:rPr>
+        <w:t xml:space="preserve"> is a digital music service that gives you access to millions of song</w:t>
+      </w:r>
+    </w:p>
+    <w:p>
+      <w:pPr>
+        <w:pStyle w:val="ListParagraph"/>
+        <w:numPr>
+          <w:ilvl w:val="0"/>
+          <w:numId w:val="13"/>
+        </w:numPr>
+        <w:rPr>
+          <w:rFonts w:ascii="Times New Roman" w:hAnsi="Times New Roman" w:cs="Times New Roman"/>
+          <w:sz w:val="26"/>
+          <w:szCs w:val="26"/>
+        </w:rPr>
+      </w:pPr>
+      <w:proofErr w:type="spellStart"/>
+      <w:proofErr w:type="gramStart"/>
+      <w:r>
+        <w:rPr>
+          <w:rFonts w:ascii="Times New Roman" w:hAnsi="Times New Roman" w:cs="Times New Roman"/>
+          <w:sz w:val="26"/>
+          <w:szCs w:val="26"/>
+        </w:rPr>
+        <w:t>soundcloud</w:t>
+      </w:r>
+      <w:proofErr w:type="spellEnd"/>
+      <w:proofErr w:type="gramEnd"/>
+      <w:r>
+        <w:rPr>
+          <w:rFonts w:ascii="Times New Roman" w:hAnsi="Times New Roman" w:cs="Times New Roman"/>
+          <w:sz w:val="26"/>
+          <w:szCs w:val="26"/>
+        </w:rPr>
+        <w:t xml:space="preserve"> is a music and podcast streaming platform that lets you listen to millions of songs from around the world, or upload your own.</w:t>
+      </w:r>
+    </w:p>
+    <w:p>
+      <w:pPr>
+        <w:pStyle w:val="ListParagraph"/>
+        <w:numPr>
+          <w:ilvl w:val="0"/>
+          <w:numId w:val="13"/>
+        </w:numPr>
+        <w:rPr>
+          <w:rFonts w:ascii="Times New Roman" w:hAnsi="Times New Roman" w:cs="Times New Roman"/>
+          <w:sz w:val="26"/>
+          <w:szCs w:val="26"/>
+        </w:rPr>
+      </w:pPr>
+      <w:proofErr w:type="spellStart"/>
+      <w:r>
+        <w:rPr>
+          <w:rFonts w:ascii="Times New Roman" w:hAnsi="Times New Roman" w:cs="Times New Roman"/>
+          <w:sz w:val="26"/>
+          <w:szCs w:val="26"/>
+        </w:rPr>
+        <w:t>netflix</w:t>
+      </w:r>
+      <w:proofErr w:type="spellEnd"/>
+      <w:r>
+        <w:rPr>
+          <w:rFonts w:ascii="Times New Roman" w:hAnsi="Times New Roman" w:cs="Times New Roman"/>
+          <w:sz w:val="26"/>
+          <w:szCs w:val="26"/>
+        </w:rPr>
+        <w:t xml:space="preserve">  is site that show movies &amp; </w:t>
+      </w:r>
+      <w:proofErr w:type="spellStart"/>
+      <w:r>
+        <w:rPr>
+          <w:rFonts w:ascii="Times New Roman" w:hAnsi="Times New Roman" w:cs="Times New Roman"/>
+          <w:sz w:val="26"/>
+          <w:szCs w:val="26"/>
+        </w:rPr>
+        <w:t>tv</w:t>
+      </w:r>
+      <w:proofErr w:type="spellEnd"/>
+      <w:r>
+        <w:rPr>
+          <w:rFonts w:ascii="Times New Roman" w:hAnsi="Times New Roman" w:cs="Times New Roman"/>
+          <w:sz w:val="26"/>
+          <w:szCs w:val="26"/>
+        </w:rPr>
+        <w:t xml:space="preserve"> shows online or stream</w:t>
+      </w:r>
+    </w:p>
+    <w:p>
+      <w:pPr>
+        <w:pStyle w:val="ListParagraph"/>
+        <w:numPr>
+          <w:ilvl w:val="0"/>
+          <w:numId w:val="13"/>
+        </w:numPr>
+        <w:rPr>
+          <w:rFonts w:ascii="Times New Roman" w:hAnsi="Times New Roman" w:cs="Times New Roman"/>
+          <w:sz w:val="26"/>
+          <w:szCs w:val="26"/>
+        </w:rPr>
+      </w:pPr>
+      <w:proofErr w:type="spellStart"/>
+      <w:proofErr w:type="gramStart"/>
+      <w:r>
+        <w:rPr>
+          <w:rFonts w:ascii="Times New Roman" w:hAnsi="Times New Roman" w:cs="Times New Roman"/>
+          <w:sz w:val="26"/>
+          <w:szCs w:val="26"/>
+        </w:rPr>
+        <w:t>imdb</w:t>
+      </w:r>
+      <w:proofErr w:type="spellEnd"/>
+      <w:proofErr w:type="gramEnd"/>
+      <w:r>
+        <w:rPr>
+          <w:rFonts w:ascii="Times New Roman" w:hAnsi="Times New Roman" w:cs="Times New Roman"/>
+          <w:sz w:val="26"/>
+          <w:szCs w:val="26"/>
+        </w:rPr>
+        <w:t xml:space="preserve"> is the world's most popular and authoritative source for movie, </w:t>
+      </w:r>
+      <w:proofErr w:type="spellStart"/>
+      <w:r>
+        <w:rPr>
+          <w:rFonts w:ascii="Times New Roman" w:hAnsi="Times New Roman" w:cs="Times New Roman"/>
+          <w:sz w:val="26"/>
+          <w:szCs w:val="26"/>
+        </w:rPr>
+        <w:t>tv</w:t>
+      </w:r>
+      <w:proofErr w:type="spellEnd"/>
+      <w:r>
+        <w:rPr>
+          <w:rFonts w:ascii="Times New Roman" w:hAnsi="Times New Roman" w:cs="Times New Roman"/>
+          <w:sz w:val="26"/>
+          <w:szCs w:val="26"/>
+        </w:rPr>
+        <w:t xml:space="preserve"> and celebrity content.</w:t>
+      </w:r>
+    </w:p>
+    <w:p>
+      <w:pPr>
+        <w:pStyle w:val="ListParagraph"/>
+        <w:numPr>
+          <w:ilvl w:val="0"/>
+          <w:numId w:val="13"/>
+        </w:numPr>
+        <w:rPr>
+          <w:rFonts w:ascii="Times New Roman" w:hAnsi="Times New Roman" w:cs="Times New Roman"/>
+          <w:sz w:val="26"/>
+          <w:szCs w:val="26"/>
+        </w:rPr>
+      </w:pPr>
+      <w:proofErr w:type="spellStart"/>
+      <w:r>
+        <w:rPr>
+          <w:rFonts w:ascii="Times New Roman" w:hAnsi="Times New Roman" w:cs="Times New Roman"/>
+          <w:sz w:val="26"/>
+          <w:szCs w:val="26"/>
+        </w:rPr>
+        <w:t>Youtube</w:t>
+      </w:r>
+      <w:proofErr w:type="spellEnd"/>
+      <w:r>
+        <w:rPr>
+          <w:rFonts w:ascii="Times New Roman" w:hAnsi="Times New Roman" w:cs="Times New Roman"/>
+          <w:sz w:val="26"/>
+          <w:szCs w:val="26"/>
+        </w:rPr>
+        <w:t xml:space="preserve"> is the world's most popular and authoritative source for movie, </w:t>
+      </w:r>
+      <w:proofErr w:type="spellStart"/>
+      <w:r>
+        <w:rPr>
+          <w:rFonts w:ascii="Times New Roman" w:hAnsi="Times New Roman" w:cs="Times New Roman"/>
+          <w:sz w:val="26"/>
+          <w:szCs w:val="26"/>
+        </w:rPr>
+        <w:t>tv</w:t>
+      </w:r>
+      <w:proofErr w:type="spellEnd"/>
+      <w:r>
+        <w:rPr>
+          <w:rFonts w:ascii="Times New Roman" w:hAnsi="Times New Roman" w:cs="Times New Roman"/>
+          <w:sz w:val="26"/>
+          <w:szCs w:val="26"/>
+        </w:rPr>
+        <w:t xml:space="preserve"> and celebrity content </w:t>
+      </w:r>
+    </w:p>
+    <w:p>
+      <w:pPr>
+        <w:rPr>
+          <w:rFonts w:ascii="Times New Roman" w:hAnsi="Times New Roman"/>
+          <w:sz w:val="26"/>
+          <w:szCs w:val="26"/>
+        </w:rPr>
+      </w:pPr>
+      <w:r>
+        <w:rPr>
+          <w:rFonts w:ascii="Times New Roman" w:hAnsi="Times New Roman"/>
+          <w:b/>
+          <w:sz w:val="26"/>
+          <w:szCs w:val="26"/>
+          <w:u w:val="single"/>
+        </w:rPr>
+        <w:t xml:space="preserve"> Advocacy:</w:t>
+      </w:r>
+      <w:r>
+        <w:rPr>
+          <w:rFonts w:ascii="Times New Roman" w:hAnsi="Times New Roman"/>
+          <w:sz w:val="26"/>
+          <w:szCs w:val="26"/>
+        </w:rPr>
+        <w:t xml:space="preserve"> http://</w:t>
+      </w:r>
+      <w:proofErr w:type="gramStart"/>
+      <w:r>
+        <w:rPr>
+          <w:rFonts w:ascii="Times New Roman" w:hAnsi="Times New Roman"/>
+          <w:sz w:val="26"/>
+          <w:szCs w:val="26"/>
+        </w:rPr>
+        <w:t>www.worldadvocacy.com ,</w:t>
+      </w:r>
+      <w:proofErr w:type="gramEnd"/>
+      <w:r>
+        <w:rPr>
+          <w:rFonts w:ascii="Times New Roman" w:hAnsi="Times New Roman"/>
+          <w:sz w:val="26"/>
+          <w:szCs w:val="26"/>
+        </w:rPr>
+        <w:t xml:space="preserve"> http://www.greenpeace.org    ,  http://www.sierraclub.org  ,</w:t>
+      </w:r>
+      <w:r>
+        <w:rPr>
+          <w:rFonts w:ascii="Times New Roman" w:hAnsi="Times New Roman"/>
+          <w:color w:val="000000"/>
+          <w:sz w:val="26"/>
+          <w:szCs w:val="26"/>
+          <w:shd w:val="clear" w:color="auto" w:fill="FFFFCC"/>
+        </w:rPr>
+        <w:t xml:space="preserve">  http://www.environmentaldefense.org , http://ash.org/ </w:t>
+      </w:r>
+    </w:p>
+    <w:p>
+      <w:pPr>
+        <w:pStyle w:val="ListParagraph"/>
+        <w:numPr>
+          <w:ilvl w:val="0"/>
+          <w:numId w:val="12"/>
+        </w:numPr>
+        <w:rPr>
+          <w:rFonts w:ascii="Times New Roman" w:hAnsi="Times New Roman" w:cs="Times New Roman"/>
+          <w:sz w:val="26"/>
+          <w:szCs w:val="26"/>
+        </w:rPr>
+      </w:pPr>
+      <w:r>
+        <w:rPr>
+          <w:rFonts w:ascii="Times New Roman" w:hAnsi="Times New Roman" w:cs="Times New Roman"/>
+          <w:sz w:val="26"/>
+          <w:szCs w:val="26"/>
+          <w:shd w:val="clear" w:color="auto" w:fill="FFFFFF"/>
+        </w:rPr>
+        <w:t>Worldadvocacy.com is the world's premier list of advocacy groups.</w:t>
+      </w:r>
+    </w:p>
+    <w:p>
+      <w:pPr>
+        <w:pStyle w:val="ListParagraph"/>
+        <w:numPr>
+          <w:ilvl w:val="0"/>
+          <w:numId w:val="12"/>
+        </w:numPr>
+        <w:rPr>
+          <w:rFonts w:ascii="Times New Roman" w:hAnsi="Times New Roman" w:cs="Times New Roman"/>
+          <w:sz w:val="26"/>
+          <w:szCs w:val="26"/>
+        </w:rPr>
+      </w:pPr>
+      <w:r>
+        <w:rPr>
+          <w:rFonts w:ascii="Times New Roman" w:hAnsi="Times New Roman" w:cs="Times New Roman"/>
+          <w:sz w:val="26"/>
+          <w:szCs w:val="26"/>
+        </w:rPr>
+        <w:t>Greenpeace is a non-governmental environmental organization</w:t>
+      </w:r>
+    </w:p>
+    <w:p>
+      <w:pPr>
+        <w:pStyle w:val="ListParagraph"/>
+        <w:numPr>
+          <w:ilvl w:val="0"/>
+          <w:numId w:val="12"/>
+        </w:numPr>
+        <w:rPr>
+          <w:rFonts w:ascii="Times New Roman" w:hAnsi="Times New Roman" w:cs="Times New Roman"/>
+          <w:sz w:val="26"/>
+          <w:szCs w:val="26"/>
+        </w:rPr>
+      </w:pPr>
+      <w:r>
+        <w:rPr>
+          <w:rFonts w:ascii="Times New Roman" w:hAnsi="Times New Roman" w:cs="Times New Roman"/>
+          <w:sz w:val="26"/>
+          <w:szCs w:val="26"/>
+        </w:rPr>
+        <w:t>The Sierra Club is the most enduring and influential grassroots environmental organization in the United States.</w:t>
+      </w:r>
+    </w:p>
+    <w:p>
+      <w:pPr>
+        <w:pStyle w:val="ListParagraph"/>
+        <w:numPr>
+          <w:ilvl w:val="0"/>
+          <w:numId w:val="12"/>
+        </w:numPr>
+        <w:rPr>
+          <w:rFonts w:ascii="Times New Roman" w:hAnsi="Times New Roman" w:cs="Times New Roman"/>
+          <w:sz w:val="26"/>
+          <w:szCs w:val="26"/>
+        </w:rPr>
+      </w:pPr>
+      <w:r>
+        <w:rPr>
+          <w:rFonts w:ascii="Times New Roman" w:hAnsi="Times New Roman" w:cs="Times New Roman"/>
+          <w:sz w:val="26"/>
+          <w:szCs w:val="26"/>
+        </w:rPr>
+        <w:t xml:space="preserve">Environmental Defense Fund Guided by science and </w:t>
+      </w:r>
+      <w:proofErr w:type="gramStart"/>
+      <w:r>
+        <w:rPr>
+          <w:rFonts w:ascii="Times New Roman" w:hAnsi="Times New Roman" w:cs="Times New Roman"/>
+          <w:sz w:val="26"/>
+          <w:szCs w:val="26"/>
+        </w:rPr>
+        <w:t>economics, that</w:t>
+      </w:r>
+      <w:proofErr w:type="gramEnd"/>
+      <w:r>
+        <w:rPr>
+          <w:rFonts w:ascii="Times New Roman" w:hAnsi="Times New Roman" w:cs="Times New Roman"/>
+          <w:sz w:val="26"/>
+          <w:szCs w:val="26"/>
+        </w:rPr>
+        <w:t xml:space="preserve"> tackle urgent threats with practical solutions.</w:t>
+      </w:r>
+    </w:p>
+    <w:p>
+      <w:pPr>
+        <w:pStyle w:val="ListParagraph"/>
+        <w:numPr>
+          <w:ilvl w:val="0"/>
+          <w:numId w:val="12"/>
+        </w:numPr>
+        <w:rPr>
+          <w:rFonts w:ascii="Times New Roman" w:hAnsi="Times New Roman" w:cs="Times New Roman"/>
+          <w:sz w:val="26"/>
+          <w:szCs w:val="26"/>
+        </w:rPr>
+      </w:pPr>
+      <w:r>
+        <w:rPr>
+          <w:rFonts w:ascii="Times New Roman" w:hAnsi="Times New Roman" w:cs="Times New Roman"/>
+          <w:sz w:val="26"/>
+          <w:szCs w:val="26"/>
+        </w:rPr>
+        <w:t xml:space="preserve">Ash.org Since 1967, </w:t>
+      </w:r>
+      <w:proofErr w:type="spellStart"/>
+      <w:r>
+        <w:rPr>
+          <w:rFonts w:ascii="Times New Roman" w:hAnsi="Times New Roman" w:cs="Times New Roman"/>
+          <w:sz w:val="26"/>
+          <w:szCs w:val="26"/>
+        </w:rPr>
+        <w:t>theye’ve</w:t>
+      </w:r>
+      <w:proofErr w:type="spellEnd"/>
+      <w:r>
+        <w:rPr>
+          <w:rFonts w:ascii="Times New Roman" w:hAnsi="Times New Roman" w:cs="Times New Roman"/>
+          <w:sz w:val="26"/>
+          <w:szCs w:val="26"/>
+        </w:rPr>
+        <w:t xml:space="preserve"> been defying the odds and pushing back against Big Tobacco, leading to a reduced death toll from tobacco</w:t>
+      </w:r>
+      <w:r>
+        <w:rPr>
+          <w:rFonts w:ascii="Times New Roman" w:hAnsi="Times New Roman" w:cs="Times New Roman"/>
+          <w:sz w:val="26"/>
+          <w:szCs w:val="26"/>
+        </w:rPr>
+        <w:br/>
+      </w:r>
+      <w:r>
+        <w:rPr>
+          <w:rFonts w:ascii="Times New Roman" w:hAnsi="Times New Roman" w:cs="Times New Roman"/>
+          <w:noProof/>
+          <w:sz w:val="26"/>
+          <w:szCs w:val="26"/>
+        </w:rPr>
+        <w:drawing>
+          <wp:inline distT="0" distB="0" distL="0" distR="0" wp14:anchorId="04148270" wp14:editId="21DCBBA3">
+            <wp:extent cx="10795" cy="95885"/>
+            <wp:effectExtent l="0" t="0" r="8255" b="0"/>
+            <wp:docPr id="2" name="Picture 2" descr="http://www.worldadvocacy.com/images/10v.gif"/>
+            <wp:cNvGraphicFramePr>
+              <a:graphicFrameLocks xmlns:a="http://schemas.openxmlformats.org/drawingml/2006/main" noChangeAspect="1"/>
+            </wp:cNvGraphicFramePr>
+            <a:graphic xmlns:a="http://schemas.openxmlformats.org/drawingml/2006/main">
+              <a:graphicData uri="http://schemas.openxmlformats.org/drawingml/2006/picture">
+                <pic:pic xmlns:pic="http://schemas.openxmlformats.org/drawingml/2006/picture">
+                  <pic:nvPicPr>
+                    <pic:cNvPr id="0" name="Picture 1" descr="http://www.worldadvocacy.com/images/10v.gif"/>
+                    <pic:cNvPicPr>
+                      <a:picLocks noChangeAspect="1" noChangeArrowheads="1"/>
+                    </pic:cNvPicPr>
+                  </pic:nvPicPr>
+                  <pic:blipFill>
+                    <a:blip r:embed="rId12">
+                      <a:extLst>
+                        <a:ext uri="{28A0092B-C50C-407E-A947-70E740481C1C}">
+                          <a14:useLocalDpi xmlns:a14="http://schemas.microsoft.com/office/drawing/2010/main" val="0"/>
+                        </a:ext>
+                      </a:extLst>
+                    </a:blip>
+                    <a:srcRect/>
+                    <a:stretch>
+                      <a:fillRect/>
+                    </a:stretch>
+                  </pic:blipFill>
+                  <pic:spPr bwMode="auto">
+                    <a:xfrm>
+                      <a:off x="0" y="0"/>
+                      <a:ext cx="10795" cy="95885"/>
+                    </a:xfrm>
+                    <a:prstGeom prst="rect">
+                      <a:avLst/>
+                    </a:prstGeom>
+                    <a:noFill/>
+                    <a:ln>
+                      <a:noFill/>
+                    </a:ln>
+                  </pic:spPr>
+                </pic:pic>
+              </a:graphicData>
+            </a:graphic>
+          </wp:inline>
+        </w:drawing>
+      </w:r>
+    </w:p>
+    <w:p>
+      <w:pPr>
+        <w:ind w:left="360"/>
+        <w:rPr>
+          <w:rFonts w:ascii="Times New Roman" w:hAnsi="Times New Roman"/>
+          <w:sz w:val="26"/>
+          <w:szCs w:val="26"/>
+        </w:rPr>
+      </w:pPr>
+      <w:r>
+        <w:rPr>
+          <w:rFonts w:ascii="Times New Roman" w:hAnsi="Times New Roman"/>
+          <w:b/>
+          <w:sz w:val="26"/>
+          <w:szCs w:val="26"/>
+          <w:u w:val="single"/>
+        </w:rPr>
+        <w:t xml:space="preserve"> Blog:</w:t>
+      </w:r>
+      <w:r>
+        <w:rPr>
+          <w:rFonts w:ascii="Times New Roman" w:hAnsi="Times New Roman"/>
+          <w:sz w:val="26"/>
+          <w:szCs w:val="26"/>
+        </w:rPr>
+        <w:t xml:space="preserve">  https://www. </w:t>
+      </w:r>
+      <w:proofErr w:type="spellStart"/>
+      <w:proofErr w:type="gramStart"/>
+      <w:r>
+        <w:rPr>
+          <w:rFonts w:ascii="Times New Roman" w:hAnsi="Times New Roman"/>
+          <w:sz w:val="26"/>
+          <w:szCs w:val="26"/>
+        </w:rPr>
+        <w:t>wordpress</w:t>
+      </w:r>
+      <w:proofErr w:type="spellEnd"/>
+      <w:r>
+        <w:rPr>
+          <w:rFonts w:ascii="Times New Roman" w:hAnsi="Times New Roman"/>
+          <w:sz w:val="26"/>
+          <w:szCs w:val="26"/>
+        </w:rPr>
+        <w:t>-com</w:t>
+      </w:r>
+      <w:proofErr w:type="gramEnd"/>
+      <w:r>
+        <w:rPr>
+          <w:rFonts w:ascii="Times New Roman" w:hAnsi="Times New Roman"/>
+          <w:sz w:val="26"/>
+          <w:szCs w:val="26"/>
+        </w:rPr>
+        <w:t xml:space="preserve">/, https://www.wix.com/, https://www. </w:t>
+      </w:r>
+      <w:proofErr w:type="gramStart"/>
+      <w:r>
+        <w:rPr>
+          <w:rFonts w:ascii="Times New Roman" w:hAnsi="Times New Roman"/>
+          <w:sz w:val="26"/>
+          <w:szCs w:val="26"/>
+        </w:rPr>
+        <w:t>Squarespace.com, https://www.</w:t>
+      </w:r>
+      <w:proofErr w:type="gramEnd"/>
+      <w:r>
+        <w:rPr>
+          <w:rFonts w:ascii="Times New Roman" w:hAnsi="Times New Roman"/>
+          <w:color w:val="363636"/>
+          <w:sz w:val="26"/>
+          <w:szCs w:val="26"/>
+        </w:rPr>
+        <w:t xml:space="preserve"> </w:t>
+      </w:r>
+      <w:proofErr w:type="gramStart"/>
+      <w:r>
+        <w:rPr>
+          <w:rFonts w:ascii="Times New Roman" w:hAnsi="Times New Roman"/>
+          <w:color w:val="363636"/>
+          <w:sz w:val="26"/>
+          <w:szCs w:val="26"/>
+        </w:rPr>
+        <w:t>Blogger.com</w:t>
+      </w:r>
+      <w:r>
+        <w:rPr>
+          <w:rFonts w:ascii="Times New Roman" w:hAnsi="Times New Roman"/>
+          <w:sz w:val="26"/>
+          <w:szCs w:val="26"/>
+        </w:rPr>
+        <w:t>, https://www.</w:t>
+      </w:r>
+      <w:proofErr w:type="gramEnd"/>
+      <w:r>
+        <w:rPr>
+          <w:rFonts w:ascii="Times New Roman" w:hAnsi="Times New Roman"/>
+          <w:color w:val="363636"/>
+          <w:sz w:val="26"/>
+          <w:szCs w:val="26"/>
+        </w:rPr>
+        <w:t xml:space="preserve"> Medium.com</w:t>
+      </w:r>
+    </w:p>
+    <w:p>
+      <w:pPr>
+        <w:pStyle w:val="ListParagraph"/>
+        <w:numPr>
+          <w:ilvl w:val="0"/>
+          <w:numId w:val="17"/>
+        </w:numPr>
+        <w:rPr>
+          <w:rFonts w:ascii="Times New Roman" w:hAnsi="Times New Roman" w:cs="Times New Roman"/>
+          <w:sz w:val="26"/>
+          <w:szCs w:val="26"/>
+        </w:rPr>
+      </w:pPr>
+      <w:proofErr w:type="spellStart"/>
+      <w:r>
+        <w:rPr>
+          <w:rFonts w:ascii="Times New Roman" w:hAnsi="Times New Roman" w:cs="Times New Roman"/>
+          <w:sz w:val="26"/>
+          <w:szCs w:val="26"/>
+        </w:rPr>
+        <w:t>Wordpress</w:t>
+      </w:r>
+      <w:proofErr w:type="spellEnd"/>
+      <w:r>
+        <w:rPr>
+          <w:rFonts w:ascii="Times New Roman" w:hAnsi="Times New Roman" w:cs="Times New Roman"/>
+          <w:sz w:val="26"/>
+          <w:szCs w:val="26"/>
+        </w:rPr>
+        <w:t xml:space="preserve"> is a popular </w:t>
+      </w:r>
+      <w:proofErr w:type="spellStart"/>
+      <w:r>
+        <w:rPr>
+          <w:rFonts w:ascii="Times New Roman" w:hAnsi="Times New Roman" w:cs="Times New Roman"/>
+          <w:sz w:val="26"/>
+          <w:szCs w:val="26"/>
+        </w:rPr>
+        <w:t>freemium</w:t>
+      </w:r>
+      <w:proofErr w:type="spellEnd"/>
+      <w:r>
+        <w:rPr>
+          <w:rFonts w:ascii="Times New Roman" w:hAnsi="Times New Roman" w:cs="Times New Roman"/>
+          <w:sz w:val="26"/>
+          <w:szCs w:val="26"/>
+        </w:rPr>
+        <w:t xml:space="preserve"> blog hosting site</w:t>
+      </w:r>
+    </w:p>
+    <w:p>
+      <w:pPr>
+        <w:pStyle w:val="ListParagraph"/>
+        <w:numPr>
+          <w:ilvl w:val="0"/>
+          <w:numId w:val="17"/>
+        </w:numPr>
+        <w:rPr>
+          <w:rFonts w:ascii="Times New Roman" w:hAnsi="Times New Roman" w:cs="Times New Roman"/>
+          <w:sz w:val="26"/>
+          <w:szCs w:val="26"/>
+        </w:rPr>
+      </w:pPr>
+      <w:proofErr w:type="spellStart"/>
+      <w:r>
+        <w:rPr>
+          <w:rFonts w:ascii="Times New Roman" w:hAnsi="Times New Roman" w:cs="Times New Roman"/>
+          <w:sz w:val="26"/>
+          <w:szCs w:val="26"/>
+        </w:rPr>
+        <w:t>Wix</w:t>
+      </w:r>
+      <w:proofErr w:type="spellEnd"/>
+      <w:r>
+        <w:rPr>
+          <w:rFonts w:ascii="Times New Roman" w:hAnsi="Times New Roman" w:cs="Times New Roman"/>
+          <w:sz w:val="26"/>
+          <w:szCs w:val="26"/>
+        </w:rPr>
+        <w:t xml:space="preserve"> offers blog builder solution with an easy start for bloggers.</w:t>
+      </w:r>
+    </w:p>
+    <w:p>
+      <w:pPr>
+        <w:pStyle w:val="ListParagraph"/>
+        <w:numPr>
+          <w:ilvl w:val="0"/>
+          <w:numId w:val="17"/>
+        </w:numPr>
+        <w:rPr>
+          <w:rFonts w:ascii="Times New Roman" w:hAnsi="Times New Roman" w:cs="Times New Roman"/>
+          <w:sz w:val="26"/>
+          <w:szCs w:val="26"/>
+        </w:rPr>
+      </w:pPr>
+      <w:proofErr w:type="spellStart"/>
+      <w:r>
+        <w:rPr>
+          <w:rFonts w:ascii="Times New Roman" w:hAnsi="Times New Roman" w:cs="Times New Roman"/>
+          <w:sz w:val="26"/>
+          <w:szCs w:val="26"/>
+        </w:rPr>
+        <w:t>Squarespace</w:t>
+      </w:r>
+      <w:proofErr w:type="spellEnd"/>
+      <w:r>
+        <w:rPr>
+          <w:rFonts w:ascii="Times New Roman" w:hAnsi="Times New Roman" w:cs="Times New Roman"/>
+          <w:sz w:val="26"/>
+          <w:szCs w:val="26"/>
+        </w:rPr>
+        <w:t xml:space="preserve"> is a convenient all-in-one web builder, hosting provider and platform for bloggers.</w:t>
+      </w:r>
+    </w:p>
+    <w:p>
+      <w:pPr>
+        <w:pStyle w:val="ListParagraph"/>
+        <w:numPr>
+          <w:ilvl w:val="0"/>
+          <w:numId w:val="17"/>
+        </w:numPr>
+        <w:rPr>
+          <w:rFonts w:ascii="Times New Roman" w:hAnsi="Times New Roman" w:cs="Times New Roman"/>
+          <w:sz w:val="26"/>
+          <w:szCs w:val="26"/>
+        </w:rPr>
+      </w:pPr>
+      <w:r>
+        <w:rPr>
+          <w:rFonts w:ascii="Times New Roman" w:hAnsi="Times New Roman" w:cs="Times New Roman"/>
+          <w:sz w:val="26"/>
+          <w:szCs w:val="26"/>
+        </w:rPr>
+        <w:t> </w:t>
+      </w:r>
+      <w:proofErr w:type="gramStart"/>
+      <w:r>
+        <w:rPr>
+          <w:rFonts w:ascii="Times New Roman" w:hAnsi="Times New Roman" w:cs="Times New Roman"/>
+          <w:sz w:val="26"/>
+          <w:szCs w:val="26"/>
+        </w:rPr>
+        <w:t>popular</w:t>
+      </w:r>
+      <w:proofErr w:type="gramEnd"/>
+      <w:r>
+        <w:rPr>
+          <w:rFonts w:ascii="Times New Roman" w:hAnsi="Times New Roman" w:cs="Times New Roman"/>
+          <w:sz w:val="26"/>
+          <w:szCs w:val="26"/>
+        </w:rPr>
+        <w:t xml:space="preserve"> free blogging sites, Blogger site is re https://www </w:t>
+      </w:r>
+      <w:proofErr w:type="spellStart"/>
+      <w:r>
+        <w:rPr>
+          <w:rFonts w:ascii="Times New Roman" w:hAnsi="Times New Roman" w:cs="Times New Roman"/>
+          <w:sz w:val="26"/>
+          <w:szCs w:val="26"/>
+        </w:rPr>
+        <w:t>latively</w:t>
+      </w:r>
+      <w:proofErr w:type="spellEnd"/>
+      <w:r>
+        <w:rPr>
+          <w:rFonts w:ascii="Times New Roman" w:hAnsi="Times New Roman" w:cs="Times New Roman"/>
+          <w:sz w:val="26"/>
+          <w:szCs w:val="26"/>
+        </w:rPr>
+        <w:t xml:space="preserve"> easy to use.</w:t>
+      </w:r>
+    </w:p>
+    <w:p>
+      <w:pPr>
+        <w:pStyle w:val="ListParagraph"/>
+        <w:numPr>
+          <w:ilvl w:val="0"/>
+          <w:numId w:val="17"/>
+        </w:numPr>
+        <w:rPr>
+          <w:rFonts w:ascii="Times New Roman" w:hAnsi="Times New Roman" w:cs="Times New Roman"/>
+          <w:sz w:val="26"/>
+          <w:szCs w:val="26"/>
+        </w:rPr>
+      </w:pPr>
+      <w:proofErr w:type="spellStart"/>
+      <w:r>
+        <w:rPr>
+          <w:rFonts w:ascii="Times New Roman" w:hAnsi="Times New Roman" w:cs="Times New Roman"/>
+          <w:sz w:val="26"/>
+          <w:szCs w:val="26"/>
+        </w:rPr>
+        <w:t>Mediunm</w:t>
+      </w:r>
+      <w:proofErr w:type="spellEnd"/>
+      <w:r>
+        <w:rPr>
+          <w:rFonts w:ascii="Times New Roman" w:hAnsi="Times New Roman" w:cs="Times New Roman"/>
+          <w:sz w:val="26"/>
+          <w:szCs w:val="26"/>
+        </w:rPr>
+        <w:t xml:space="preserve"> is a new medium that has its backbone in the blogging world.</w:t>
+      </w:r>
+    </w:p>
+    <w:p>
+      <w:pPr>
+        <w:ind w:left="360"/>
+        <w:rPr>
+          <w:rFonts w:ascii="Times New Roman" w:hAnsi="Times New Roman"/>
+          <w:sz w:val="26"/>
+          <w:szCs w:val="26"/>
+        </w:rPr>
+      </w:pPr>
+      <w:r>
+        <w:rPr>
+          <w:rFonts w:ascii="Times New Roman" w:hAnsi="Times New Roman"/>
+          <w:b/>
+          <w:sz w:val="26"/>
+          <w:szCs w:val="26"/>
+          <w:u w:val="single"/>
+        </w:rPr>
+        <w:lastRenderedPageBreak/>
+        <w:t>Wiki:</w:t>
+      </w:r>
+      <w:r>
+        <w:rPr>
+          <w:rFonts w:ascii="Times New Roman" w:hAnsi="Times New Roman"/>
+          <w:sz w:val="26"/>
+          <w:szCs w:val="26"/>
+        </w:rPr>
+        <w:t xml:space="preserve"> https://www. </w:t>
+      </w:r>
+      <w:proofErr w:type="gramStart"/>
+      <w:r>
+        <w:rPr>
+          <w:rFonts w:ascii="Times New Roman" w:hAnsi="Times New Roman"/>
+          <w:sz w:val="26"/>
+          <w:szCs w:val="26"/>
+        </w:rPr>
+        <w:t>AboutUs.com, https://www.Astrodatabank.com, https://www.</w:t>
+      </w:r>
+      <w:proofErr w:type="gramEnd"/>
+      <w:r>
+        <w:rPr>
+          <w:rFonts w:ascii="Times New Roman" w:hAnsi="Times New Roman"/>
+          <w:sz w:val="26"/>
+          <w:szCs w:val="26"/>
+        </w:rPr>
+        <w:t xml:space="preserve"> </w:t>
+      </w:r>
+      <w:proofErr w:type="gramStart"/>
+      <w:r>
+        <w:rPr>
+          <w:rFonts w:ascii="Times New Roman" w:hAnsi="Times New Roman"/>
+          <w:sz w:val="26"/>
+          <w:szCs w:val="26"/>
+        </w:rPr>
+        <w:t>Baidu_Baike.com, https://www.Baike.com, https://www.</w:t>
+      </w:r>
+      <w:proofErr w:type="gramEnd"/>
+      <w:r>
+        <w:rPr>
+          <w:rFonts w:ascii="Times New Roman" w:hAnsi="Times New Roman"/>
+          <w:sz w:val="26"/>
+          <w:szCs w:val="26"/>
+        </w:rPr>
+        <w:t xml:space="preserve"> Ballotpedia.com</w:t>
+      </w:r>
+    </w:p>
+    <w:p>
+      <w:pPr>
+        <w:pStyle w:val="ListParagraph"/>
+        <w:numPr>
+          <w:ilvl w:val="0"/>
+          <w:numId w:val="14"/>
+        </w:numPr>
+        <w:rPr>
+          <w:rFonts w:ascii="Times New Roman" w:hAnsi="Times New Roman" w:cs="Times New Roman"/>
+          <w:sz w:val="26"/>
+          <w:szCs w:val="26"/>
+        </w:rPr>
+      </w:pPr>
+      <w:r>
+        <w:rPr>
+          <w:rFonts w:ascii="Times New Roman" w:hAnsi="Times New Roman" w:cs="Times New Roman"/>
+          <w:sz w:val="26"/>
+          <w:szCs w:val="26"/>
+        </w:rPr>
+        <w:t>AboutUs.com is a wiki Internet domain directory. It listed websites along with information about their content.</w:t>
+      </w:r>
+    </w:p>
+    <w:p>
+      <w:pPr>
+        <w:pStyle w:val="ListParagraph"/>
+        <w:numPr>
+          <w:ilvl w:val="0"/>
+          <w:numId w:val="14"/>
+        </w:numPr>
+        <w:rPr>
+          <w:rFonts w:ascii="Times New Roman" w:hAnsi="Times New Roman" w:cs="Times New Roman"/>
+          <w:sz w:val="26"/>
+          <w:szCs w:val="26"/>
+        </w:rPr>
+      </w:pPr>
+      <w:proofErr w:type="spellStart"/>
+      <w:r>
+        <w:rPr>
+          <w:rFonts w:ascii="Times New Roman" w:hAnsi="Times New Roman" w:cs="Times New Roman"/>
+          <w:sz w:val="26"/>
+          <w:szCs w:val="26"/>
+        </w:rPr>
+        <w:t>Astrodatabank</w:t>
+      </w:r>
+      <w:proofErr w:type="spellEnd"/>
+      <w:r>
+        <w:rPr>
+          <w:rFonts w:ascii="Times New Roman" w:hAnsi="Times New Roman" w:cs="Times New Roman"/>
+          <w:sz w:val="26"/>
+          <w:szCs w:val="26"/>
+        </w:rPr>
+        <w:t xml:space="preserve"> is a wiki website containing a collection of astrological data.</w:t>
+      </w:r>
+    </w:p>
+    <w:p>
+      <w:pPr>
+        <w:pStyle w:val="ListParagraph"/>
+        <w:numPr>
+          <w:ilvl w:val="0"/>
+          <w:numId w:val="14"/>
+        </w:numPr>
+        <w:rPr>
+          <w:rFonts w:ascii="Times New Roman" w:hAnsi="Times New Roman" w:cs="Times New Roman"/>
+          <w:sz w:val="26"/>
+          <w:szCs w:val="26"/>
+        </w:rPr>
+      </w:pPr>
+      <w:proofErr w:type="gramStart"/>
+      <w:r>
+        <w:rPr>
+          <w:rFonts w:ascii="Times New Roman" w:hAnsi="Times New Roman" w:cs="Times New Roman"/>
+          <w:sz w:val="26"/>
+          <w:szCs w:val="26"/>
+        </w:rPr>
+        <w:t>is</w:t>
+      </w:r>
+      <w:proofErr w:type="gramEnd"/>
+      <w:r>
+        <w:rPr>
+          <w:rFonts w:ascii="Times New Roman" w:hAnsi="Times New Roman" w:cs="Times New Roman"/>
+          <w:sz w:val="26"/>
+          <w:szCs w:val="26"/>
+        </w:rPr>
+        <w:t xml:space="preserve"> a Chinese-language, collaborative, web-based encyclopedia owned and produced by the Chinese search engine </w:t>
+      </w:r>
+      <w:proofErr w:type="spellStart"/>
+      <w:r>
+        <w:rPr>
+          <w:rFonts w:ascii="Times New Roman" w:hAnsi="Times New Roman" w:cs="Times New Roman"/>
+          <w:sz w:val="26"/>
+          <w:szCs w:val="26"/>
+        </w:rPr>
+        <w:t>Baidu</w:t>
+      </w:r>
+      <w:proofErr w:type="spellEnd"/>
+      <w:r>
+        <w:rPr>
+          <w:rFonts w:ascii="Times New Roman" w:hAnsi="Times New Roman" w:cs="Times New Roman"/>
+          <w:sz w:val="26"/>
+          <w:szCs w:val="26"/>
+        </w:rPr>
+        <w:t>.</w:t>
+      </w:r>
+    </w:p>
+    <w:p>
+      <w:pPr>
+        <w:pStyle w:val="ListParagraph"/>
+        <w:numPr>
+          <w:ilvl w:val="0"/>
+          <w:numId w:val="14"/>
+        </w:numPr>
+        <w:rPr>
+          <w:rFonts w:ascii="Times New Roman" w:hAnsi="Times New Roman" w:cs="Times New Roman"/>
+          <w:sz w:val="26"/>
+          <w:szCs w:val="26"/>
+        </w:rPr>
+      </w:pPr>
+      <w:r>
+        <w:rPr>
+          <w:rFonts w:ascii="Times New Roman" w:hAnsi="Times New Roman" w:cs="Times New Roman"/>
+          <w:sz w:val="26"/>
+          <w:szCs w:val="26"/>
+        </w:rPr>
+        <w:t xml:space="preserve">It is China's second largest wiki site behind </w:t>
+      </w:r>
+      <w:proofErr w:type="spellStart"/>
+      <w:r>
+        <w:rPr>
+          <w:rFonts w:ascii="Times New Roman" w:hAnsi="Times New Roman" w:cs="Times New Roman"/>
+          <w:sz w:val="26"/>
+          <w:szCs w:val="26"/>
+        </w:rPr>
+        <w:t>Baidu</w:t>
+      </w:r>
+      <w:proofErr w:type="spellEnd"/>
+      <w:r>
+        <w:rPr>
+          <w:rFonts w:ascii="Times New Roman" w:hAnsi="Times New Roman" w:cs="Times New Roman"/>
+          <w:sz w:val="26"/>
+          <w:szCs w:val="26"/>
+        </w:rPr>
+        <w:t xml:space="preserve"> </w:t>
+      </w:r>
+      <w:proofErr w:type="spellStart"/>
+      <w:r>
+        <w:rPr>
+          <w:rFonts w:ascii="Times New Roman" w:hAnsi="Times New Roman" w:cs="Times New Roman"/>
+          <w:sz w:val="26"/>
+          <w:szCs w:val="26"/>
+        </w:rPr>
+        <w:t>Baike</w:t>
+      </w:r>
+      <w:proofErr w:type="spellEnd"/>
+    </w:p>
+    <w:p>
+      <w:pPr>
+        <w:pStyle w:val="ListParagraph"/>
+        <w:numPr>
+          <w:ilvl w:val="0"/>
+          <w:numId w:val="14"/>
+        </w:numPr>
+        <w:rPr>
+          <w:rFonts w:ascii="Times New Roman" w:hAnsi="Times New Roman" w:cs="Times New Roman"/>
+          <w:sz w:val="26"/>
+          <w:szCs w:val="26"/>
+        </w:rPr>
+      </w:pPr>
+      <w:proofErr w:type="spellStart"/>
+      <w:r>
+        <w:rPr>
+          <w:rFonts w:ascii="Times New Roman" w:hAnsi="Times New Roman" w:cs="Times New Roman"/>
+          <w:sz w:val="26"/>
+          <w:szCs w:val="26"/>
+        </w:rPr>
+        <w:t>Ballotpedia</w:t>
+      </w:r>
+      <w:proofErr w:type="spellEnd"/>
+      <w:r>
+        <w:rPr>
+          <w:rFonts w:ascii="Times New Roman" w:hAnsi="Times New Roman" w:cs="Times New Roman"/>
+          <w:sz w:val="26"/>
+          <w:szCs w:val="26"/>
+        </w:rPr>
+        <w:t xml:space="preserve"> is a nonprofit and nonpartisan online political encyclopedia written by a staff of researchers and writers.</w:t>
+      </w:r>
+    </w:p>
+    <w:p>
+      <w:pPr>
+        <w:ind w:left="360"/>
+        <w:rPr>
+          <w:rFonts w:ascii="Times New Roman" w:hAnsi="Times New Roman"/>
+          <w:sz w:val="26"/>
+          <w:szCs w:val="26"/>
+        </w:rPr>
+      </w:pPr>
+      <w:r>
+        <w:rPr>
+          <w:rFonts w:ascii="Times New Roman" w:hAnsi="Times New Roman"/>
+          <w:sz w:val="26"/>
+          <w:szCs w:val="26"/>
+        </w:rPr>
+        <w:t xml:space="preserve"> </w:t>
+      </w:r>
+      <w:r>
+        <w:rPr>
+          <w:rFonts w:ascii="Times New Roman" w:hAnsi="Times New Roman"/>
+          <w:b/>
+          <w:sz w:val="26"/>
+          <w:szCs w:val="26"/>
+          <w:u w:val="single"/>
+        </w:rPr>
+        <w:t>Social Network:</w:t>
+      </w:r>
+      <w:r>
+        <w:rPr>
+          <w:rFonts w:ascii="Times New Roman" w:hAnsi="Times New Roman"/>
+          <w:sz w:val="26"/>
+          <w:szCs w:val="26"/>
+        </w:rPr>
+        <w:t xml:space="preserve"> https://www.Academia.edu, https</w:t>
+      </w:r>
+      <w:proofErr w:type="gramStart"/>
+      <w:r>
+        <w:rPr>
+          <w:rFonts w:ascii="Times New Roman" w:hAnsi="Times New Roman"/>
+          <w:sz w:val="26"/>
+          <w:szCs w:val="26"/>
+        </w:rPr>
+        <w:t>:/</w:t>
+      </w:r>
+      <w:proofErr w:type="gramEnd"/>
+      <w:r>
+        <w:rPr>
+          <w:rFonts w:ascii="Times New Roman" w:hAnsi="Times New Roman"/>
+          <w:sz w:val="26"/>
+          <w:szCs w:val="26"/>
+        </w:rPr>
+        <w:t>/www.About.me., https://www.AsianAvenue.com, https://www.ASmallWorld.com, https://www CaringBridge.com</w:t>
+      </w:r>
+    </w:p>
+    <w:p>
+      <w:pPr>
+        <w:pStyle w:val="ListParagraph"/>
+        <w:numPr>
+          <w:ilvl w:val="0"/>
+          <w:numId w:val="15"/>
+        </w:numPr>
+        <w:rPr>
+          <w:rFonts w:ascii="Times New Roman" w:hAnsi="Times New Roman" w:cs="Times New Roman"/>
+          <w:sz w:val="26"/>
+          <w:szCs w:val="26"/>
+        </w:rPr>
+      </w:pPr>
+      <w:r>
+        <w:rPr>
+          <w:rFonts w:ascii="Times New Roman" w:hAnsi="Times New Roman" w:cs="Times New Roman"/>
+          <w:sz w:val="26"/>
+          <w:szCs w:val="26"/>
+        </w:rPr>
+        <w:t>Academia  is Social networking site for academics/researchers</w:t>
+      </w:r>
+    </w:p>
+    <w:p>
+      <w:pPr>
+        <w:pStyle w:val="ListParagraph"/>
+        <w:numPr>
+          <w:ilvl w:val="0"/>
+          <w:numId w:val="15"/>
+        </w:numPr>
+        <w:rPr>
+          <w:rFonts w:ascii="Times New Roman" w:hAnsi="Times New Roman" w:cs="Times New Roman"/>
+          <w:sz w:val="26"/>
+          <w:szCs w:val="26"/>
+        </w:rPr>
+      </w:pPr>
+      <w:r>
+        <w:rPr>
+          <w:rFonts w:ascii="Times New Roman" w:hAnsi="Times New Roman" w:cs="Times New Roman"/>
+          <w:sz w:val="26"/>
+          <w:szCs w:val="26"/>
+        </w:rPr>
+        <w:t>About.me  is Social networking site</w:t>
+      </w:r>
+    </w:p>
+    <w:p>
+      <w:pPr>
+        <w:pStyle w:val="ListParagraph"/>
+        <w:numPr>
+          <w:ilvl w:val="0"/>
+          <w:numId w:val="15"/>
+        </w:numPr>
+        <w:rPr>
+          <w:rFonts w:ascii="Times New Roman" w:hAnsi="Times New Roman" w:cs="Times New Roman"/>
+          <w:sz w:val="26"/>
+          <w:szCs w:val="26"/>
+        </w:rPr>
+      </w:pPr>
+      <w:proofErr w:type="spellStart"/>
+      <w:r>
+        <w:rPr>
+          <w:rFonts w:ascii="Times New Roman" w:hAnsi="Times New Roman" w:cs="Times New Roman"/>
+          <w:sz w:val="26"/>
+          <w:szCs w:val="26"/>
+        </w:rPr>
+        <w:t>AsianAvenue</w:t>
+      </w:r>
+      <w:proofErr w:type="spellEnd"/>
+      <w:r>
+        <w:rPr>
+          <w:rFonts w:ascii="Times New Roman" w:hAnsi="Times New Roman" w:cs="Times New Roman"/>
+          <w:sz w:val="26"/>
+          <w:szCs w:val="26"/>
+        </w:rPr>
+        <w:t xml:space="preserve"> is a social network for the Asian American community</w:t>
+      </w:r>
+    </w:p>
+    <w:p>
+      <w:pPr>
+        <w:pStyle w:val="ListParagraph"/>
+        <w:numPr>
+          <w:ilvl w:val="0"/>
+          <w:numId w:val="15"/>
+        </w:numPr>
+        <w:rPr>
+          <w:rFonts w:ascii="Times New Roman" w:hAnsi="Times New Roman" w:cs="Times New Roman"/>
+          <w:sz w:val="26"/>
+          <w:szCs w:val="26"/>
+        </w:rPr>
+      </w:pPr>
+      <w:proofErr w:type="spellStart"/>
+      <w:r>
+        <w:rPr>
+          <w:rFonts w:ascii="Times New Roman" w:hAnsi="Times New Roman" w:cs="Times New Roman"/>
+          <w:sz w:val="26"/>
+          <w:szCs w:val="26"/>
+        </w:rPr>
+        <w:t>aSmallWorld</w:t>
+      </w:r>
+      <w:proofErr w:type="spellEnd"/>
+      <w:r>
+        <w:rPr>
+          <w:rFonts w:ascii="Times New Roman" w:hAnsi="Times New Roman" w:cs="Times New Roman"/>
+          <w:sz w:val="26"/>
+          <w:szCs w:val="26"/>
+        </w:rPr>
+        <w:t xml:space="preserve"> is European jet set and social elite worldwide</w:t>
+      </w:r>
+    </w:p>
+    <w:p>
+      <w:pPr>
+        <w:pStyle w:val="ListParagraph"/>
+        <w:numPr>
+          <w:ilvl w:val="0"/>
+          <w:numId w:val="15"/>
+        </w:numPr>
+        <w:rPr>
+          <w:rFonts w:ascii="Times New Roman" w:hAnsi="Times New Roman" w:cs="Times New Roman"/>
+          <w:sz w:val="26"/>
+          <w:szCs w:val="26"/>
+        </w:rPr>
+      </w:pPr>
+      <w:proofErr w:type="spellStart"/>
+      <w:r>
+        <w:rPr>
+          <w:rFonts w:ascii="Times New Roman" w:hAnsi="Times New Roman" w:cs="Times New Roman"/>
+          <w:sz w:val="26"/>
+          <w:szCs w:val="26"/>
+        </w:rPr>
+        <w:t>CaringBridge</w:t>
+      </w:r>
+      <w:proofErr w:type="spellEnd"/>
+      <w:r>
+        <w:rPr>
+          <w:rFonts w:ascii="Times New Roman" w:hAnsi="Times New Roman" w:cs="Times New Roman"/>
+          <w:sz w:val="26"/>
+          <w:szCs w:val="26"/>
+        </w:rPr>
+        <w:t xml:space="preserve"> is </w:t>
+      </w:r>
+      <w:proofErr w:type="gramStart"/>
+      <w:r>
+        <w:rPr>
+          <w:rFonts w:ascii="Times New Roman" w:hAnsi="Times New Roman" w:cs="Times New Roman"/>
+          <w:sz w:val="26"/>
+          <w:szCs w:val="26"/>
+        </w:rPr>
+        <w:t>Not</w:t>
+      </w:r>
+      <w:proofErr w:type="gramEnd"/>
+      <w:r>
+        <w:rPr>
+          <w:rFonts w:ascii="Times New Roman" w:hAnsi="Times New Roman" w:cs="Times New Roman"/>
+          <w:sz w:val="26"/>
+          <w:szCs w:val="26"/>
+        </w:rPr>
+        <w:t xml:space="preserve"> for profit providing free websites that connect family and friends during a serious health event, care and recovery.</w:t>
+      </w:r>
+    </w:p>
+    <w:p>
+      <w:pPr>
+        <w:tabs>
+          <w:tab w:val="right" w:pos="9360"/>
+        </w:tabs>
+        <w:ind w:left="360"/>
+        <w:rPr>
+          <w:rFonts w:ascii="Times New Roman" w:hAnsi="Times New Roman"/>
+          <w:sz w:val="26"/>
+          <w:szCs w:val="26"/>
+        </w:rPr>
+      </w:pPr>
+      <w:r>
+        <w:rPr>
+          <w:rFonts w:ascii="Times New Roman" w:hAnsi="Times New Roman"/>
+          <w:b/>
+          <w:sz w:val="26"/>
+          <w:szCs w:val="26"/>
+          <w:u w:val="single"/>
+        </w:rPr>
+        <w:t>Content Aggregator</w:t>
+      </w:r>
+      <w:r>
+        <w:rPr>
+          <w:rFonts w:ascii="Times New Roman" w:hAnsi="Times New Roman"/>
+          <w:sz w:val="26"/>
+          <w:szCs w:val="26"/>
+        </w:rPr>
+        <w:t xml:space="preserve"> </w:t>
+      </w:r>
+    </w:p>
+    <w:p>
+      <w:pPr>
+        <w:pStyle w:val="ListParagraph"/>
+        <w:numPr>
+          <w:ilvl w:val="0"/>
+          <w:numId w:val="16"/>
+        </w:numPr>
+        <w:tabs>
+          <w:tab w:val="right" w:pos="9360"/>
+        </w:tabs>
+        <w:rPr>
+          <w:rFonts w:ascii="Times New Roman" w:hAnsi="Times New Roman" w:cs="Times New Roman"/>
+          <w:sz w:val="26"/>
+          <w:szCs w:val="26"/>
+        </w:rPr>
+      </w:pPr>
+      <w:proofErr w:type="spellStart"/>
+      <w:proofErr w:type="gramStart"/>
+      <w:r>
+        <w:rPr>
+          <w:rFonts w:ascii="Times New Roman" w:hAnsi="Times New Roman" w:cs="Times New Roman"/>
+          <w:sz w:val="26"/>
+          <w:szCs w:val="26"/>
+        </w:rPr>
+        <w:t>Alltop</w:t>
+      </w:r>
+      <w:proofErr w:type="spellEnd"/>
+      <w:r>
+        <w:rPr>
+          <w:rFonts w:ascii="Times New Roman" w:hAnsi="Times New Roman" w:cs="Times New Roman"/>
+          <w:sz w:val="26"/>
+          <w:szCs w:val="26"/>
+        </w:rPr>
+        <w:t>(</w:t>
+      </w:r>
+      <w:proofErr w:type="gramEnd"/>
+      <w:r>
+        <w:rPr>
+          <w:rFonts w:ascii="Times New Roman" w:hAnsi="Times New Roman" w:cs="Times New Roman"/>
+          <w:sz w:val="26"/>
+          <w:szCs w:val="26"/>
+        </w:rPr>
+        <w:t>https://alltop.com/,) is one of the biggest names in content aggregation and deservedly sits in first place on this list.</w:t>
+      </w:r>
+    </w:p>
+    <w:p>
+      <w:pPr>
+        <w:pStyle w:val="ListParagraph"/>
+        <w:numPr>
+          <w:ilvl w:val="0"/>
+          <w:numId w:val="16"/>
+        </w:numPr>
+        <w:tabs>
+          <w:tab w:val="right" w:pos="9360"/>
+        </w:tabs>
+        <w:rPr>
+          <w:rFonts w:ascii="Times New Roman" w:hAnsi="Times New Roman" w:cs="Times New Roman"/>
+          <w:sz w:val="26"/>
+          <w:szCs w:val="26"/>
+        </w:rPr>
+      </w:pPr>
+      <w:proofErr w:type="spellStart"/>
+      <w:proofErr w:type="gramStart"/>
+      <w:r>
+        <w:rPr>
+          <w:rFonts w:ascii="Times New Roman" w:hAnsi="Times New Roman" w:cs="Times New Roman"/>
+          <w:sz w:val="26"/>
+          <w:szCs w:val="26"/>
+        </w:rPr>
+        <w:t>Popurls</w:t>
+      </w:r>
+      <w:proofErr w:type="spellEnd"/>
+      <w:r>
+        <w:rPr>
+          <w:rFonts w:ascii="Times New Roman" w:hAnsi="Times New Roman" w:cs="Times New Roman"/>
+          <w:sz w:val="26"/>
+          <w:szCs w:val="26"/>
+        </w:rPr>
+        <w:t>(</w:t>
+      </w:r>
+      <w:proofErr w:type="gramEnd"/>
+      <w:r>
+        <w:rPr>
+          <w:rFonts w:ascii="Times New Roman" w:hAnsi="Times New Roman" w:cs="Times New Roman"/>
+          <w:b/>
+          <w:sz w:val="26"/>
+          <w:szCs w:val="26"/>
+          <w:u w:val="single"/>
+        </w:rPr>
+        <w:t>:</w:t>
+      </w:r>
+      <w:r>
+        <w:rPr>
+          <w:rFonts w:ascii="Times New Roman" w:hAnsi="Times New Roman" w:cs="Times New Roman"/>
+          <w:sz w:val="26"/>
+          <w:szCs w:val="26"/>
+        </w:rPr>
+        <w:t xml:space="preserve"> http://popurls.com) pulls in content from a variety of social networks, blogs, and news organizations.</w:t>
+      </w:r>
+    </w:p>
+    <w:p>
+      <w:pPr>
+        <w:pStyle w:val="ListParagraph"/>
+        <w:numPr>
+          <w:ilvl w:val="0"/>
+          <w:numId w:val="16"/>
+        </w:numPr>
+        <w:tabs>
+          <w:tab w:val="right" w:pos="9360"/>
+        </w:tabs>
+        <w:rPr>
+          <w:rFonts w:ascii="Times New Roman" w:hAnsi="Times New Roman" w:cs="Times New Roman"/>
+          <w:sz w:val="26"/>
+          <w:szCs w:val="26"/>
+        </w:rPr>
+      </w:pPr>
+      <w:r>
+        <w:rPr>
+          <w:rFonts w:ascii="Times New Roman" w:hAnsi="Times New Roman" w:cs="Times New Roman"/>
+          <w:sz w:val="26"/>
+          <w:szCs w:val="26"/>
+        </w:rPr>
+        <w:t xml:space="preserve">The Web </w:t>
+      </w:r>
+      <w:proofErr w:type="spellStart"/>
+      <w:r>
+        <w:rPr>
+          <w:rFonts w:ascii="Times New Roman" w:hAnsi="Times New Roman" w:cs="Times New Roman"/>
+          <w:sz w:val="26"/>
+          <w:szCs w:val="26"/>
+        </w:rPr>
+        <w:t>Lis</w:t>
+      </w:r>
+      <w:proofErr w:type="spellEnd"/>
+      <w:r>
+        <w:rPr>
+          <w:rFonts w:ascii="Times New Roman" w:hAnsi="Times New Roman" w:cs="Times New Roman"/>
+          <w:sz w:val="26"/>
+          <w:szCs w:val="26"/>
+        </w:rPr>
+        <w:t xml:space="preserve">(/, http://theweblist.net/,)t functions similarly to </w:t>
+      </w:r>
+      <w:proofErr w:type="spellStart"/>
+      <w:r>
+        <w:rPr>
+          <w:rFonts w:ascii="Times New Roman" w:hAnsi="Times New Roman" w:cs="Times New Roman"/>
+          <w:sz w:val="26"/>
+          <w:szCs w:val="26"/>
+        </w:rPr>
+        <w:t>Popurls</w:t>
+      </w:r>
+      <w:proofErr w:type="spellEnd"/>
+      <w:r>
+        <w:rPr>
+          <w:rFonts w:ascii="Times New Roman" w:hAnsi="Times New Roman" w:cs="Times New Roman"/>
+          <w:sz w:val="26"/>
+          <w:szCs w:val="26"/>
+        </w:rPr>
+        <w:t xml:space="preserve"> in that it’s a one-page content aggregator website that collects content from a huge variety of sources.</w:t>
+      </w:r>
+    </w:p>
+    <w:p>
+      <w:pPr>
+        <w:pStyle w:val="ListParagraph"/>
+        <w:numPr>
+          <w:ilvl w:val="0"/>
+          <w:numId w:val="16"/>
+        </w:numPr>
+        <w:tabs>
+          <w:tab w:val="right" w:pos="9360"/>
+        </w:tabs>
+        <w:rPr>
+          <w:rFonts w:ascii="Times New Roman" w:hAnsi="Times New Roman" w:cs="Times New Roman"/>
+          <w:sz w:val="26"/>
+          <w:szCs w:val="26"/>
+        </w:rPr>
+      </w:pPr>
+      <w:r>
+        <w:rPr>
+          <w:rFonts w:ascii="Times New Roman" w:hAnsi="Times New Roman" w:cs="Times New Roman"/>
+          <w:sz w:val="26"/>
+          <w:szCs w:val="26"/>
+        </w:rPr>
+        <w:t xml:space="preserve">WP News </w:t>
+      </w:r>
+      <w:proofErr w:type="gramStart"/>
+      <w:r>
+        <w:rPr>
+          <w:rFonts w:ascii="Times New Roman" w:hAnsi="Times New Roman" w:cs="Times New Roman"/>
+          <w:sz w:val="26"/>
+          <w:szCs w:val="26"/>
+        </w:rPr>
+        <w:t>Desk(</w:t>
+      </w:r>
+      <w:proofErr w:type="gramEnd"/>
+      <w:r>
+        <w:rPr>
+          <w:rFonts w:ascii="Times New Roman" w:hAnsi="Times New Roman" w:cs="Times New Roman"/>
+          <w:sz w:val="26"/>
+          <w:szCs w:val="26"/>
+        </w:rPr>
+        <w:t xml:space="preserve">http://wpnewsdesk.com/,) is a content aggregator website that focuses specifically on </w:t>
+      </w:r>
+      <w:proofErr w:type="spellStart"/>
+      <w:r>
+        <w:rPr>
+          <w:rFonts w:ascii="Times New Roman" w:hAnsi="Times New Roman" w:cs="Times New Roman"/>
+          <w:sz w:val="26"/>
+          <w:szCs w:val="26"/>
+        </w:rPr>
+        <w:t>WordPress</w:t>
+      </w:r>
+      <w:proofErr w:type="spellEnd"/>
+      <w:r>
+        <w:rPr>
+          <w:rFonts w:ascii="Times New Roman" w:hAnsi="Times New Roman" w:cs="Times New Roman"/>
+          <w:sz w:val="26"/>
+          <w:szCs w:val="26"/>
+        </w:rPr>
+        <w:t>.</w:t>
+      </w:r>
+    </w:p>
+    <w:p>
+      <w:pPr>
+        <w:pStyle w:val="ListParagraph"/>
+        <w:numPr>
+          <w:ilvl w:val="0"/>
+          <w:numId w:val="16"/>
+        </w:numPr>
+        <w:tabs>
+          <w:tab w:val="right" w:pos="9360"/>
+        </w:tabs>
+        <w:rPr>
+          <w:rFonts w:ascii="Times New Roman" w:hAnsi="Times New Roman" w:cs="Times New Roman"/>
+          <w:sz w:val="26"/>
+          <w:szCs w:val="26"/>
+        </w:rPr>
+      </w:pPr>
+      <w:r>
+        <w:rPr>
+          <w:rFonts w:ascii="Times New Roman" w:hAnsi="Times New Roman" w:cs="Times New Roman"/>
+          <w:sz w:val="26"/>
+          <w:szCs w:val="26"/>
+        </w:rPr>
+        <w:t xml:space="preserve">Blog </w:t>
+      </w:r>
+      <w:proofErr w:type="gramStart"/>
+      <w:r>
+        <w:rPr>
+          <w:rFonts w:ascii="Times New Roman" w:hAnsi="Times New Roman" w:cs="Times New Roman"/>
+          <w:sz w:val="26"/>
+          <w:szCs w:val="26"/>
+        </w:rPr>
+        <w:t>Engage(</w:t>
+      </w:r>
+      <w:proofErr w:type="gramEnd"/>
+      <w:r>
+        <w:rPr>
+          <w:rFonts w:ascii="Times New Roman" w:hAnsi="Times New Roman" w:cs="Times New Roman"/>
+          <w:sz w:val="26"/>
+          <w:szCs w:val="26"/>
+        </w:rPr>
+        <w:t>http://www.blogengage.com/) is  one of the most popular blog content aggregators out there.</w:t>
+      </w:r>
+    </w:p>
+    <w:p>
+      <w:pPr>
+        <w:pStyle w:val="ListParagraph"/>
+        <w:tabs>
+          <w:tab w:val="right" w:pos="9360"/>
+        </w:tabs>
+        <w:ind w:left="10080"/>
+        <w:rPr>
+          <w:rFonts w:ascii="Times New Roman" w:hAnsi="Times New Roman" w:cs="Times New Roman"/>
+          <w:sz w:val="26"/>
+          <w:szCs w:val="26"/>
+        </w:rPr>
+      </w:pPr>
+    </w:p>
+    <w:p>
+      <w:pPr>
+        <w:rPr>
+          <w:rFonts w:ascii="Times New Roman" w:hAnsi="Times New Roman"/>
+          <w:b/>
+          <w:sz w:val="26"/>
+          <w:szCs w:val="26"/>
+        </w:rPr>
+      </w:pPr>
+      <w:r>
+        <w:rPr>
+          <w:rFonts w:ascii="Times New Roman" w:hAnsi="Times New Roman"/>
+          <w:b/>
+          <w:sz w:val="26"/>
+          <w:szCs w:val="26"/>
+          <w:u w:val="single"/>
+        </w:rPr>
+        <w:t>Personal</w:t>
+      </w:r>
+      <w:r>
+        <w:rPr>
+          <w:rFonts w:ascii="Times New Roman" w:hAnsi="Times New Roman"/>
+          <w:sz w:val="26"/>
+          <w:szCs w:val="26"/>
+        </w:rPr>
+        <w:t xml:space="preserve">: </w:t>
+      </w:r>
+    </w:p>
+    <w:p>
+      <w:pPr>
+        <w:pStyle w:val="Heading3"/>
+        <w:keepNext w:val="0"/>
+        <w:keepLines w:val="0"/>
+        <w:numPr>
+          <w:ilvl w:val="0"/>
+          <w:numId w:val="18"/>
+        </w:numPr>
+        <w:shd w:val="clear" w:color="auto" w:fill="FFFFFF"/>
+        <w:spacing w:before="100" w:beforeAutospacing="1" w:after="100" w:afterAutospacing="1" w:line="240" w:lineRule="auto"/>
+        <w:rPr>
+          <w:rFonts w:ascii="Times New Roman" w:hAnsi="Times New Roman" w:cs="Times New Roman"/>
+          <w:b w:val="0"/>
+          <w:color w:val="1A1919"/>
+          <w:sz w:val="26"/>
+          <w:szCs w:val="26"/>
+        </w:rPr>
+      </w:pPr>
+      <w:hyperlink r:id="rId13" w:history="1">
+        <w:r>
+          <w:rPr>
+            <w:rStyle w:val="Hyperlink"/>
+            <w:rFonts w:ascii="Times New Roman" w:hAnsi="Times New Roman" w:cs="Times New Roman"/>
+            <w:b w:val="0"/>
+            <w:color w:val="1A1919"/>
+            <w:sz w:val="26"/>
+            <w:szCs w:val="26"/>
+          </w:rPr>
+          <w:t>Nia Shanks</w:t>
+        </w:r>
+      </w:hyperlink>
+      <w:r>
+        <w:rPr>
+          <w:rFonts w:ascii="Times New Roman" w:hAnsi="Times New Roman" w:cs="Times New Roman"/>
+          <w:b w:val="0"/>
+          <w:color w:val="1A1919"/>
+          <w:sz w:val="26"/>
+          <w:szCs w:val="26"/>
+        </w:rPr>
+        <w:t>(https://www.niashanks.com/)</w:t>
+      </w:r>
+    </w:p>
+    <w:p>
+      <w:pPr>
+        <w:pStyle w:val="Heading3"/>
+        <w:keepNext w:val="0"/>
+        <w:keepLines w:val="0"/>
+        <w:numPr>
+          <w:ilvl w:val="0"/>
+          <w:numId w:val="18"/>
+        </w:numPr>
+        <w:shd w:val="clear" w:color="auto" w:fill="FFFFFF"/>
+        <w:spacing w:before="100" w:beforeAutospacing="1" w:after="100" w:afterAutospacing="1" w:line="240" w:lineRule="auto"/>
+        <w:rPr>
+          <w:rFonts w:ascii="Times New Roman" w:hAnsi="Times New Roman" w:cs="Times New Roman"/>
+          <w:b w:val="0"/>
+          <w:color w:val="1A1919"/>
+          <w:sz w:val="26"/>
+          <w:szCs w:val="26"/>
+        </w:rPr>
+      </w:pPr>
+      <w:hyperlink r:id="rId14" w:history="1">
+        <w:r>
+          <w:rPr>
+            <w:rStyle w:val="Hyperlink"/>
+            <w:rFonts w:ascii="Times New Roman" w:hAnsi="Times New Roman" w:cs="Times New Roman"/>
+            <w:b w:val="0"/>
+            <w:color w:val="1A1919"/>
+            <w:sz w:val="26"/>
+            <w:szCs w:val="26"/>
+          </w:rPr>
+          <w:t>Simon Sinek</w:t>
+        </w:r>
+      </w:hyperlink>
+      <w:r>
+        <w:rPr>
+          <w:rFonts w:ascii="Times New Roman" w:hAnsi="Times New Roman" w:cs="Times New Roman"/>
+          <w:b w:val="0"/>
+          <w:color w:val="1A1919"/>
+          <w:sz w:val="26"/>
+          <w:szCs w:val="26"/>
+        </w:rPr>
+        <w:t>(https://startwithwhy.com/)</w:t>
+      </w:r>
+    </w:p>
+    <w:p>
+      <w:pPr>
+        <w:pStyle w:val="Heading3"/>
+        <w:keepNext w:val="0"/>
+        <w:keepLines w:val="0"/>
+        <w:numPr>
+          <w:ilvl w:val="0"/>
+          <w:numId w:val="18"/>
+        </w:numPr>
+        <w:shd w:val="clear" w:color="auto" w:fill="FFFFFF"/>
+        <w:spacing w:before="100" w:beforeAutospacing="1" w:after="100" w:afterAutospacing="1" w:line="240" w:lineRule="auto"/>
+        <w:rPr>
+          <w:rFonts w:ascii="Times New Roman" w:hAnsi="Times New Roman" w:cs="Times New Roman"/>
+          <w:b w:val="0"/>
+          <w:color w:val="1A1919"/>
+          <w:sz w:val="26"/>
+          <w:szCs w:val="26"/>
+        </w:rPr>
+      </w:pPr>
+      <w:r>
+        <w:rPr>
+          <w:rFonts w:ascii="Times New Roman" w:hAnsi="Times New Roman" w:cs="Times New Roman"/>
+          <w:b w:val="0"/>
+          <w:color w:val="1A1919"/>
+          <w:sz w:val="26"/>
+          <w:szCs w:val="26"/>
+        </w:rPr>
+        <w:t xml:space="preserve"> </w:t>
+      </w:r>
+      <w:hyperlink r:id="rId15" w:history="1">
+        <w:r>
+          <w:rPr>
+            <w:rStyle w:val="Hyperlink"/>
+            <w:rFonts w:ascii="Times New Roman" w:hAnsi="Times New Roman" w:cs="Times New Roman"/>
+            <w:b w:val="0"/>
+            <w:color w:val="1A1919"/>
+            <w:sz w:val="26"/>
+            <w:szCs w:val="26"/>
+          </w:rPr>
+          <w:t>Ellen Skye Riley</w:t>
+        </w:r>
+      </w:hyperlink>
+      <w:r>
+        <w:rPr>
+          <w:rFonts w:ascii="Times New Roman" w:hAnsi="Times New Roman" w:cs="Times New Roman"/>
+          <w:b w:val="0"/>
+          <w:color w:val="1A1919"/>
+          <w:sz w:val="26"/>
+          <w:szCs w:val="26"/>
+        </w:rPr>
+        <w:t>(http://ellensriley.com/)</w:t>
+      </w:r>
+    </w:p>
+    <w:p>
+      <w:pPr>
+        <w:pStyle w:val="Heading3"/>
+        <w:keepNext w:val="0"/>
+        <w:keepLines w:val="0"/>
+        <w:numPr>
+          <w:ilvl w:val="0"/>
+          <w:numId w:val="18"/>
+        </w:numPr>
+        <w:shd w:val="clear" w:color="auto" w:fill="FFFFFF"/>
+        <w:spacing w:before="100" w:beforeAutospacing="1" w:after="100" w:afterAutospacing="1" w:line="240" w:lineRule="auto"/>
+        <w:rPr>
+          <w:rFonts w:ascii="Times New Roman" w:hAnsi="Times New Roman" w:cs="Times New Roman"/>
+          <w:b w:val="0"/>
+          <w:color w:val="1A1919"/>
+          <w:sz w:val="26"/>
+          <w:szCs w:val="26"/>
+        </w:rPr>
+      </w:pPr>
+      <w:r>
+        <w:rPr>
+          <w:rFonts w:ascii="Times New Roman" w:hAnsi="Times New Roman" w:cs="Times New Roman"/>
+          <w:b w:val="0"/>
+          <w:color w:val="1A1919"/>
+          <w:sz w:val="26"/>
+          <w:szCs w:val="26"/>
+        </w:rPr>
+        <w:t xml:space="preserve">Tim </w:t>
+      </w:r>
+      <w:proofErr w:type="spellStart"/>
+      <w:proofErr w:type="gramStart"/>
+      <w:r>
+        <w:rPr>
+          <w:rFonts w:ascii="Times New Roman" w:hAnsi="Times New Roman" w:cs="Times New Roman"/>
+          <w:b w:val="0"/>
+          <w:color w:val="1A1919"/>
+          <w:sz w:val="26"/>
+          <w:szCs w:val="26"/>
+        </w:rPr>
+        <w:t>Harford</w:t>
+      </w:r>
+      <w:proofErr w:type="spellEnd"/>
+      <w:r>
+        <w:rPr>
+          <w:rFonts w:ascii="Times New Roman" w:hAnsi="Times New Roman" w:cs="Times New Roman"/>
+          <w:b w:val="0"/>
+          <w:color w:val="1A1919"/>
+          <w:sz w:val="26"/>
+          <w:szCs w:val="26"/>
+        </w:rPr>
+        <w:t>(</w:t>
+      </w:r>
+      <w:proofErr w:type="gramEnd"/>
+      <w:r>
+        <w:rPr>
+          <w:rFonts w:ascii="Times New Roman" w:hAnsi="Times New Roman" w:cs="Times New Roman"/>
+          <w:b w:val="0"/>
+          <w:color w:val="1A1919"/>
+          <w:sz w:val="26"/>
+          <w:szCs w:val="26"/>
+        </w:rPr>
+        <w:t xml:space="preserve">http://timharford.com), </w:t>
+      </w:r>
+    </w:p>
+    <w:p>
+      <w:pPr>
+        <w:pStyle w:val="Heading3"/>
+        <w:keepNext w:val="0"/>
+        <w:keepLines w:val="0"/>
+        <w:numPr>
+          <w:ilvl w:val="0"/>
+          <w:numId w:val="18"/>
+        </w:numPr>
+        <w:shd w:val="clear" w:color="auto" w:fill="FFFFFF"/>
+        <w:spacing w:before="100" w:beforeAutospacing="1" w:after="100" w:afterAutospacing="1" w:line="240" w:lineRule="auto"/>
+        <w:rPr>
+          <w:rFonts w:ascii="Times New Roman" w:hAnsi="Times New Roman" w:cs="Times New Roman"/>
+          <w:b w:val="0"/>
+          <w:color w:val="1A1919"/>
+          <w:sz w:val="26"/>
+          <w:szCs w:val="26"/>
+        </w:rPr>
+      </w:pPr>
+      <w:hyperlink r:id="rId16" w:history="1">
+        <w:r>
+          <w:rPr>
+            <w:rStyle w:val="Hyperlink"/>
+            <w:rFonts w:ascii="Times New Roman" w:hAnsi="Times New Roman" w:cs="Times New Roman"/>
+            <w:b w:val="0"/>
+            <w:color w:val="1A1919"/>
+            <w:sz w:val="26"/>
+            <w:szCs w:val="26"/>
+          </w:rPr>
+          <w:t>Joshua McCartney</w:t>
+        </w:r>
+      </w:hyperlink>
+      <w:r>
+        <w:rPr>
+          <w:rFonts w:ascii="Times New Roman" w:hAnsi="Times New Roman" w:cs="Times New Roman"/>
+          <w:b w:val="0"/>
+          <w:color w:val="1A1919"/>
+          <w:sz w:val="26"/>
+          <w:szCs w:val="26"/>
+        </w:rPr>
+        <w:t>(https://www.joshuamccartney.com/)</w:t>
+      </w:r>
+    </w:p>
+    <w:p>
+      <w:pPr>
+        <w:rPr>
+          <w:rFonts w:ascii="Times New Roman" w:eastAsia="Times New Roman" w:hAnsi="Times New Roman"/>
+          <w:bCs/>
+          <w:color w:val="122239"/>
+          <w:sz w:val="26"/>
+          <w:szCs w:val="26"/>
+        </w:rPr>
+      </w:pPr>
     </w:p>
     <w:p>
       <w:pPr>
@@ -4740,7 +7943,6 @@
     <w:next w:val="Normal"/>
     <w:link w:val="Heading3Char"/>
     <w:uiPriority w:val="9"/>
-    <w:semiHidden/>
     <w:unhideWhenUsed/>
     <w:qFormat/>
     <w:rsid w:val="00E857DD"/>
@@ -4997,7 +8199,6 @@
     <w:basedOn w:val="DefaultParagraphFont"/>
     <w:link w:val="Heading3"/>
     <w:uiPriority w:val="9"/>
-    <w:semiHidden/>
     <w:rsid w:val="00E857DD"/>
     <w:rPr>
       <w:rFonts w:asciiTheme="majorHAnsi" w:eastAsiaTheme="majorEastAsia" w:hAnsiTheme="majorHAnsi" w:cstheme="majorBidi"/>
@@ -5256,7 +8457,6 @@
     <w:next w:val="Normal"/>
     <w:link w:val="Heading3Char"/>
     <w:uiPriority w:val="9"/>
-    <w:semiHidden/>
     <w:unhideWhenUsed/>
     <w:qFormat/>
     <w:rsid w:val="00E857DD"/>
@@ -5513,7 +8713,6 @@
     <w:basedOn w:val="DefaultParagraphFont"/>
     <w:link w:val="Heading3"/>
     <w:uiPriority w:val="9"/>
-    <w:semiHidden/>
     <w:rsid w:val="00E857DD"/>
     <w:rPr>
       <w:rFonts w:asciiTheme="majorHAnsi" w:eastAsiaTheme="majorEastAsia" w:hAnsiTheme="majorHAnsi" w:cstheme="majorBidi"/>

</xml_diff>

<commit_message>
Answer to question number 4
</commit_message>
<xml_diff>
--- a/AssignmentOne.docx
+++ b/AssignmentOne.docx
@@ -2144,8 +2144,6 @@
         </w:rPr>
         <w:t>3</w:t>
       </w:r>
-      <w:bookmarkStart w:id="0" w:name="_GoBack"/>
-      <w:bookmarkEnd w:id="0"/>
       <w:r>
         <w:rPr>
           <w:rFonts w:ascii="Times New Roman" w:hAnsi="Times New Roman"/>
@@ -5344,6 +5342,2292 @@
           <w:shd w:val="clear" w:color="auto" w:fill="FFFFFF"/>
         </w:rPr>
       </w:pPr>
+    </w:p>
+    <w:p>
+      <w:pPr>
+        <w:pStyle w:val="NormalWeb"/>
+        <w:shd w:val="clear" w:color="auto" w:fill="FFFFFF"/>
+        <w:spacing w:before="0" w:beforeAutospacing="0" w:after="150" w:afterAutospacing="0"/>
+        <w:rPr>
+          <w:sz w:val="26"/>
+          <w:szCs w:val="26"/>
+        </w:rPr>
+      </w:pPr>
+      <w:r>
+        <w:rPr>
+          <w:b/>
+          <w:sz w:val="26"/>
+          <w:szCs w:val="26"/>
+        </w:rPr>
+        <w:t xml:space="preserve">4. </w:t>
+      </w:r>
+      <w:r>
+        <w:rPr>
+          <w:sz w:val="26"/>
+          <w:szCs w:val="26"/>
+        </w:rPr>
+        <w:t xml:space="preserve"> There are </w:t>
+      </w:r>
+      <w:r>
+        <w:rPr>
+          <w:b/>
+          <w:sz w:val="26"/>
+          <w:szCs w:val="26"/>
+        </w:rPr>
+        <w:t>six</w:t>
+      </w:r>
+      <w:r>
+        <w:rPr>
+          <w:b/>
+          <w:color w:val="333333"/>
+          <w:sz w:val="26"/>
+          <w:szCs w:val="26"/>
+        </w:rPr>
+        <w:t xml:space="preserve"> </w:t>
+      </w:r>
+      <w:r>
+        <w:rPr>
+          <w:b/>
+          <w:sz w:val="26"/>
+          <w:szCs w:val="26"/>
+        </w:rPr>
+        <w:t>Criteria’s</w:t>
+      </w:r>
+      <w:r>
+        <w:rPr>
+          <w:sz w:val="26"/>
+          <w:szCs w:val="26"/>
+        </w:rPr>
+        <w:t xml:space="preserve"> for Websites these six criteria deal with the content of Web sites rather than the graphics or site design. </w:t>
+      </w:r>
+    </w:p>
+    <w:p>
+      <w:pPr>
+        <w:pStyle w:val="NormalWeb"/>
+        <w:shd w:val="clear" w:color="auto" w:fill="FFFFFF"/>
+        <w:spacing w:before="0" w:beforeAutospacing="0" w:after="150" w:afterAutospacing="0"/>
+        <w:rPr>
+          <w:sz w:val="26"/>
+          <w:szCs w:val="26"/>
+        </w:rPr>
+      </w:pPr>
+      <w:r>
+        <w:rPr>
+          <w:b/>
+          <w:sz w:val="26"/>
+          <w:szCs w:val="26"/>
+        </w:rPr>
+        <w:t xml:space="preserve">      1. AUTHORIT</w:t>
+      </w:r>
+    </w:p>
+    <w:p>
+      <w:pPr>
+        <w:pStyle w:val="NormalWeb"/>
+        <w:shd w:val="clear" w:color="auto" w:fill="FFFFFF"/>
+        <w:spacing w:before="0" w:beforeAutospacing="0" w:after="150" w:afterAutospacing="0"/>
+        <w:rPr>
+          <w:sz w:val="26"/>
+          <w:szCs w:val="26"/>
+        </w:rPr>
+      </w:pPr>
+      <w:r>
+        <w:rPr>
+          <w:sz w:val="26"/>
+          <w:szCs w:val="26"/>
+        </w:rPr>
+        <w:t xml:space="preserve"> Authority reveals that the p</w:t>
+      </w:r>
+      <w:bookmarkStart w:id="0" w:name="_GoBack"/>
+      <w:bookmarkEnd w:id="0"/>
+      <w:r>
+        <w:rPr>
+          <w:sz w:val="26"/>
+          <w:szCs w:val="26"/>
+        </w:rPr>
+        <w:t xml:space="preserve">erson, institution or agency responsible for a site has the    qualifications and knowledge to do so. Evaluating a web site for authority: </w:t>
+      </w:r>
+    </w:p>
+    <w:p>
+      <w:pPr>
+        <w:pStyle w:val="NormalWeb"/>
+        <w:shd w:val="clear" w:color="auto" w:fill="FFFFFF"/>
+        <w:spacing w:before="0" w:beforeAutospacing="0" w:after="150" w:afterAutospacing="0"/>
+        <w:ind w:firstLine="720"/>
+        <w:rPr>
+          <w:sz w:val="26"/>
+          <w:szCs w:val="26"/>
+        </w:rPr>
+      </w:pPr>
+      <w:r>
+        <w:rPr>
+          <w:sz w:val="26"/>
+          <w:szCs w:val="26"/>
+        </w:rPr>
+        <w:sym w:font="Symbol" w:char="F0B7"/>
+      </w:r>
+      <w:r>
+        <w:rPr>
+          <w:sz w:val="26"/>
+          <w:szCs w:val="26"/>
+        </w:rPr>
+        <w:t xml:space="preserve"> Authorship: It should be clear who developed the site. </w:t>
+      </w:r>
+    </w:p>
+    <w:p>
+      <w:pPr>
+        <w:pStyle w:val="NormalWeb"/>
+        <w:shd w:val="clear" w:color="auto" w:fill="FFFFFF"/>
+        <w:spacing w:before="0" w:beforeAutospacing="0" w:after="150" w:afterAutospacing="0"/>
+        <w:ind w:left="720"/>
+        <w:rPr>
+          <w:sz w:val="26"/>
+          <w:szCs w:val="26"/>
+        </w:rPr>
+      </w:pPr>
+      <w:r>
+        <w:rPr>
+          <w:sz w:val="26"/>
+          <w:szCs w:val="26"/>
+        </w:rPr>
+        <w:sym w:font="Symbol" w:char="F0B7"/>
+      </w:r>
+      <w:r>
+        <w:rPr>
+          <w:sz w:val="26"/>
+          <w:szCs w:val="26"/>
+        </w:rPr>
+        <w:t xml:space="preserve"> Contact information should be clearly provided: e-mail address, snail mail address, phone number, and fax number. </w:t>
+      </w:r>
+    </w:p>
+    <w:p>
+      <w:pPr>
+        <w:pStyle w:val="NormalWeb"/>
+        <w:shd w:val="clear" w:color="auto" w:fill="FFFFFF"/>
+        <w:spacing w:before="0" w:beforeAutospacing="0" w:after="150" w:afterAutospacing="0"/>
+        <w:ind w:left="720"/>
+        <w:rPr>
+          <w:sz w:val="26"/>
+          <w:szCs w:val="26"/>
+        </w:rPr>
+      </w:pPr>
+      <w:r>
+        <w:rPr>
+          <w:sz w:val="26"/>
+          <w:szCs w:val="26"/>
+        </w:rPr>
+        <w:sym w:font="Symbol" w:char="F0B7"/>
+      </w:r>
+      <w:r>
+        <w:rPr>
+          <w:sz w:val="26"/>
+          <w:szCs w:val="26"/>
+        </w:rPr>
+        <w:t xml:space="preserve"> Credentials: the author should state qualifications, credentials, or personal background that gives them authority to present information.</w:t>
+      </w:r>
+    </w:p>
+    <w:p>
+      <w:pPr>
+        <w:pStyle w:val="NormalWeb"/>
+        <w:shd w:val="clear" w:color="auto" w:fill="FFFFFF"/>
+        <w:spacing w:before="0" w:beforeAutospacing="0" w:after="150" w:afterAutospacing="0"/>
+        <w:rPr>
+          <w:sz w:val="26"/>
+          <w:szCs w:val="26"/>
+        </w:rPr>
+      </w:pPr>
+      <w:r>
+        <w:rPr>
+          <w:sz w:val="26"/>
+          <w:szCs w:val="26"/>
+        </w:rPr>
+        <w:t xml:space="preserve"> </w:t>
+      </w:r>
+      <w:r>
+        <w:rPr>
+          <w:sz w:val="26"/>
+          <w:szCs w:val="26"/>
+        </w:rPr>
+        <w:tab/>
+      </w:r>
+      <w:r>
+        <w:rPr>
+          <w:sz w:val="26"/>
+          <w:szCs w:val="26"/>
+        </w:rPr>
+        <w:sym w:font="Symbol" w:char="F0B7"/>
+      </w:r>
+      <w:r>
+        <w:rPr>
+          <w:sz w:val="26"/>
+          <w:szCs w:val="26"/>
+        </w:rPr>
+        <w:t xml:space="preserve"> Check to see if the site supported by an organization or a commercial body</w:t>
+      </w:r>
+    </w:p>
+    <w:p>
+      <w:pPr>
+        <w:pStyle w:val="NormalWeb"/>
+        <w:numPr>
+          <w:ilvl w:val="0"/>
+          <w:numId w:val="3"/>
+        </w:numPr>
+        <w:shd w:val="clear" w:color="auto" w:fill="FFFFFF"/>
+        <w:spacing w:before="0" w:beforeAutospacing="0" w:after="150" w:afterAutospacing="0"/>
+        <w:ind w:left="720"/>
+        <w:rPr>
+          <w:b/>
+          <w:sz w:val="26"/>
+          <w:szCs w:val="26"/>
+        </w:rPr>
+      </w:pPr>
+      <w:r>
+        <w:rPr>
+          <w:b/>
+          <w:sz w:val="26"/>
+          <w:szCs w:val="26"/>
+        </w:rPr>
+        <w:t xml:space="preserve">PURPOSE </w:t>
+      </w:r>
+    </w:p>
+    <w:p>
+      <w:pPr>
+        <w:pStyle w:val="NormalWeb"/>
+        <w:shd w:val="clear" w:color="auto" w:fill="FFFFFF"/>
+        <w:spacing w:before="0" w:beforeAutospacing="0" w:after="150" w:afterAutospacing="0"/>
+        <w:ind w:left="360"/>
+        <w:rPr>
+          <w:sz w:val="26"/>
+          <w:szCs w:val="26"/>
+        </w:rPr>
+      </w:pPr>
+      <w:r>
+        <w:rPr>
+          <w:sz w:val="26"/>
+          <w:szCs w:val="26"/>
+        </w:rPr>
+        <w:t>The purpose of the information presented in the site should be clear. Some sites are meant to inform, persuade, state an opinion, entertain, or parody something or someone. Evaluating a web site for purpose:</w:t>
+      </w:r>
+    </w:p>
+    <w:p>
+      <w:pPr>
+        <w:pStyle w:val="NormalWeb"/>
+        <w:shd w:val="clear" w:color="auto" w:fill="FFFFFF"/>
+        <w:spacing w:before="0" w:beforeAutospacing="0" w:after="150" w:afterAutospacing="0"/>
+        <w:ind w:left="720"/>
+        <w:rPr>
+          <w:sz w:val="26"/>
+          <w:szCs w:val="26"/>
+        </w:rPr>
+      </w:pPr>
+      <w:r>
+        <w:rPr>
+          <w:sz w:val="26"/>
+          <w:szCs w:val="26"/>
+        </w:rPr>
+        <w:t xml:space="preserve"> </w:t>
+      </w:r>
+      <w:r>
+        <w:rPr>
+          <w:sz w:val="26"/>
+          <w:szCs w:val="26"/>
+        </w:rPr>
+        <w:sym w:font="Symbol" w:char="F0B7"/>
+      </w:r>
+      <w:r>
+        <w:rPr>
+          <w:sz w:val="26"/>
+          <w:szCs w:val="26"/>
+        </w:rPr>
+        <w:t xml:space="preserve"> Does the content support the purpose of the site? </w:t>
+      </w:r>
+    </w:p>
+    <w:p>
+      <w:pPr>
+        <w:pStyle w:val="NormalWeb"/>
+        <w:shd w:val="clear" w:color="auto" w:fill="FFFFFF"/>
+        <w:spacing w:before="0" w:beforeAutospacing="0" w:after="150" w:afterAutospacing="0"/>
+        <w:ind w:left="720"/>
+        <w:rPr>
+          <w:sz w:val="26"/>
+          <w:szCs w:val="26"/>
+        </w:rPr>
+      </w:pPr>
+      <w:r>
+        <w:rPr>
+          <w:sz w:val="26"/>
+          <w:szCs w:val="26"/>
+        </w:rPr>
+        <w:sym w:font="Symbol" w:char="F0B7"/>
+      </w:r>
+      <w:r>
+        <w:rPr>
+          <w:sz w:val="26"/>
+          <w:szCs w:val="26"/>
+        </w:rPr>
+        <w:t xml:space="preserve"> Is the information geared to a specific audience (students, scholars, general reader)? </w:t>
+      </w:r>
+    </w:p>
+    <w:p>
+      <w:pPr>
+        <w:pStyle w:val="NormalWeb"/>
+        <w:shd w:val="clear" w:color="auto" w:fill="FFFFFF"/>
+        <w:spacing w:before="0" w:beforeAutospacing="0" w:after="150" w:afterAutospacing="0"/>
+        <w:ind w:left="720"/>
+        <w:rPr>
+          <w:sz w:val="26"/>
+          <w:szCs w:val="26"/>
+        </w:rPr>
+      </w:pPr>
+      <w:r>
+        <w:rPr>
+          <w:sz w:val="26"/>
+          <w:szCs w:val="26"/>
+        </w:rPr>
+        <w:sym w:font="Symbol" w:char="F0B7"/>
+      </w:r>
+      <w:r>
+        <w:rPr>
+          <w:sz w:val="26"/>
+          <w:szCs w:val="26"/>
+        </w:rPr>
+        <w:t xml:space="preserve"> Is the site organized and focused?</w:t>
+      </w:r>
+    </w:p>
+    <w:p>
+      <w:pPr>
+        <w:pStyle w:val="NormalWeb"/>
+        <w:shd w:val="clear" w:color="auto" w:fill="FFFFFF"/>
+        <w:spacing w:before="0" w:beforeAutospacing="0" w:after="150" w:afterAutospacing="0"/>
+        <w:ind w:left="720"/>
+        <w:rPr>
+          <w:sz w:val="26"/>
+          <w:szCs w:val="26"/>
+        </w:rPr>
+      </w:pPr>
+      <w:r>
+        <w:rPr>
+          <w:sz w:val="26"/>
+          <w:szCs w:val="26"/>
+        </w:rPr>
+        <w:t xml:space="preserve"> </w:t>
+      </w:r>
+      <w:r>
+        <w:rPr>
+          <w:sz w:val="26"/>
+          <w:szCs w:val="26"/>
+        </w:rPr>
+        <w:sym w:font="Symbol" w:char="F0B7"/>
+      </w:r>
+      <w:r>
+        <w:rPr>
+          <w:sz w:val="26"/>
+          <w:szCs w:val="26"/>
+        </w:rPr>
+        <w:t xml:space="preserve"> Are the outside links appropriate for the site? </w:t>
+      </w:r>
+    </w:p>
+    <w:p>
+      <w:pPr>
+        <w:pStyle w:val="NormalWeb"/>
+        <w:shd w:val="clear" w:color="auto" w:fill="FFFFFF"/>
+        <w:spacing w:before="0" w:beforeAutospacing="0" w:after="150" w:afterAutospacing="0"/>
+        <w:ind w:left="720"/>
+        <w:rPr>
+          <w:sz w:val="26"/>
+          <w:szCs w:val="26"/>
+        </w:rPr>
+      </w:pPr>
+      <w:r>
+        <w:rPr>
+          <w:sz w:val="26"/>
+          <w:szCs w:val="26"/>
+        </w:rPr>
+        <w:sym w:font="Symbol" w:char="F0B7"/>
+      </w:r>
+      <w:r>
+        <w:rPr>
+          <w:sz w:val="26"/>
+          <w:szCs w:val="26"/>
+        </w:rPr>
+        <w:t xml:space="preserve"> Does the site evaluate the links?</w:t>
+      </w:r>
+    </w:p>
+    <w:p>
+      <w:pPr>
+        <w:pStyle w:val="NormalWeb"/>
+        <w:shd w:val="clear" w:color="auto" w:fill="FFFFFF"/>
+        <w:spacing w:before="0" w:beforeAutospacing="0" w:after="150" w:afterAutospacing="0"/>
+        <w:ind w:left="720"/>
+        <w:rPr>
+          <w:sz w:val="26"/>
+          <w:szCs w:val="26"/>
+        </w:rPr>
+      </w:pPr>
+      <w:r>
+        <w:rPr>
+          <w:sz w:val="26"/>
+          <w:szCs w:val="26"/>
+        </w:rPr>
+        <w:t xml:space="preserve"> </w:t>
+      </w:r>
+      <w:r>
+        <w:rPr>
+          <w:sz w:val="26"/>
+          <w:szCs w:val="26"/>
+        </w:rPr>
+        <w:sym w:font="Symbol" w:char="F0B7"/>
+      </w:r>
+      <w:r>
+        <w:rPr>
+          <w:sz w:val="26"/>
+          <w:szCs w:val="26"/>
+        </w:rPr>
+        <w:t xml:space="preserve"> Check the domain of the site. The URL may indicate its purpose.</w:t>
+      </w:r>
+    </w:p>
+    <w:p>
+      <w:pPr>
+        <w:pStyle w:val="NormalWeb"/>
+        <w:numPr>
+          <w:ilvl w:val="0"/>
+          <w:numId w:val="3"/>
+        </w:numPr>
+        <w:shd w:val="clear" w:color="auto" w:fill="FFFFFF"/>
+        <w:spacing w:before="0" w:beforeAutospacing="0" w:after="150" w:afterAutospacing="0"/>
+        <w:ind w:left="720"/>
+        <w:rPr>
+          <w:b/>
+          <w:sz w:val="26"/>
+          <w:szCs w:val="26"/>
+        </w:rPr>
+      </w:pPr>
+      <w:r>
+        <w:rPr>
+          <w:b/>
+          <w:sz w:val="26"/>
+          <w:szCs w:val="26"/>
+        </w:rPr>
+        <w:t>COVERAGE</w:t>
+      </w:r>
+    </w:p>
+    <w:p>
+      <w:pPr>
+        <w:pStyle w:val="NormalWeb"/>
+        <w:shd w:val="clear" w:color="auto" w:fill="FFFFFF"/>
+        <w:spacing w:before="0" w:beforeAutospacing="0" w:after="150" w:afterAutospacing="0"/>
+        <w:ind w:left="360"/>
+        <w:rPr>
+          <w:sz w:val="26"/>
+          <w:szCs w:val="26"/>
+        </w:rPr>
+      </w:pPr>
+      <w:r>
+        <w:rPr>
+          <w:sz w:val="26"/>
+          <w:szCs w:val="26"/>
+        </w:rPr>
+        <w:lastRenderedPageBreak/>
+        <w:t xml:space="preserve"> It is difficult to assess the extent of coverage since depth in a site, through the use of links, can be infinite. One author may claim comprehensive coverage of a topic while another may cover just one aspect of a topic. Evaluating a web site for coverage: </w:t>
+      </w:r>
+    </w:p>
+    <w:p>
+      <w:pPr>
+        <w:pStyle w:val="NormalWeb"/>
+        <w:shd w:val="clear" w:color="auto" w:fill="FFFFFF"/>
+        <w:spacing w:before="0" w:beforeAutospacing="0" w:after="150" w:afterAutospacing="0"/>
+        <w:ind w:left="720"/>
+        <w:rPr>
+          <w:sz w:val="26"/>
+          <w:szCs w:val="26"/>
+        </w:rPr>
+      </w:pPr>
+      <w:r>
+        <w:rPr>
+          <w:sz w:val="26"/>
+          <w:szCs w:val="26"/>
+        </w:rPr>
+        <w:sym w:font="Symbol" w:char="F0B7"/>
+      </w:r>
+      <w:r>
+        <w:rPr>
+          <w:sz w:val="26"/>
+          <w:szCs w:val="26"/>
+        </w:rPr>
+        <w:t xml:space="preserve"> Does the site claim to be selective or comprehensive? </w:t>
+      </w:r>
+    </w:p>
+    <w:p>
+      <w:pPr>
+        <w:pStyle w:val="NormalWeb"/>
+        <w:shd w:val="clear" w:color="auto" w:fill="FFFFFF"/>
+        <w:spacing w:before="0" w:beforeAutospacing="0" w:after="150" w:afterAutospacing="0"/>
+        <w:ind w:left="720"/>
+        <w:rPr>
+          <w:sz w:val="26"/>
+          <w:szCs w:val="26"/>
+        </w:rPr>
+      </w:pPr>
+      <w:r>
+        <w:rPr>
+          <w:sz w:val="26"/>
+          <w:szCs w:val="26"/>
+        </w:rPr>
+        <w:sym w:font="Symbol" w:char="F0B7"/>
+      </w:r>
+      <w:r>
+        <w:rPr>
+          <w:sz w:val="26"/>
+          <w:szCs w:val="26"/>
+        </w:rPr>
+        <w:t xml:space="preserve"> Are the topics explored in depth? </w:t>
+      </w:r>
+    </w:p>
+    <w:p>
+      <w:pPr>
+        <w:pStyle w:val="NormalWeb"/>
+        <w:shd w:val="clear" w:color="auto" w:fill="FFFFFF"/>
+        <w:spacing w:before="0" w:beforeAutospacing="0" w:after="150" w:afterAutospacing="0"/>
+        <w:ind w:left="720"/>
+        <w:rPr>
+          <w:sz w:val="26"/>
+          <w:szCs w:val="26"/>
+        </w:rPr>
+      </w:pPr>
+      <w:r>
+        <w:rPr>
+          <w:sz w:val="26"/>
+          <w:szCs w:val="26"/>
+        </w:rPr>
+        <w:sym w:font="Symbol" w:char="F0B7"/>
+      </w:r>
+      <w:r>
+        <w:rPr>
+          <w:sz w:val="26"/>
+          <w:szCs w:val="26"/>
+        </w:rPr>
+        <w:t xml:space="preserve"> Compare the value of the site’s information compared to other similar sites. </w:t>
+      </w:r>
+    </w:p>
+    <w:p>
+      <w:pPr>
+        <w:pStyle w:val="NormalWeb"/>
+        <w:shd w:val="clear" w:color="auto" w:fill="FFFFFF"/>
+        <w:spacing w:before="0" w:beforeAutospacing="0" w:after="150" w:afterAutospacing="0"/>
+        <w:ind w:left="720"/>
+        <w:rPr>
+          <w:sz w:val="26"/>
+          <w:szCs w:val="26"/>
+        </w:rPr>
+      </w:pPr>
+      <w:r>
+        <w:rPr>
+          <w:sz w:val="26"/>
+          <w:szCs w:val="26"/>
+        </w:rPr>
+        <w:sym w:font="Symbol" w:char="F0B7"/>
+      </w:r>
+      <w:r>
+        <w:rPr>
+          <w:sz w:val="26"/>
+          <w:szCs w:val="26"/>
+        </w:rPr>
+        <w:t xml:space="preserve"> Do the links go to outside sites rather than its own? </w:t>
+      </w:r>
+    </w:p>
+    <w:p>
+      <w:pPr>
+        <w:pStyle w:val="NormalWeb"/>
+        <w:shd w:val="clear" w:color="auto" w:fill="FFFFFF"/>
+        <w:spacing w:before="0" w:beforeAutospacing="0" w:after="150" w:afterAutospacing="0"/>
+        <w:ind w:left="720"/>
+        <w:rPr>
+          <w:sz w:val="26"/>
+          <w:szCs w:val="26"/>
+        </w:rPr>
+      </w:pPr>
+      <w:r>
+        <w:rPr>
+          <w:sz w:val="26"/>
+          <w:szCs w:val="26"/>
+        </w:rPr>
+        <w:sym w:font="Symbol" w:char="F0B7"/>
+      </w:r>
+      <w:r>
+        <w:rPr>
+          <w:sz w:val="26"/>
+          <w:szCs w:val="26"/>
+        </w:rPr>
+        <w:t xml:space="preserve"> Does the site provide information with no relevant outside links? </w:t>
+      </w:r>
+    </w:p>
+    <w:p>
+      <w:pPr>
+        <w:pStyle w:val="NormalWeb"/>
+        <w:numPr>
+          <w:ilvl w:val="0"/>
+          <w:numId w:val="3"/>
+        </w:numPr>
+        <w:shd w:val="clear" w:color="auto" w:fill="FFFFFF"/>
+        <w:spacing w:before="0" w:beforeAutospacing="0" w:after="150" w:afterAutospacing="0"/>
+        <w:ind w:left="720"/>
+        <w:rPr>
+          <w:b/>
+          <w:sz w:val="26"/>
+          <w:szCs w:val="26"/>
+        </w:rPr>
+      </w:pPr>
+      <w:r>
+        <w:rPr>
+          <w:b/>
+          <w:sz w:val="26"/>
+          <w:szCs w:val="26"/>
+        </w:rPr>
+        <w:t xml:space="preserve">CURRENCY </w:t>
+      </w:r>
+    </w:p>
+    <w:p>
+      <w:pPr>
+        <w:pStyle w:val="NormalWeb"/>
+        <w:shd w:val="clear" w:color="auto" w:fill="FFFFFF"/>
+        <w:spacing w:before="0" w:beforeAutospacing="0" w:after="150" w:afterAutospacing="0"/>
+        <w:ind w:left="720"/>
+        <w:rPr>
+          <w:sz w:val="26"/>
+          <w:szCs w:val="26"/>
+        </w:rPr>
+      </w:pPr>
+      <w:r>
+        <w:rPr>
+          <w:sz w:val="26"/>
+          <w:szCs w:val="26"/>
+        </w:rPr>
+        <w:t xml:space="preserve">Currency of the site refers to: </w:t>
+      </w:r>
+    </w:p>
+    <w:p>
+      <w:pPr>
+        <w:pStyle w:val="NormalWeb"/>
+        <w:shd w:val="clear" w:color="auto" w:fill="FFFFFF"/>
+        <w:spacing w:before="0" w:beforeAutospacing="0" w:after="150" w:afterAutospacing="0"/>
+        <w:ind w:left="720"/>
+        <w:rPr>
+          <w:sz w:val="26"/>
+          <w:szCs w:val="26"/>
+        </w:rPr>
+      </w:pPr>
+      <w:r>
+        <w:rPr>
+          <w:sz w:val="26"/>
+          <w:szCs w:val="26"/>
+        </w:rPr>
+        <w:t xml:space="preserve"> 1, how current the information presented is, and </w:t>
+      </w:r>
+    </w:p>
+    <w:p>
+      <w:pPr>
+        <w:pStyle w:val="NormalWeb"/>
+        <w:shd w:val="clear" w:color="auto" w:fill="FFFFFF"/>
+        <w:spacing w:before="0" w:beforeAutospacing="0" w:after="150" w:afterAutospacing="0"/>
+        <w:ind w:left="720"/>
+        <w:rPr>
+          <w:sz w:val="26"/>
+          <w:szCs w:val="26"/>
+        </w:rPr>
+      </w:pPr>
+      <w:r>
+        <w:rPr>
+          <w:sz w:val="26"/>
+          <w:szCs w:val="26"/>
+        </w:rPr>
+        <w:t xml:space="preserve"> 2, how often the site is updated or maintained. It is important to know when a site was created, when it was last updated, and if all of the links are current. Evaluating   a web site for currency involves finding the date information was: </w:t>
+      </w:r>
+    </w:p>
+    <w:p>
+      <w:pPr>
+        <w:pStyle w:val="NormalWeb"/>
+        <w:shd w:val="clear" w:color="auto" w:fill="FFFFFF"/>
+        <w:spacing w:before="0" w:beforeAutospacing="0" w:after="150" w:afterAutospacing="0"/>
+        <w:ind w:left="720" w:firstLine="720"/>
+        <w:rPr>
+          <w:sz w:val="26"/>
+          <w:szCs w:val="26"/>
+        </w:rPr>
+      </w:pPr>
+      <w:r>
+        <w:rPr>
+          <w:sz w:val="26"/>
+          <w:szCs w:val="26"/>
+        </w:rPr>
+        <w:sym w:font="Symbol" w:char="F0B7"/>
+      </w:r>
+      <w:r>
+        <w:rPr>
+          <w:sz w:val="26"/>
+          <w:szCs w:val="26"/>
+        </w:rPr>
+        <w:t xml:space="preserve"> First written </w:t>
+      </w:r>
+    </w:p>
+    <w:p>
+      <w:pPr>
+        <w:pStyle w:val="NormalWeb"/>
+        <w:shd w:val="clear" w:color="auto" w:fill="FFFFFF"/>
+        <w:spacing w:before="0" w:beforeAutospacing="0" w:after="150" w:afterAutospacing="0"/>
+        <w:ind w:left="720" w:firstLine="720"/>
+        <w:rPr>
+          <w:sz w:val="26"/>
+          <w:szCs w:val="26"/>
+        </w:rPr>
+      </w:pPr>
+      <w:r>
+        <w:rPr>
+          <w:sz w:val="26"/>
+          <w:szCs w:val="26"/>
+        </w:rPr>
+        <w:sym w:font="Symbol" w:char="F0B7"/>
+      </w:r>
+      <w:r>
+        <w:rPr>
+          <w:sz w:val="26"/>
+          <w:szCs w:val="26"/>
+        </w:rPr>
+        <w:t xml:space="preserve"> Placed on the web</w:t>
+      </w:r>
+    </w:p>
+    <w:p>
+      <w:pPr>
+        <w:pStyle w:val="NormalWeb"/>
+        <w:shd w:val="clear" w:color="auto" w:fill="FFFFFF"/>
+        <w:spacing w:before="0" w:beforeAutospacing="0" w:after="150" w:afterAutospacing="0"/>
+        <w:ind w:left="720" w:firstLine="720"/>
+        <w:rPr>
+          <w:sz w:val="26"/>
+          <w:szCs w:val="26"/>
+        </w:rPr>
+      </w:pPr>
+      <w:r>
+        <w:rPr>
+          <w:sz w:val="26"/>
+          <w:szCs w:val="26"/>
+        </w:rPr>
+        <w:t xml:space="preserve"> </w:t>
+      </w:r>
+      <w:r>
+        <w:rPr>
+          <w:sz w:val="26"/>
+          <w:szCs w:val="26"/>
+        </w:rPr>
+        <w:sym w:font="Symbol" w:char="F0B7"/>
+      </w:r>
+      <w:r>
+        <w:rPr>
+          <w:sz w:val="26"/>
+          <w:szCs w:val="26"/>
+        </w:rPr>
+        <w:t xml:space="preserve"> Last revised Then ask if: </w:t>
+      </w:r>
+    </w:p>
+    <w:p>
+      <w:pPr>
+        <w:pStyle w:val="NormalWeb"/>
+        <w:shd w:val="clear" w:color="auto" w:fill="FFFFFF"/>
+        <w:spacing w:before="0" w:beforeAutospacing="0" w:after="150" w:afterAutospacing="0"/>
+        <w:ind w:left="720" w:firstLine="720"/>
+        <w:rPr>
+          <w:sz w:val="26"/>
+          <w:szCs w:val="26"/>
+        </w:rPr>
+      </w:pPr>
+      <w:r>
+        <w:rPr>
+          <w:sz w:val="26"/>
+          <w:szCs w:val="26"/>
+        </w:rPr>
+        <w:sym w:font="Symbol" w:char="F0B7"/>
+      </w:r>
+      <w:r>
+        <w:rPr>
+          <w:sz w:val="26"/>
+          <w:szCs w:val="26"/>
+        </w:rPr>
+        <w:t xml:space="preserve"> Links are up-to-date </w:t>
+      </w:r>
+    </w:p>
+    <w:p>
+      <w:pPr>
+        <w:pStyle w:val="NormalWeb"/>
+        <w:shd w:val="clear" w:color="auto" w:fill="FFFFFF"/>
+        <w:spacing w:before="0" w:beforeAutospacing="0" w:after="150" w:afterAutospacing="0"/>
+        <w:ind w:left="1440"/>
+        <w:rPr>
+          <w:sz w:val="26"/>
+          <w:szCs w:val="26"/>
+        </w:rPr>
+      </w:pPr>
+      <w:r>
+        <w:rPr>
+          <w:sz w:val="26"/>
+          <w:szCs w:val="26"/>
+        </w:rPr>
+        <w:sym w:font="Symbol" w:char="F0B7"/>
+      </w:r>
+      <w:r>
+        <w:rPr>
+          <w:sz w:val="26"/>
+          <w:szCs w:val="26"/>
+        </w:rPr>
+        <w:t xml:space="preserve"> Links provided should be reliable. Dead links or references to sites that have moved are not useful.</w:t>
+      </w:r>
+    </w:p>
+    <w:p>
+      <w:pPr>
+        <w:pStyle w:val="NormalWeb"/>
+        <w:shd w:val="clear" w:color="auto" w:fill="FFFFFF"/>
+        <w:spacing w:before="0" w:beforeAutospacing="0" w:after="150" w:afterAutospacing="0"/>
+        <w:ind w:left="1440"/>
+        <w:rPr>
+          <w:sz w:val="26"/>
+          <w:szCs w:val="26"/>
+        </w:rPr>
+      </w:pPr>
+      <w:r>
+        <w:rPr>
+          <w:sz w:val="26"/>
+          <w:szCs w:val="26"/>
+        </w:rPr>
+        <w:sym w:font="Symbol" w:char="F0B7"/>
+      </w:r>
+      <w:r>
+        <w:rPr>
+          <w:sz w:val="26"/>
+          <w:szCs w:val="26"/>
+        </w:rPr>
+        <w:t xml:space="preserve"> Information provided so trend related that its usefulness is limited to a certain time period? </w:t>
+      </w:r>
+    </w:p>
+    <w:p>
+      <w:pPr>
+        <w:pStyle w:val="NormalWeb"/>
+        <w:shd w:val="clear" w:color="auto" w:fill="FFFFFF"/>
+        <w:spacing w:before="0" w:beforeAutospacing="0" w:after="150" w:afterAutospacing="0"/>
+        <w:ind w:left="720" w:firstLine="720"/>
+        <w:rPr>
+          <w:sz w:val="26"/>
+          <w:szCs w:val="26"/>
+        </w:rPr>
+      </w:pPr>
+      <w:r>
+        <w:rPr>
+          <w:sz w:val="26"/>
+          <w:szCs w:val="26"/>
+        </w:rPr>
+        <w:sym w:font="Symbol" w:char="F0B7"/>
+      </w:r>
+      <w:r>
+        <w:rPr>
+          <w:sz w:val="26"/>
+          <w:szCs w:val="26"/>
+        </w:rPr>
+        <w:t xml:space="preserve"> The site has been under construction for some time? </w:t>
+      </w:r>
+    </w:p>
+    <w:p>
+      <w:pPr>
+        <w:pStyle w:val="NormalWeb"/>
+        <w:numPr>
+          <w:ilvl w:val="0"/>
+          <w:numId w:val="3"/>
+        </w:numPr>
+        <w:shd w:val="clear" w:color="auto" w:fill="FFFFFF"/>
+        <w:spacing w:before="0" w:beforeAutospacing="0" w:after="150" w:afterAutospacing="0"/>
+        <w:ind w:left="720"/>
+        <w:rPr>
+          <w:b/>
+          <w:sz w:val="26"/>
+          <w:szCs w:val="26"/>
+        </w:rPr>
+      </w:pPr>
+      <w:r>
+        <w:rPr>
+          <w:b/>
+          <w:sz w:val="26"/>
+          <w:szCs w:val="26"/>
+        </w:rPr>
+        <w:t xml:space="preserve">OBJECTIVITY </w:t>
+      </w:r>
+    </w:p>
+    <w:p>
+      <w:pPr>
+        <w:pStyle w:val="NormalWeb"/>
+        <w:shd w:val="clear" w:color="auto" w:fill="FFFFFF"/>
+        <w:spacing w:before="0" w:beforeAutospacing="0" w:after="150" w:afterAutospacing="0"/>
+        <w:ind w:left="720"/>
+        <w:rPr>
+          <w:sz w:val="26"/>
+          <w:szCs w:val="26"/>
+        </w:rPr>
+      </w:pPr>
+      <w:r>
+        <w:rPr>
+          <w:sz w:val="26"/>
+          <w:szCs w:val="26"/>
+        </w:rPr>
+        <w:t xml:space="preserve">Objectivity of the site should be clear. Beware of sites that contain bias or do not admit its bias freely. Objective sites present information with a minimum of bias. Evaluating a web site for objectivity: </w:t>
+      </w:r>
+    </w:p>
+    <w:p>
+      <w:pPr>
+        <w:pStyle w:val="NormalWeb"/>
+        <w:shd w:val="clear" w:color="auto" w:fill="FFFFFF"/>
+        <w:spacing w:before="0" w:beforeAutospacing="0" w:after="150" w:afterAutospacing="0"/>
+        <w:ind w:left="720"/>
+        <w:rPr>
+          <w:sz w:val="26"/>
+          <w:szCs w:val="26"/>
+        </w:rPr>
+      </w:pPr>
+      <w:r>
+        <w:rPr>
+          <w:sz w:val="26"/>
+          <w:szCs w:val="26"/>
+        </w:rPr>
+        <w:sym w:font="Symbol" w:char="F0B7"/>
+      </w:r>
+      <w:r>
+        <w:rPr>
+          <w:sz w:val="26"/>
+          <w:szCs w:val="26"/>
+        </w:rPr>
+        <w:t xml:space="preserve"> Is the information presented with a particular bias? </w:t>
+      </w:r>
+    </w:p>
+    <w:p>
+      <w:pPr>
+        <w:pStyle w:val="NormalWeb"/>
+        <w:shd w:val="clear" w:color="auto" w:fill="FFFFFF"/>
+        <w:spacing w:before="0" w:beforeAutospacing="0" w:after="150" w:afterAutospacing="0"/>
+        <w:ind w:left="720"/>
+        <w:rPr>
+          <w:sz w:val="26"/>
+          <w:szCs w:val="26"/>
+        </w:rPr>
+      </w:pPr>
+      <w:r>
+        <w:rPr>
+          <w:sz w:val="26"/>
+          <w:szCs w:val="26"/>
+        </w:rPr>
+        <w:sym w:font="Symbol" w:char="F0B7"/>
+      </w:r>
+      <w:r>
+        <w:rPr>
+          <w:sz w:val="26"/>
+          <w:szCs w:val="26"/>
+        </w:rPr>
+        <w:t xml:space="preserve"> Does the information try to sway the audience?</w:t>
+      </w:r>
+    </w:p>
+    <w:p>
+      <w:pPr>
+        <w:pStyle w:val="NormalWeb"/>
+        <w:shd w:val="clear" w:color="auto" w:fill="FFFFFF"/>
+        <w:spacing w:before="0" w:beforeAutospacing="0" w:after="150" w:afterAutospacing="0"/>
+        <w:ind w:left="720"/>
+        <w:rPr>
+          <w:sz w:val="26"/>
+          <w:szCs w:val="26"/>
+        </w:rPr>
+      </w:pPr>
+      <w:r>
+        <w:rPr>
+          <w:sz w:val="26"/>
+          <w:szCs w:val="26"/>
+        </w:rPr>
+        <w:t xml:space="preserve"> </w:t>
+      </w:r>
+      <w:r>
+        <w:rPr>
+          <w:sz w:val="26"/>
+          <w:szCs w:val="26"/>
+        </w:rPr>
+        <w:sym w:font="Symbol" w:char="F0B7"/>
+      </w:r>
+      <w:r>
+        <w:rPr>
+          <w:sz w:val="26"/>
+          <w:szCs w:val="26"/>
+        </w:rPr>
+        <w:t xml:space="preserve"> Does site advertising conflict with the content?</w:t>
+      </w:r>
+    </w:p>
+    <w:p>
+      <w:pPr>
+        <w:pStyle w:val="NormalWeb"/>
+        <w:shd w:val="clear" w:color="auto" w:fill="FFFFFF"/>
+        <w:spacing w:before="0" w:beforeAutospacing="0" w:after="150" w:afterAutospacing="0"/>
+        <w:ind w:left="720"/>
+        <w:rPr>
+          <w:sz w:val="26"/>
+          <w:szCs w:val="26"/>
+        </w:rPr>
+      </w:pPr>
+      <w:r>
+        <w:rPr>
+          <w:sz w:val="26"/>
+          <w:szCs w:val="26"/>
+        </w:rPr>
+        <w:lastRenderedPageBreak/>
+        <w:t xml:space="preserve"> </w:t>
+      </w:r>
+      <w:r>
+        <w:rPr>
+          <w:sz w:val="26"/>
+          <w:szCs w:val="26"/>
+        </w:rPr>
+        <w:sym w:font="Symbol" w:char="F0B7"/>
+      </w:r>
+      <w:r>
+        <w:rPr>
+          <w:sz w:val="26"/>
+          <w:szCs w:val="26"/>
+        </w:rPr>
+        <w:t xml:space="preserve"> Is the site trying to explain, inform, persuade, or sell something?</w:t>
+      </w:r>
+    </w:p>
+    <w:p>
+      <w:pPr>
+        <w:pStyle w:val="NormalWeb"/>
+        <w:numPr>
+          <w:ilvl w:val="0"/>
+          <w:numId w:val="3"/>
+        </w:numPr>
+        <w:shd w:val="clear" w:color="auto" w:fill="FFFFFF"/>
+        <w:spacing w:before="0" w:beforeAutospacing="0" w:after="150" w:afterAutospacing="0"/>
+        <w:ind w:left="720"/>
+        <w:rPr>
+          <w:b/>
+          <w:sz w:val="26"/>
+          <w:szCs w:val="26"/>
+        </w:rPr>
+      </w:pPr>
+      <w:r>
+        <w:rPr>
+          <w:b/>
+          <w:sz w:val="26"/>
+          <w:szCs w:val="26"/>
+        </w:rPr>
+        <w:t xml:space="preserve">ACCURACY </w:t>
+      </w:r>
+    </w:p>
+    <w:p>
+      <w:pPr>
+        <w:pStyle w:val="NormalWeb"/>
+        <w:shd w:val="clear" w:color="auto" w:fill="FFFFFF"/>
+        <w:spacing w:before="0" w:beforeAutospacing="0" w:after="150" w:afterAutospacing="0"/>
+        <w:ind w:left="720"/>
+        <w:rPr>
+          <w:sz w:val="26"/>
+          <w:szCs w:val="26"/>
+        </w:rPr>
+      </w:pPr>
+      <w:r>
+        <w:rPr>
+          <w:sz w:val="26"/>
+          <w:szCs w:val="26"/>
+        </w:rPr>
+        <w:t xml:space="preserve">There are few standards to verify the accuracy of information on the web. It is the responsibility of the reader to assess the information presented. Evaluating a web site for accuracy: </w:t>
+      </w:r>
+    </w:p>
+    <w:p>
+      <w:pPr>
+        <w:pStyle w:val="NormalWeb"/>
+        <w:shd w:val="clear" w:color="auto" w:fill="FFFFFF"/>
+        <w:spacing w:before="0" w:beforeAutospacing="0" w:after="150" w:afterAutospacing="0"/>
+        <w:ind w:left="720"/>
+        <w:rPr>
+          <w:sz w:val="26"/>
+          <w:szCs w:val="26"/>
+        </w:rPr>
+      </w:pPr>
+      <w:r>
+        <w:rPr>
+          <w:sz w:val="26"/>
+          <w:szCs w:val="26"/>
+        </w:rPr>
+        <w:sym w:font="Symbol" w:char="F0B7"/>
+      </w:r>
+      <w:r>
+        <w:rPr>
+          <w:sz w:val="26"/>
+          <w:szCs w:val="26"/>
+        </w:rPr>
+        <w:t xml:space="preserve"> Reliability: Is the author affiliated with a known, respectable institution?</w:t>
+      </w:r>
+    </w:p>
+    <w:p>
+      <w:pPr>
+        <w:pStyle w:val="NormalWeb"/>
+        <w:shd w:val="clear" w:color="auto" w:fill="FFFFFF"/>
+        <w:spacing w:before="0" w:beforeAutospacing="0" w:after="150" w:afterAutospacing="0"/>
+        <w:ind w:left="720"/>
+        <w:rPr>
+          <w:sz w:val="26"/>
+          <w:szCs w:val="26"/>
+        </w:rPr>
+      </w:pPr>
+      <w:r>
+        <w:rPr>
+          <w:sz w:val="26"/>
+          <w:szCs w:val="26"/>
+        </w:rPr>
+        <w:t xml:space="preserve"> </w:t>
+      </w:r>
+      <w:r>
+        <w:rPr>
+          <w:sz w:val="26"/>
+          <w:szCs w:val="26"/>
+        </w:rPr>
+        <w:sym w:font="Symbol" w:char="F0B7"/>
+      </w:r>
+      <w:r>
+        <w:rPr>
+          <w:sz w:val="26"/>
+          <w:szCs w:val="26"/>
+        </w:rPr>
+        <w:t xml:space="preserve"> References: do statistics and other factual information receive proper references as to their origin? </w:t>
+      </w:r>
+    </w:p>
+    <w:p>
+      <w:pPr>
+        <w:pStyle w:val="NormalWeb"/>
+        <w:shd w:val="clear" w:color="auto" w:fill="FFFFFF"/>
+        <w:spacing w:before="0" w:beforeAutospacing="0" w:after="150" w:afterAutospacing="0"/>
+        <w:ind w:left="720"/>
+        <w:rPr>
+          <w:sz w:val="26"/>
+          <w:szCs w:val="26"/>
+        </w:rPr>
+      </w:pPr>
+      <w:r>
+        <w:rPr>
+          <w:sz w:val="26"/>
+          <w:szCs w:val="26"/>
+        </w:rPr>
+        <w:sym w:font="Symbol" w:char="F0B7"/>
+      </w:r>
+      <w:r>
+        <w:rPr>
+          <w:sz w:val="26"/>
+          <w:szCs w:val="26"/>
+        </w:rPr>
+        <w:t xml:space="preserve"> Does the reading you have already done on the subject make the information seem accurate?</w:t>
+      </w:r>
+    </w:p>
+    <w:p>
+      <w:pPr>
+        <w:pStyle w:val="NormalWeb"/>
+        <w:shd w:val="clear" w:color="auto" w:fill="FFFFFF"/>
+        <w:spacing w:before="0" w:beforeAutospacing="0" w:after="150" w:afterAutospacing="0"/>
+        <w:ind w:left="720"/>
+        <w:rPr>
+          <w:sz w:val="26"/>
+          <w:szCs w:val="26"/>
+        </w:rPr>
+      </w:pPr>
+      <w:r>
+        <w:rPr>
+          <w:sz w:val="26"/>
+          <w:szCs w:val="26"/>
+        </w:rPr>
+        <w:t xml:space="preserve"> </w:t>
+      </w:r>
+      <w:r>
+        <w:rPr>
+          <w:sz w:val="26"/>
+          <w:szCs w:val="26"/>
+        </w:rPr>
+        <w:sym w:font="Symbol" w:char="F0B7"/>
+      </w:r>
+      <w:r>
+        <w:rPr>
+          <w:sz w:val="26"/>
+          <w:szCs w:val="26"/>
+        </w:rPr>
+        <w:t xml:space="preserve"> Is the information comparable to other sites on the same topic?</w:t>
+      </w:r>
+    </w:p>
+    <w:p>
+      <w:pPr>
+        <w:pStyle w:val="NormalWeb"/>
+        <w:shd w:val="clear" w:color="auto" w:fill="FFFFFF"/>
+        <w:spacing w:before="0" w:beforeAutospacing="0" w:after="150" w:afterAutospacing="0"/>
+        <w:ind w:left="720"/>
+        <w:rPr>
+          <w:sz w:val="26"/>
+          <w:szCs w:val="26"/>
+        </w:rPr>
+      </w:pPr>
+    </w:p>
+    <w:p>
+      <w:pPr>
+        <w:pStyle w:val="NormalWeb"/>
+        <w:shd w:val="clear" w:color="auto" w:fill="FFFFFF"/>
+        <w:spacing w:before="0" w:beforeAutospacing="0" w:after="150" w:afterAutospacing="0"/>
+        <w:ind w:left="720"/>
+        <w:rPr>
+          <w:sz w:val="26"/>
+          <w:szCs w:val="26"/>
+        </w:rPr>
+      </w:pPr>
+      <w:r>
+        <w:rPr>
+          <w:sz w:val="26"/>
+          <w:szCs w:val="26"/>
+        </w:rPr>
+        <w:t xml:space="preserve"> </w:t>
+      </w:r>
+      <w:r>
+        <w:rPr>
+          <w:sz w:val="26"/>
+          <w:szCs w:val="26"/>
+        </w:rPr>
+        <w:sym w:font="Symbol" w:char="F0B7"/>
+      </w:r>
+      <w:r>
+        <w:rPr>
+          <w:sz w:val="26"/>
+          <w:szCs w:val="26"/>
+        </w:rPr>
+        <w:t xml:space="preserve"> Does the text follow basic rules of grammar, spelling and composition? </w:t>
+      </w:r>
+    </w:p>
+    <w:p>
+      <w:pPr>
+        <w:pStyle w:val="NormalWeb"/>
+        <w:shd w:val="clear" w:color="auto" w:fill="FFFFFF"/>
+        <w:spacing w:before="0" w:beforeAutospacing="0" w:after="150" w:afterAutospacing="0"/>
+        <w:ind w:left="720"/>
+        <w:rPr>
+          <w:sz w:val="26"/>
+          <w:szCs w:val="26"/>
+        </w:rPr>
+      </w:pPr>
+      <w:r>
+        <w:rPr>
+          <w:sz w:val="26"/>
+          <w:szCs w:val="26"/>
+        </w:rPr>
+        <w:sym w:font="Symbol" w:char="F0B7"/>
+      </w:r>
+      <w:r>
+        <w:rPr>
+          <w:sz w:val="26"/>
+          <w:szCs w:val="26"/>
+        </w:rPr>
+        <w:t xml:space="preserve"> Is a bibliography or reference list included?</w:t>
+      </w:r>
+    </w:p>
+    <w:p>
+      <w:pPr>
+        <w:rPr>
+          <w:rFonts w:ascii="Times New Roman" w:hAnsi="Times New Roman"/>
+          <w:b/>
+          <w:sz w:val="26"/>
+          <w:szCs w:val="26"/>
+          <w:u w:val="single"/>
+        </w:rPr>
+      </w:pPr>
+      <w:proofErr w:type="spellStart"/>
+      <w:r>
+        <w:rPr>
+          <w:rFonts w:ascii="Times New Roman" w:hAnsi="Times New Roman"/>
+          <w:b/>
+          <w:sz w:val="26"/>
+          <w:szCs w:val="26"/>
+          <w:u w:val="single"/>
+        </w:rPr>
+        <w:t>Instagram</w:t>
+      </w:r>
+      <w:proofErr w:type="spellEnd"/>
+      <w:r>
+        <w:rPr>
+          <w:rFonts w:ascii="Times New Roman" w:hAnsi="Times New Roman"/>
+          <w:b/>
+          <w:sz w:val="26"/>
+          <w:szCs w:val="26"/>
+          <w:u w:val="single"/>
+        </w:rPr>
+        <w:t>, Facebook, Telegram</w:t>
+      </w:r>
+    </w:p>
+    <w:p>
+      <w:pPr>
+        <w:pStyle w:val="ListParagraph"/>
+        <w:numPr>
+          <w:ilvl w:val="0"/>
+          <w:numId w:val="4"/>
+        </w:numPr>
+        <w:rPr>
+          <w:rFonts w:ascii="Times New Roman" w:hAnsi="Times New Roman" w:cs="Times New Roman"/>
+          <w:sz w:val="26"/>
+          <w:szCs w:val="26"/>
+        </w:rPr>
+      </w:pPr>
+      <w:proofErr w:type="spellStart"/>
+      <w:r>
+        <w:rPr>
+          <w:rFonts w:ascii="Times New Roman" w:hAnsi="Times New Roman" w:cs="Times New Roman"/>
+          <w:b/>
+          <w:sz w:val="26"/>
+          <w:szCs w:val="26"/>
+        </w:rPr>
+        <w:t>Instagarm</w:t>
+      </w:r>
+      <w:proofErr w:type="spellEnd"/>
+      <w:r>
+        <w:rPr>
+          <w:rFonts w:ascii="Times New Roman" w:hAnsi="Times New Roman" w:cs="Times New Roman"/>
+          <w:b/>
+          <w:sz w:val="26"/>
+          <w:szCs w:val="26"/>
+        </w:rPr>
+        <w:t>,</w:t>
+      </w:r>
+      <w:r>
+        <w:rPr>
+          <w:rFonts w:ascii="Times New Roman" w:hAnsi="Times New Roman" w:cs="Times New Roman"/>
+          <w:sz w:val="26"/>
+          <w:szCs w:val="26"/>
+        </w:rPr>
+        <w:t xml:space="preserve"> as listed in the above criteria. </w:t>
+      </w:r>
+      <w:proofErr w:type="spellStart"/>
+      <w:r>
+        <w:rPr>
+          <w:rFonts w:ascii="Times New Roman" w:hAnsi="Times New Roman" w:cs="Times New Roman"/>
+          <w:sz w:val="26"/>
+          <w:szCs w:val="26"/>
+        </w:rPr>
+        <w:t>Instagram</w:t>
+      </w:r>
+      <w:proofErr w:type="spellEnd"/>
+      <w:r>
+        <w:rPr>
+          <w:rFonts w:ascii="Times New Roman" w:hAnsi="Times New Roman" w:cs="Times New Roman"/>
+          <w:sz w:val="26"/>
+          <w:szCs w:val="26"/>
+        </w:rPr>
+        <w:t xml:space="preserve"> fulfills the criteria’s listed above. For example: The developer ,contact is known, Credentials is also clearly stated, the aim of the website </w:t>
+      </w:r>
+    </w:p>
+    <w:p>
+      <w:pPr>
+        <w:pStyle w:val="ListParagraph"/>
+        <w:numPr>
+          <w:ilvl w:val="0"/>
+          <w:numId w:val="5"/>
+        </w:numPr>
+        <w:rPr>
+          <w:rFonts w:ascii="Times New Roman" w:hAnsi="Times New Roman" w:cs="Times New Roman"/>
+          <w:sz w:val="26"/>
+          <w:szCs w:val="26"/>
+        </w:rPr>
+      </w:pPr>
+      <w:r>
+        <w:rPr>
+          <w:rFonts w:ascii="Times New Roman" w:hAnsi="Times New Roman" w:cs="Times New Roman"/>
+          <w:b/>
+          <w:bCs/>
+          <w:color w:val="222222"/>
+          <w:sz w:val="26"/>
+          <w:szCs w:val="26"/>
+          <w:shd w:val="clear" w:color="auto" w:fill="FFFFFF"/>
+        </w:rPr>
+        <w:t xml:space="preserve">Kevin </w:t>
+      </w:r>
+      <w:proofErr w:type="spellStart"/>
+      <w:r>
+        <w:rPr>
+          <w:rFonts w:ascii="Times New Roman" w:hAnsi="Times New Roman" w:cs="Times New Roman"/>
+          <w:b/>
+          <w:bCs/>
+          <w:color w:val="222222"/>
+          <w:sz w:val="26"/>
+          <w:szCs w:val="26"/>
+          <w:shd w:val="clear" w:color="auto" w:fill="FFFFFF"/>
+        </w:rPr>
+        <w:t>Systrom</w:t>
+      </w:r>
+      <w:proofErr w:type="spellEnd"/>
+      <w:r>
+        <w:rPr>
+          <w:rFonts w:ascii="Times New Roman" w:hAnsi="Times New Roman" w:cs="Times New Roman"/>
+          <w:color w:val="222222"/>
+          <w:sz w:val="26"/>
+          <w:szCs w:val="26"/>
+          <w:shd w:val="clear" w:color="auto" w:fill="FFFFFF"/>
+        </w:rPr>
+        <w:t> and </w:t>
+      </w:r>
+      <w:r>
+        <w:rPr>
+          <w:rFonts w:ascii="Times New Roman" w:hAnsi="Times New Roman" w:cs="Times New Roman"/>
+          <w:b/>
+          <w:bCs/>
+          <w:color w:val="222222"/>
+          <w:sz w:val="26"/>
+          <w:szCs w:val="26"/>
+          <w:shd w:val="clear" w:color="auto" w:fill="FFFFFF"/>
+        </w:rPr>
+        <w:t>Mike Krieger</w:t>
+      </w:r>
+      <w:r>
+        <w:rPr>
+          <w:rFonts w:ascii="Times New Roman" w:hAnsi="Times New Roman" w:cs="Times New Roman"/>
+          <w:color w:val="222222"/>
+          <w:sz w:val="26"/>
+          <w:szCs w:val="26"/>
+          <w:shd w:val="clear" w:color="auto" w:fill="FFFFFF"/>
+        </w:rPr>
+        <w:t xml:space="preserve"> in 2012. They founded </w:t>
+      </w:r>
+      <w:proofErr w:type="spellStart"/>
+      <w:r>
+        <w:rPr>
+          <w:rFonts w:ascii="Times New Roman" w:hAnsi="Times New Roman" w:cs="Times New Roman"/>
+          <w:color w:val="222222"/>
+          <w:sz w:val="26"/>
+          <w:szCs w:val="26"/>
+          <w:shd w:val="clear" w:color="auto" w:fill="FFFFFF"/>
+        </w:rPr>
+        <w:t>Instagram</w:t>
+      </w:r>
+      <w:proofErr w:type="spellEnd"/>
+      <w:r>
+        <w:rPr>
+          <w:rFonts w:ascii="Times New Roman" w:hAnsi="Times New Roman" w:cs="Times New Roman"/>
+          <w:color w:val="222222"/>
+          <w:sz w:val="26"/>
+          <w:szCs w:val="26"/>
+          <w:shd w:val="clear" w:color="auto" w:fill="FFFFFF"/>
+        </w:rPr>
+        <w:t xml:space="preserve"> in a San </w:t>
+      </w:r>
+      <w:proofErr w:type="spellStart"/>
+      <w:r>
+        <w:rPr>
+          <w:rFonts w:ascii="Times New Roman" w:hAnsi="Times New Roman" w:cs="Times New Roman"/>
+          <w:color w:val="222222"/>
+          <w:sz w:val="26"/>
+          <w:szCs w:val="26"/>
+          <w:shd w:val="clear" w:color="auto" w:fill="FFFFFF"/>
+        </w:rPr>
+        <w:t>Franscisco</w:t>
+      </w:r>
+      <w:proofErr w:type="spellEnd"/>
+      <w:r>
+        <w:rPr>
+          <w:rFonts w:ascii="Times New Roman" w:hAnsi="Times New Roman" w:cs="Times New Roman"/>
+          <w:color w:val="222222"/>
+          <w:sz w:val="26"/>
+          <w:szCs w:val="26"/>
+          <w:shd w:val="clear" w:color="auto" w:fill="FFFFFF"/>
+        </w:rPr>
+        <w:t xml:space="preserve"> co-working space in 2010.</w:t>
+      </w:r>
+    </w:p>
+    <w:p>
+      <w:pPr>
+        <w:pStyle w:val="ListParagraph"/>
+        <w:numPr>
+          <w:ilvl w:val="0"/>
+          <w:numId w:val="5"/>
+        </w:numPr>
+        <w:rPr>
+          <w:rFonts w:ascii="Times New Roman" w:hAnsi="Times New Roman" w:cs="Times New Roman"/>
+          <w:sz w:val="26"/>
+          <w:szCs w:val="26"/>
+        </w:rPr>
+      </w:pPr>
+      <w:proofErr w:type="spellStart"/>
+      <w:r>
+        <w:rPr>
+          <w:rFonts w:ascii="Times New Roman" w:hAnsi="Times New Roman" w:cs="Times New Roman"/>
+          <w:b/>
+          <w:bCs/>
+          <w:color w:val="222222"/>
+          <w:sz w:val="26"/>
+          <w:szCs w:val="26"/>
+          <w:shd w:val="clear" w:color="auto" w:fill="FFFFFF"/>
+        </w:rPr>
+        <w:t>Instagram</w:t>
+      </w:r>
+      <w:proofErr w:type="spellEnd"/>
+      <w:r>
+        <w:rPr>
+          <w:rFonts w:ascii="Times New Roman" w:hAnsi="Times New Roman" w:cs="Times New Roman"/>
+          <w:color w:val="222222"/>
+          <w:sz w:val="26"/>
+          <w:szCs w:val="26"/>
+          <w:shd w:val="clear" w:color="auto" w:fill="FFFFFF"/>
+        </w:rPr>
+        <w:t> is a photo sharing app which allows users to assign filters to photos and share them with followers</w:t>
+      </w:r>
+    </w:p>
+    <w:p>
+      <w:pPr>
+        <w:pStyle w:val="ListParagraph"/>
+        <w:ind w:left="1440"/>
+        <w:rPr>
+          <w:rFonts w:ascii="Times New Roman" w:hAnsi="Times New Roman" w:cs="Times New Roman"/>
+          <w:sz w:val="26"/>
+          <w:szCs w:val="26"/>
+        </w:rPr>
+      </w:pPr>
+    </w:p>
+    <w:p>
+      <w:pPr>
+        <w:pStyle w:val="ListParagraph"/>
+        <w:numPr>
+          <w:ilvl w:val="0"/>
+          <w:numId w:val="4"/>
+        </w:numPr>
+        <w:rPr>
+          <w:rFonts w:ascii="Times New Roman" w:hAnsi="Times New Roman" w:cs="Times New Roman"/>
+          <w:sz w:val="26"/>
+          <w:szCs w:val="26"/>
+        </w:rPr>
+      </w:pPr>
+      <w:r>
+        <w:rPr>
+          <w:rFonts w:ascii="Times New Roman" w:hAnsi="Times New Roman" w:cs="Times New Roman"/>
+          <w:b/>
+          <w:sz w:val="26"/>
+          <w:szCs w:val="26"/>
+        </w:rPr>
+        <w:t>Facebook</w:t>
+      </w:r>
+      <w:r>
+        <w:rPr>
+          <w:rFonts w:ascii="Times New Roman" w:hAnsi="Times New Roman" w:cs="Times New Roman"/>
+          <w:sz w:val="26"/>
+          <w:szCs w:val="26"/>
+        </w:rPr>
+        <w:t xml:space="preserve"> fulfills the criteria listed above .For example: The developer ,contact is known, Credentials is also clearly stated, the aim of the website</w:t>
+      </w:r>
+    </w:p>
+    <w:p>
+      <w:pPr>
+        <w:pStyle w:val="ListParagraph"/>
+        <w:numPr>
+          <w:ilvl w:val="0"/>
+          <w:numId w:val="6"/>
+        </w:numPr>
+        <w:rPr>
+          <w:rFonts w:ascii="Times New Roman" w:hAnsi="Times New Roman" w:cs="Times New Roman"/>
+          <w:sz w:val="26"/>
+          <w:szCs w:val="26"/>
+        </w:rPr>
+      </w:pPr>
+      <w:r>
+        <w:rPr>
+          <w:rFonts w:ascii="Times New Roman" w:hAnsi="Times New Roman" w:cs="Times New Roman"/>
+          <w:b/>
+          <w:bCs/>
+          <w:color w:val="222222"/>
+          <w:sz w:val="26"/>
+          <w:szCs w:val="26"/>
+          <w:shd w:val="clear" w:color="auto" w:fill="FFFFFF"/>
+        </w:rPr>
+        <w:t>Facebook</w:t>
+      </w:r>
+      <w:r>
+        <w:rPr>
+          <w:rFonts w:ascii="Times New Roman" w:hAnsi="Times New Roman" w:cs="Times New Roman"/>
+          <w:color w:val="222222"/>
+          <w:sz w:val="26"/>
+          <w:szCs w:val="26"/>
+          <w:shd w:val="clear" w:color="auto" w:fill="FFFFFF"/>
+        </w:rPr>
+        <w:t> is an American online </w:t>
+      </w:r>
+      <w:r>
+        <w:rPr>
+          <w:rFonts w:ascii="Times New Roman" w:hAnsi="Times New Roman" w:cs="Times New Roman"/>
+          <w:sz w:val="26"/>
+          <w:szCs w:val="26"/>
+          <w:shd w:val="clear" w:color="auto" w:fill="FFFFFF"/>
+        </w:rPr>
+        <w:t>social media</w:t>
+      </w:r>
+      <w:r>
+        <w:rPr>
+          <w:rFonts w:ascii="Times New Roman" w:hAnsi="Times New Roman" w:cs="Times New Roman"/>
+          <w:color w:val="222222"/>
+          <w:sz w:val="26"/>
+          <w:szCs w:val="26"/>
+          <w:shd w:val="clear" w:color="auto" w:fill="FFFFFF"/>
+        </w:rPr>
+        <w:t> and </w:t>
+      </w:r>
+      <w:r>
+        <w:rPr>
+          <w:rFonts w:ascii="Times New Roman" w:hAnsi="Times New Roman" w:cs="Times New Roman"/>
+          <w:sz w:val="26"/>
+          <w:szCs w:val="26"/>
+          <w:shd w:val="clear" w:color="auto" w:fill="FFFFFF"/>
+        </w:rPr>
+        <w:t>social networking service</w:t>
+      </w:r>
+      <w:r>
+        <w:rPr>
+          <w:rFonts w:ascii="Times New Roman" w:hAnsi="Times New Roman" w:cs="Times New Roman"/>
+          <w:color w:val="222222"/>
+          <w:sz w:val="26"/>
+          <w:szCs w:val="26"/>
+          <w:shd w:val="clear" w:color="auto" w:fill="FFFFFF"/>
+        </w:rPr>
+        <w:t> based in </w:t>
+      </w:r>
+      <w:r>
+        <w:rPr>
+          <w:rFonts w:ascii="Times New Roman" w:hAnsi="Times New Roman" w:cs="Times New Roman"/>
+          <w:sz w:val="26"/>
+          <w:szCs w:val="26"/>
+          <w:shd w:val="clear" w:color="auto" w:fill="FFFFFF"/>
+        </w:rPr>
+        <w:t>Menlo Park, California</w:t>
+      </w:r>
+      <w:r>
+        <w:rPr>
+          <w:rFonts w:ascii="Times New Roman" w:hAnsi="Times New Roman" w:cs="Times New Roman"/>
+          <w:color w:val="222222"/>
+          <w:sz w:val="26"/>
+          <w:szCs w:val="26"/>
+          <w:shd w:val="clear" w:color="auto" w:fill="FFFFFF"/>
+        </w:rPr>
+        <w:t> and a flagship service of the namesake company </w:t>
+      </w:r>
+      <w:r>
+        <w:rPr>
+          <w:rFonts w:ascii="Times New Roman" w:hAnsi="Times New Roman" w:cs="Times New Roman"/>
+          <w:sz w:val="26"/>
+          <w:szCs w:val="26"/>
+          <w:shd w:val="clear" w:color="auto" w:fill="FFFFFF"/>
+        </w:rPr>
+        <w:t>Facebook, Inc.</w:t>
+      </w:r>
+      <w:r>
+        <w:rPr>
+          <w:rFonts w:ascii="Times New Roman" w:hAnsi="Times New Roman" w:cs="Times New Roman"/>
+          <w:color w:val="222222"/>
+          <w:sz w:val="26"/>
+          <w:szCs w:val="26"/>
+          <w:shd w:val="clear" w:color="auto" w:fill="FFFFFF"/>
+        </w:rPr>
+        <w:t> It was founded by </w:t>
+      </w:r>
+      <w:r>
+        <w:rPr>
+          <w:rFonts w:ascii="Times New Roman" w:hAnsi="Times New Roman" w:cs="Times New Roman"/>
+          <w:sz w:val="26"/>
+          <w:szCs w:val="26"/>
+          <w:shd w:val="clear" w:color="auto" w:fill="FFFFFF"/>
+        </w:rPr>
+        <w:t xml:space="preserve">Mark </w:t>
+      </w:r>
+      <w:proofErr w:type="spellStart"/>
+      <w:r>
+        <w:rPr>
+          <w:rFonts w:ascii="Times New Roman" w:hAnsi="Times New Roman" w:cs="Times New Roman"/>
+          <w:sz w:val="26"/>
+          <w:szCs w:val="26"/>
+          <w:shd w:val="clear" w:color="auto" w:fill="FFFFFF"/>
+        </w:rPr>
+        <w:t>Zuckerberg</w:t>
+      </w:r>
+      <w:proofErr w:type="spellEnd"/>
+      <w:r>
+        <w:rPr>
+          <w:rFonts w:ascii="Times New Roman" w:hAnsi="Times New Roman" w:cs="Times New Roman"/>
+          <w:color w:val="222222"/>
+          <w:sz w:val="26"/>
+          <w:szCs w:val="26"/>
+          <w:shd w:val="clear" w:color="auto" w:fill="FFFFFF"/>
+        </w:rPr>
+        <w:t>, along with fellow </w:t>
+      </w:r>
+      <w:r>
+        <w:rPr>
+          <w:rFonts w:ascii="Times New Roman" w:hAnsi="Times New Roman" w:cs="Times New Roman"/>
+          <w:sz w:val="26"/>
+          <w:szCs w:val="26"/>
+          <w:shd w:val="clear" w:color="auto" w:fill="FFFFFF"/>
+        </w:rPr>
+        <w:t>Harvard College</w:t>
+      </w:r>
+      <w:r>
+        <w:rPr>
+          <w:rFonts w:ascii="Times New Roman" w:hAnsi="Times New Roman" w:cs="Times New Roman"/>
+          <w:color w:val="222222"/>
+          <w:sz w:val="26"/>
+          <w:szCs w:val="26"/>
+          <w:shd w:val="clear" w:color="auto" w:fill="FFFFFF"/>
+        </w:rPr>
+        <w:t> students and roommates </w:t>
+      </w:r>
+      <w:r>
+        <w:rPr>
+          <w:rFonts w:ascii="Times New Roman" w:hAnsi="Times New Roman" w:cs="Times New Roman"/>
+          <w:sz w:val="26"/>
+          <w:szCs w:val="26"/>
+          <w:shd w:val="clear" w:color="auto" w:fill="FFFFFF"/>
+        </w:rPr>
+        <w:t xml:space="preserve">Eduardo </w:t>
+      </w:r>
+      <w:proofErr w:type="spellStart"/>
+      <w:r>
+        <w:rPr>
+          <w:rFonts w:ascii="Times New Roman" w:hAnsi="Times New Roman" w:cs="Times New Roman"/>
+          <w:sz w:val="26"/>
+          <w:szCs w:val="26"/>
+          <w:shd w:val="clear" w:color="auto" w:fill="FFFFFF"/>
+        </w:rPr>
+        <w:t>Saverin</w:t>
+      </w:r>
+      <w:proofErr w:type="spellEnd"/>
+      <w:r>
+        <w:rPr>
+          <w:rFonts w:ascii="Times New Roman" w:hAnsi="Times New Roman" w:cs="Times New Roman"/>
+          <w:color w:val="222222"/>
+          <w:sz w:val="26"/>
+          <w:szCs w:val="26"/>
+          <w:shd w:val="clear" w:color="auto" w:fill="FFFFFF"/>
+        </w:rPr>
+        <w:t>, </w:t>
+      </w:r>
+      <w:r>
+        <w:rPr>
+          <w:rFonts w:ascii="Times New Roman" w:hAnsi="Times New Roman" w:cs="Times New Roman"/>
+          <w:sz w:val="26"/>
+          <w:szCs w:val="26"/>
+          <w:shd w:val="clear" w:color="auto" w:fill="FFFFFF"/>
+        </w:rPr>
+        <w:t>Andrew McCollum</w:t>
+      </w:r>
+      <w:r>
+        <w:rPr>
+          <w:rFonts w:ascii="Times New Roman" w:hAnsi="Times New Roman" w:cs="Times New Roman"/>
+          <w:color w:val="222222"/>
+          <w:sz w:val="26"/>
+          <w:szCs w:val="26"/>
+          <w:shd w:val="clear" w:color="auto" w:fill="FFFFFF"/>
+        </w:rPr>
+        <w:t>, </w:t>
+      </w:r>
+      <w:r>
+        <w:rPr>
+          <w:rFonts w:ascii="Times New Roman" w:hAnsi="Times New Roman" w:cs="Times New Roman"/>
+          <w:sz w:val="26"/>
+          <w:szCs w:val="26"/>
+          <w:shd w:val="clear" w:color="auto" w:fill="FFFFFF"/>
+        </w:rPr>
+        <w:t xml:space="preserve">Dustin </w:t>
+      </w:r>
+      <w:proofErr w:type="spellStart"/>
+      <w:r>
+        <w:rPr>
+          <w:rFonts w:ascii="Times New Roman" w:hAnsi="Times New Roman" w:cs="Times New Roman"/>
+          <w:sz w:val="26"/>
+          <w:szCs w:val="26"/>
+          <w:shd w:val="clear" w:color="auto" w:fill="FFFFFF"/>
+        </w:rPr>
+        <w:t>Moskovitz</w:t>
+      </w:r>
+      <w:proofErr w:type="spellEnd"/>
+      <w:r>
+        <w:rPr>
+          <w:rFonts w:ascii="Times New Roman" w:hAnsi="Times New Roman" w:cs="Times New Roman"/>
+          <w:color w:val="222222"/>
+          <w:sz w:val="26"/>
+          <w:szCs w:val="26"/>
+          <w:shd w:val="clear" w:color="auto" w:fill="FFFFFF"/>
+        </w:rPr>
+        <w:t> and </w:t>
+      </w:r>
+      <w:r>
+        <w:rPr>
+          <w:rFonts w:ascii="Times New Roman" w:hAnsi="Times New Roman" w:cs="Times New Roman"/>
+          <w:sz w:val="26"/>
+          <w:szCs w:val="26"/>
+          <w:shd w:val="clear" w:color="auto" w:fill="FFFFFF"/>
+        </w:rPr>
+        <w:t>Chris Hughes</w:t>
+      </w:r>
+      <w:r>
+        <w:rPr>
+          <w:rFonts w:ascii="Times New Roman" w:hAnsi="Times New Roman" w:cs="Times New Roman"/>
+          <w:color w:val="222222"/>
+          <w:sz w:val="26"/>
+          <w:szCs w:val="26"/>
+          <w:shd w:val="clear" w:color="auto" w:fill="FFFFFF"/>
+        </w:rPr>
+        <w:t>.</w:t>
+      </w:r>
+    </w:p>
+    <w:p>
+      <w:pPr>
+        <w:pStyle w:val="ListParagraph"/>
+        <w:rPr>
+          <w:rFonts w:ascii="Times New Roman" w:hAnsi="Times New Roman" w:cs="Times New Roman"/>
+          <w:sz w:val="26"/>
+          <w:szCs w:val="26"/>
+        </w:rPr>
+      </w:pPr>
+    </w:p>
+    <w:p>
+      <w:pPr>
+        <w:pStyle w:val="ListParagraph"/>
+        <w:numPr>
+          <w:ilvl w:val="0"/>
+          <w:numId w:val="4"/>
+        </w:numPr>
+        <w:rPr>
+          <w:rFonts w:ascii="Times New Roman" w:hAnsi="Times New Roman" w:cs="Times New Roman"/>
+          <w:sz w:val="26"/>
+          <w:szCs w:val="26"/>
+        </w:rPr>
+      </w:pPr>
+      <w:r>
+        <w:rPr>
+          <w:rFonts w:ascii="Times New Roman" w:hAnsi="Times New Roman" w:cs="Times New Roman"/>
+          <w:b/>
+          <w:sz w:val="26"/>
+          <w:szCs w:val="26"/>
+        </w:rPr>
+        <w:lastRenderedPageBreak/>
+        <w:t>Telegram</w:t>
+      </w:r>
+      <w:r>
+        <w:rPr>
+          <w:rFonts w:ascii="Times New Roman" w:hAnsi="Times New Roman" w:cs="Times New Roman"/>
+          <w:sz w:val="26"/>
+          <w:szCs w:val="26"/>
+        </w:rPr>
+        <w:t xml:space="preserve">, as listed in the above criteria. </w:t>
+      </w:r>
+      <w:proofErr w:type="spellStart"/>
+      <w:r>
+        <w:rPr>
+          <w:rFonts w:ascii="Times New Roman" w:hAnsi="Times New Roman" w:cs="Times New Roman"/>
+          <w:sz w:val="26"/>
+          <w:szCs w:val="26"/>
+        </w:rPr>
+        <w:t>Instagram</w:t>
+      </w:r>
+      <w:proofErr w:type="spellEnd"/>
+      <w:r>
+        <w:rPr>
+          <w:rFonts w:ascii="Times New Roman" w:hAnsi="Times New Roman" w:cs="Times New Roman"/>
+          <w:sz w:val="26"/>
+          <w:szCs w:val="26"/>
+        </w:rPr>
+        <w:t xml:space="preserve"> fulfills the criteria’s listed above. For example: The developer ,contact is known, Credentials is also clearly stated, the aim of the website</w:t>
+      </w:r>
+    </w:p>
+    <w:p>
+      <w:pPr>
+        <w:pStyle w:val="ListParagraph"/>
+        <w:numPr>
+          <w:ilvl w:val="0"/>
+          <w:numId w:val="6"/>
+        </w:numPr>
+        <w:rPr>
+          <w:rFonts w:ascii="Times New Roman" w:hAnsi="Times New Roman" w:cs="Times New Roman"/>
+          <w:sz w:val="26"/>
+          <w:szCs w:val="26"/>
+        </w:rPr>
+      </w:pPr>
+      <w:r>
+        <w:rPr>
+          <w:rFonts w:ascii="Times New Roman" w:hAnsi="Times New Roman" w:cs="Times New Roman"/>
+          <w:color w:val="222222"/>
+          <w:sz w:val="26"/>
+          <w:szCs w:val="26"/>
+          <w:shd w:val="clear" w:color="auto" w:fill="FFFFFF"/>
+        </w:rPr>
+        <w:t> Telegram was started in 2013 by the brothers Nikolai and </w:t>
+      </w:r>
+      <w:proofErr w:type="spellStart"/>
+      <w:r>
+        <w:rPr>
+          <w:rFonts w:ascii="Times New Roman" w:hAnsi="Times New Roman" w:cs="Times New Roman"/>
+          <w:b/>
+          <w:bCs/>
+          <w:color w:val="222222"/>
+          <w:sz w:val="26"/>
+          <w:szCs w:val="26"/>
+          <w:shd w:val="clear" w:color="auto" w:fill="FFFFFF"/>
+        </w:rPr>
+        <w:t>Pavel</w:t>
+      </w:r>
+      <w:proofErr w:type="spellEnd"/>
+      <w:r>
+        <w:rPr>
+          <w:rFonts w:ascii="Times New Roman" w:hAnsi="Times New Roman" w:cs="Times New Roman"/>
+          <w:b/>
+          <w:bCs/>
+          <w:color w:val="222222"/>
+          <w:sz w:val="26"/>
+          <w:szCs w:val="26"/>
+          <w:shd w:val="clear" w:color="auto" w:fill="FFFFFF"/>
+        </w:rPr>
+        <w:t xml:space="preserve"> </w:t>
+      </w:r>
+      <w:proofErr w:type="spellStart"/>
+      <w:r>
+        <w:rPr>
+          <w:rFonts w:ascii="Times New Roman" w:hAnsi="Times New Roman" w:cs="Times New Roman"/>
+          <w:b/>
+          <w:bCs/>
+          <w:color w:val="222222"/>
+          <w:sz w:val="26"/>
+          <w:szCs w:val="26"/>
+          <w:shd w:val="clear" w:color="auto" w:fill="FFFFFF"/>
+        </w:rPr>
+        <w:t>Durov</w:t>
+      </w:r>
+      <w:proofErr w:type="spellEnd"/>
+      <w:r>
+        <w:rPr>
+          <w:rFonts w:ascii="Times New Roman" w:hAnsi="Times New Roman" w:cs="Times New Roman"/>
+          <w:color w:val="222222"/>
+          <w:sz w:val="26"/>
+          <w:szCs w:val="26"/>
+          <w:shd w:val="clear" w:color="auto" w:fill="FFFFFF"/>
+        </w:rPr>
+        <w:t>, the creators of VK, the largest social network of Russia. </w:t>
+      </w:r>
+    </w:p>
+    <w:p>
+      <w:pPr>
+        <w:pStyle w:val="ListParagraph"/>
+        <w:numPr>
+          <w:ilvl w:val="0"/>
+          <w:numId w:val="6"/>
+        </w:numPr>
+        <w:rPr>
+          <w:rFonts w:ascii="Times New Roman" w:hAnsi="Times New Roman" w:cs="Times New Roman"/>
+          <w:sz w:val="26"/>
+          <w:szCs w:val="26"/>
+        </w:rPr>
+      </w:pPr>
+      <w:r>
+        <w:rPr>
+          <w:rFonts w:ascii="Times New Roman" w:hAnsi="Times New Roman" w:cs="Times New Roman"/>
+          <w:b/>
+          <w:bCs/>
+          <w:color w:val="222222"/>
+          <w:sz w:val="26"/>
+          <w:szCs w:val="26"/>
+          <w:shd w:val="clear" w:color="auto" w:fill="FFFFFF"/>
+        </w:rPr>
+        <w:t>Telegram</w:t>
+      </w:r>
+      <w:r>
+        <w:rPr>
+          <w:rFonts w:ascii="Times New Roman" w:hAnsi="Times New Roman" w:cs="Times New Roman"/>
+          <w:color w:val="222222"/>
+          <w:sz w:val="26"/>
+          <w:szCs w:val="26"/>
+          <w:shd w:val="clear" w:color="auto" w:fill="FFFFFF"/>
+        </w:rPr>
+        <w:t> is a </w:t>
+      </w:r>
+      <w:r>
+        <w:rPr>
+          <w:rFonts w:ascii="Times New Roman" w:hAnsi="Times New Roman" w:cs="Times New Roman"/>
+          <w:sz w:val="26"/>
+          <w:szCs w:val="26"/>
+          <w:shd w:val="clear" w:color="auto" w:fill="FFFFFF"/>
+        </w:rPr>
+        <w:t>cloud</w:t>
+      </w:r>
+      <w:r>
+        <w:rPr>
+          <w:rFonts w:ascii="Times New Roman" w:hAnsi="Times New Roman" w:cs="Times New Roman"/>
+          <w:color w:val="222222"/>
+          <w:sz w:val="26"/>
+          <w:szCs w:val="26"/>
+          <w:shd w:val="clear" w:color="auto" w:fill="FFFFFF"/>
+        </w:rPr>
+        <w:t>-based </w:t>
+      </w:r>
+      <w:r>
+        <w:rPr>
+          <w:rFonts w:ascii="Times New Roman" w:hAnsi="Times New Roman" w:cs="Times New Roman"/>
+          <w:sz w:val="26"/>
+          <w:szCs w:val="26"/>
+          <w:shd w:val="clear" w:color="auto" w:fill="FFFFFF"/>
+        </w:rPr>
+        <w:t>instant messaging</w:t>
+      </w:r>
+      <w:r>
+        <w:rPr>
+          <w:rFonts w:ascii="Times New Roman" w:hAnsi="Times New Roman" w:cs="Times New Roman"/>
+          <w:color w:val="222222"/>
+          <w:sz w:val="26"/>
+          <w:szCs w:val="26"/>
+          <w:shd w:val="clear" w:color="auto" w:fill="FFFFFF"/>
+        </w:rPr>
+        <w:t> and </w:t>
+      </w:r>
+      <w:r>
+        <w:rPr>
+          <w:rFonts w:ascii="Times New Roman" w:hAnsi="Times New Roman" w:cs="Times New Roman"/>
+          <w:sz w:val="26"/>
+          <w:szCs w:val="26"/>
+          <w:shd w:val="clear" w:color="auto" w:fill="FFFFFF"/>
+        </w:rPr>
+        <w:t>voice over IP</w:t>
+      </w:r>
+      <w:r>
+        <w:rPr>
+          <w:rFonts w:ascii="Times New Roman" w:hAnsi="Times New Roman" w:cs="Times New Roman"/>
+          <w:color w:val="222222"/>
+          <w:sz w:val="26"/>
+          <w:szCs w:val="26"/>
+          <w:shd w:val="clear" w:color="auto" w:fill="FFFFFF"/>
+        </w:rPr>
+        <w:t> service. Telegram </w:t>
+      </w:r>
+      <w:r>
+        <w:rPr>
+          <w:rFonts w:ascii="Times New Roman" w:hAnsi="Times New Roman" w:cs="Times New Roman"/>
+          <w:sz w:val="26"/>
+          <w:szCs w:val="26"/>
+          <w:shd w:val="clear" w:color="auto" w:fill="FFFFFF"/>
+        </w:rPr>
+        <w:t>client</w:t>
+      </w:r>
+      <w:r>
+        <w:rPr>
+          <w:rFonts w:ascii="Times New Roman" w:hAnsi="Times New Roman" w:cs="Times New Roman"/>
+          <w:color w:val="222222"/>
+          <w:sz w:val="26"/>
+          <w:szCs w:val="26"/>
+          <w:shd w:val="clear" w:color="auto" w:fill="FFFFFF"/>
+        </w:rPr>
+        <w:t> apps are available for </w:t>
+      </w:r>
+      <w:r>
+        <w:rPr>
+          <w:rFonts w:ascii="Times New Roman" w:hAnsi="Times New Roman" w:cs="Times New Roman"/>
+          <w:sz w:val="26"/>
+          <w:szCs w:val="26"/>
+          <w:shd w:val="clear" w:color="auto" w:fill="FFFFFF"/>
+        </w:rPr>
+        <w:t>Android</w:t>
+      </w:r>
+      <w:r>
+        <w:rPr>
+          <w:rFonts w:ascii="Times New Roman" w:hAnsi="Times New Roman" w:cs="Times New Roman"/>
+          <w:color w:val="222222"/>
+          <w:sz w:val="26"/>
+          <w:szCs w:val="26"/>
+          <w:shd w:val="clear" w:color="auto" w:fill="FFFFFF"/>
+        </w:rPr>
+        <w:t>, </w:t>
+      </w:r>
+      <w:proofErr w:type="spellStart"/>
+      <w:r>
+        <w:rPr>
+          <w:rFonts w:ascii="Times New Roman" w:hAnsi="Times New Roman" w:cs="Times New Roman"/>
+          <w:sz w:val="26"/>
+          <w:szCs w:val="26"/>
+          <w:shd w:val="clear" w:color="auto" w:fill="FFFFFF"/>
+        </w:rPr>
+        <w:t>iOS</w:t>
+      </w:r>
+      <w:proofErr w:type="spellEnd"/>
+      <w:r>
+        <w:rPr>
+          <w:rFonts w:ascii="Times New Roman" w:hAnsi="Times New Roman" w:cs="Times New Roman"/>
+          <w:color w:val="222222"/>
+          <w:sz w:val="26"/>
+          <w:szCs w:val="26"/>
+          <w:shd w:val="clear" w:color="auto" w:fill="FFFFFF"/>
+        </w:rPr>
+        <w:t>, </w:t>
+      </w:r>
+      <w:r>
+        <w:rPr>
+          <w:rFonts w:ascii="Times New Roman" w:hAnsi="Times New Roman" w:cs="Times New Roman"/>
+          <w:sz w:val="26"/>
+          <w:szCs w:val="26"/>
+          <w:shd w:val="clear" w:color="auto" w:fill="FFFFFF"/>
+        </w:rPr>
+        <w:t>Windows Phone</w:t>
+      </w:r>
+      <w:r>
+        <w:rPr>
+          <w:rFonts w:ascii="Times New Roman" w:hAnsi="Times New Roman" w:cs="Times New Roman"/>
+          <w:color w:val="222222"/>
+          <w:sz w:val="26"/>
+          <w:szCs w:val="26"/>
+          <w:shd w:val="clear" w:color="auto" w:fill="FFFFFF"/>
+        </w:rPr>
+        <w:t>, </w:t>
+      </w:r>
+      <w:r>
+        <w:rPr>
+          <w:rFonts w:ascii="Times New Roman" w:hAnsi="Times New Roman" w:cs="Times New Roman"/>
+          <w:sz w:val="26"/>
+          <w:szCs w:val="26"/>
+          <w:shd w:val="clear" w:color="auto" w:fill="FFFFFF"/>
+        </w:rPr>
+        <w:t>Windows NT</w:t>
+      </w:r>
+      <w:r>
+        <w:rPr>
+          <w:rFonts w:ascii="Times New Roman" w:hAnsi="Times New Roman" w:cs="Times New Roman"/>
+          <w:color w:val="222222"/>
+          <w:sz w:val="26"/>
+          <w:szCs w:val="26"/>
+          <w:shd w:val="clear" w:color="auto" w:fill="FFFFFF"/>
+        </w:rPr>
+        <w:t>, </w:t>
+      </w:r>
+      <w:proofErr w:type="spellStart"/>
+      <w:r>
+        <w:rPr>
+          <w:rFonts w:ascii="Times New Roman" w:hAnsi="Times New Roman" w:cs="Times New Roman"/>
+          <w:sz w:val="26"/>
+          <w:szCs w:val="26"/>
+          <w:shd w:val="clear" w:color="auto" w:fill="FFFFFF"/>
+        </w:rPr>
+        <w:t>macOS</w:t>
+      </w:r>
+      <w:proofErr w:type="spellEnd"/>
+      <w:r>
+        <w:rPr>
+          <w:rFonts w:ascii="Times New Roman" w:hAnsi="Times New Roman" w:cs="Times New Roman"/>
+          <w:color w:val="222222"/>
+          <w:sz w:val="26"/>
+          <w:szCs w:val="26"/>
+          <w:shd w:val="clear" w:color="auto" w:fill="FFFFFF"/>
+        </w:rPr>
+        <w:t> and </w:t>
+      </w:r>
+      <w:r>
+        <w:rPr>
+          <w:rFonts w:ascii="Times New Roman" w:hAnsi="Times New Roman" w:cs="Times New Roman"/>
+          <w:sz w:val="26"/>
+          <w:szCs w:val="26"/>
+          <w:shd w:val="clear" w:color="auto" w:fill="FFFFFF"/>
+        </w:rPr>
+        <w:t>Linux</w:t>
+      </w:r>
+      <w:r>
+        <w:rPr>
+          <w:rFonts w:ascii="Times New Roman" w:hAnsi="Times New Roman" w:cs="Times New Roman"/>
+          <w:color w:val="222222"/>
+          <w:sz w:val="26"/>
+          <w:szCs w:val="26"/>
+          <w:shd w:val="clear" w:color="auto" w:fill="FFFFFF"/>
+        </w:rPr>
+        <w:t>.</w:t>
+      </w:r>
+    </w:p>
+    <w:p>
+      <w:pPr>
+        <w:ind w:left="360"/>
+        <w:rPr>
+          <w:rFonts w:ascii="Times New Roman" w:hAnsi="Times New Roman"/>
+          <w:sz w:val="26"/>
+          <w:szCs w:val="26"/>
+        </w:rPr>
+      </w:pPr>
+      <w:r>
+        <w:rPr>
+          <w:rFonts w:ascii="Times New Roman" w:hAnsi="Times New Roman"/>
+          <w:sz w:val="26"/>
+          <w:szCs w:val="26"/>
+        </w:rPr>
+        <w:t xml:space="preserve"> Telegram, </w:t>
+      </w:r>
+      <w:proofErr w:type="spellStart"/>
+      <w:r>
+        <w:rPr>
+          <w:rFonts w:ascii="Times New Roman" w:hAnsi="Times New Roman"/>
+          <w:sz w:val="26"/>
+          <w:szCs w:val="26"/>
+        </w:rPr>
+        <w:t>facebook</w:t>
+      </w:r>
+      <w:proofErr w:type="spellEnd"/>
+      <w:r>
+        <w:rPr>
+          <w:rFonts w:ascii="Times New Roman" w:hAnsi="Times New Roman"/>
+          <w:sz w:val="26"/>
+          <w:szCs w:val="26"/>
+        </w:rPr>
+        <w:t xml:space="preserve">, </w:t>
+      </w:r>
+      <w:proofErr w:type="spellStart"/>
+      <w:r>
+        <w:rPr>
+          <w:rFonts w:ascii="Times New Roman" w:hAnsi="Times New Roman"/>
+          <w:sz w:val="26"/>
+          <w:szCs w:val="26"/>
+        </w:rPr>
+        <w:t>instagram</w:t>
+      </w:r>
+      <w:proofErr w:type="spellEnd"/>
+      <w:r>
+        <w:rPr>
+          <w:rFonts w:ascii="Times New Roman" w:hAnsi="Times New Roman"/>
+          <w:sz w:val="26"/>
+          <w:szCs w:val="26"/>
+        </w:rPr>
+        <w:t xml:space="preserve"> as they are popular </w:t>
+      </w:r>
+      <w:proofErr w:type="spellStart"/>
+      <w:r>
+        <w:rPr>
+          <w:rFonts w:ascii="Times New Roman" w:hAnsi="Times New Roman"/>
+          <w:sz w:val="26"/>
+          <w:szCs w:val="26"/>
+        </w:rPr>
+        <w:t>websies</w:t>
+      </w:r>
+      <w:proofErr w:type="spellEnd"/>
+      <w:r>
+        <w:rPr>
+          <w:rFonts w:ascii="Times New Roman" w:hAnsi="Times New Roman"/>
+          <w:sz w:val="26"/>
+          <w:szCs w:val="26"/>
+        </w:rPr>
+        <w:t xml:space="preserve"> they have an </w:t>
+      </w:r>
+      <w:proofErr w:type="gramStart"/>
+      <w:r>
+        <w:rPr>
+          <w:rFonts w:ascii="Times New Roman" w:hAnsi="Times New Roman"/>
+          <w:sz w:val="26"/>
+          <w:szCs w:val="26"/>
+        </w:rPr>
+        <w:t>author ,objective</w:t>
+      </w:r>
+      <w:proofErr w:type="gramEnd"/>
+      <w:r>
+        <w:rPr>
+          <w:rFonts w:ascii="Times New Roman" w:hAnsi="Times New Roman"/>
+          <w:sz w:val="26"/>
+          <w:szCs w:val="26"/>
+        </w:rPr>
+        <w:t xml:space="preserve"> ,coverage, purpose…and all the criteria’s  .</w:t>
+      </w:r>
     </w:p>
     <w:p>
       <w:pPr>

</xml_diff>